<commit_message>
Se hacen sugerencias de cambios en el documento DDOUE-5-6.
</commit_message>
<xml_diff>
--- a/Proyecto/src/Archivos/DDOUEN-5-6.docx
+++ b/Proyecto/src/Archivos/DDOUEN-5-6.docx
@@ -1,6 +1,6 @@
 
 <file path=word/document.xml><?xml version="1.0" encoding="utf-8"?>
-<w:document xmlns:wpc="http://schemas.microsoft.com/office/word/2010/wordprocessingCanvas" xmlns:cx="http://schemas.microsoft.com/office/drawing/2014/chartex" xmlns:cx1="http://schemas.microsoft.com/office/drawing/2015/9/8/chartex" xmlns:cx2="http://schemas.microsoft.com/office/drawing/2015/10/21/chartex" xmlns:cx3="http://schemas.microsoft.com/office/drawing/2016/5/9/chartex" xmlns:cx4="http://schemas.microsoft.com/office/drawing/2016/5/10/chartex" xmlns:cx5="http://schemas.microsoft.com/office/drawing/2016/5/11/chartex" xmlns:cx6="http://schemas.microsoft.com/office/drawing/2016/5/12/chartex" xmlns:cx7="http://schemas.microsoft.com/office/drawing/2016/5/13/chartex" xmlns:cx8="http://schemas.microsoft.com/office/drawing/2016/5/14/chartex" xmlns:mc="http://schemas.openxmlformats.org/markup-compatibility/2006" xmlns:aink="http://schemas.microsoft.com/office/drawing/2016/ink" xmlns:am3d="http://schemas.microsoft.com/office/drawing/2017/model3d" xmlns:o="urn:schemas-microsoft-com:office:office" xmlns:r="http://schemas.openxmlformats.org/officeDocument/2006/relationships" xmlns:m="http://schemas.openxmlformats.org/officeDocument/2006/math" xmlns:v="urn:schemas-microsoft-com:vml" xmlns:wp14="http://schemas.microsoft.com/office/word/2010/wordprocessingDrawing" xmlns:wp="http://schemas.openxmlformats.org/drawingml/2006/wordprocessingDrawing" xmlns:w10="urn:schemas-microsoft-com:office:word" xmlns:w="http://schemas.openxmlformats.org/wordprocessingml/2006/main" xmlns:w14="http://schemas.microsoft.com/office/word/2010/wordml" xmlns:w15="http://schemas.microsoft.com/office/word/2012/wordml" xmlns:w16cex="http://schemas.microsoft.com/office/word/2018/wordml/cex" xmlns:w16cid="http://schemas.microsoft.com/office/word/2016/wordml/cid" xmlns:w16="http://schemas.microsoft.com/office/word/2018/wordml" xmlns:w16se="http://schemas.microsoft.com/office/word/2015/wordml/symex" xmlns:wpg="http://schemas.microsoft.com/office/word/2010/wordprocessingGroup" xmlns:wpi="http://schemas.microsoft.com/office/word/2010/wordprocessingInk" xmlns:wne="http://schemas.microsoft.com/office/word/2006/wordml" xmlns:wps="http://schemas.microsoft.com/office/word/2010/wordprocessingShape" mc:Ignorable="w14 w15 w16se w16cid w16 w16cex wp14">
+<w:document xmlns:wpc="http://schemas.microsoft.com/office/word/2010/wordprocessingCanvas" xmlns:mc="http://schemas.openxmlformats.org/markup-compatibility/2006" xmlns:o="urn:schemas-microsoft-com:office:office" xmlns:r="http://schemas.openxmlformats.org/officeDocument/2006/relationships" xmlns:m="http://schemas.openxmlformats.org/officeDocument/2006/math" xmlns:v="urn:schemas-microsoft-com:vml" xmlns:wp14="http://schemas.microsoft.com/office/word/2010/wordprocessingDrawing" xmlns:wp="http://schemas.openxmlformats.org/drawingml/2006/wordprocessingDrawing" xmlns:w="http://schemas.openxmlformats.org/wordprocessingml/2006/main" xmlns:w14="http://schemas.microsoft.com/office/word/2010/wordml" xmlns:w10="urn:schemas-microsoft-com:office:word" xmlns:w15="http://schemas.microsoft.com/office/word/2012/wordml" xmlns:wpg="http://schemas.microsoft.com/office/word/2010/wordprocessingGroup" xmlns:wpi="http://schemas.microsoft.com/office/word/2010/wordprocessingInk" xmlns:wne="http://schemas.microsoft.com/office/word/2006/wordml" xmlns:wps="http://schemas.microsoft.com/office/word/2010/wordprocessingShape" xmlns:wpsCustomData="http://www.wps.cn/officeDocument/2013/wpsCustomData" mc:Ignorable="w14 w15 wp14">
   <w:body>
     <w:p>
       <w:pPr>
@@ -415,23 +415,7 @@
           <w:sz w:val="24"/>
           <w:szCs w:val="24"/>
         </w:rPr>
-        <w:t>Administrativas</w:t>
-      </w:r>
-      <w:r>
-        <w:rPr>
-          <w:rFonts w:ascii="Arial" w:hAnsi="Arial" w:cs="Arial"/>
-          <w:sz w:val="24"/>
-          <w:szCs w:val="24"/>
-        </w:rPr>
-        <w:t xml:space="preserve">, Contables y que </w:t>
-      </w:r>
-      <w:r>
-        <w:rPr>
-          <w:rFonts w:ascii="Arial" w:hAnsi="Arial" w:cs="Arial"/>
-          <w:sz w:val="24"/>
-          <w:szCs w:val="24"/>
-        </w:rPr>
-        <w:t xml:space="preserve">explote el mercado actual de las compras en </w:t>
+        <w:t xml:space="preserve">Administrativas, Contables y que explote el mercado actual de las compras en </w:t>
       </w:r>
     </w:p>
     <w:p>
@@ -544,10 +528,10 @@
     </w:p>
     <w:p>
       <w:pPr>
-        <w:pStyle w:val="Prrafodelista"/>
+        <w:pStyle w:val="7"/>
         <w:numPr>
           <w:ilvl w:val="0"/>
-          <w:numId w:val="1"/>
+          <w:numId w:val="2"/>
         </w:numPr>
         <w:rPr>
           <w:rFonts w:ascii="Arial" w:hAnsi="Arial" w:cs="Arial"/>
@@ -566,56 +550,48 @@
     </w:p>
     <w:p>
       <w:pPr>
-        <w:pStyle w:val="Prrafodelista"/>
-        <w:rPr>
-          <w:rFonts w:ascii="Arial" w:hAnsi="Arial" w:cs="Arial"/>
-          <w:sz w:val="24"/>
-          <w:szCs w:val="24"/>
-        </w:rPr>
-      </w:pPr>
-      <w:r>
-        <w:rPr>
-          <w:rFonts w:ascii="Arial" w:hAnsi="Arial" w:cs="Arial"/>
-          <w:sz w:val="24"/>
-          <w:szCs w:val="24"/>
-        </w:rPr>
-        <w:t xml:space="preserve">actividades económicas </w:t>
-      </w:r>
-      <w:r>
-        <w:rPr>
-          <w:rFonts w:ascii="Arial" w:hAnsi="Arial" w:cs="Arial"/>
-          <w:sz w:val="24"/>
-          <w:szCs w:val="24"/>
-        </w:rPr>
-        <w:t>realizadas tanto de las actividades presenciales como de las actividades realizadas online con el aplicativo.</w:t>
-      </w:r>
-    </w:p>
-    <w:p>
-      <w:pPr>
-        <w:pStyle w:val="Prrafodelista"/>
-        <w:rPr>
-          <w:rFonts w:ascii="Arial" w:hAnsi="Arial" w:cs="Arial"/>
-          <w:sz w:val="24"/>
-          <w:szCs w:val="24"/>
-        </w:rPr>
-      </w:pPr>
-    </w:p>
-    <w:p>
-      <w:pPr>
-        <w:pStyle w:val="Prrafodelista"/>
-        <w:rPr>
-          <w:rFonts w:ascii="Arial" w:hAnsi="Arial" w:cs="Arial"/>
-          <w:sz w:val="24"/>
-          <w:szCs w:val="24"/>
-        </w:rPr>
-      </w:pPr>
-    </w:p>
-    <w:p>
-      <w:pPr>
-        <w:pStyle w:val="Prrafodelista"/>
+        <w:pStyle w:val="7"/>
+        <w:rPr>
+          <w:rFonts w:ascii="Arial" w:hAnsi="Arial" w:cs="Arial"/>
+          <w:sz w:val="24"/>
+          <w:szCs w:val="24"/>
+        </w:rPr>
+      </w:pPr>
+      <w:r>
+        <w:rPr>
+          <w:rFonts w:ascii="Arial" w:hAnsi="Arial" w:cs="Arial"/>
+          <w:sz w:val="24"/>
+          <w:szCs w:val="24"/>
+        </w:rPr>
+        <w:t>actividades económicas realizadas tanto de las actividades presenciales como de las actividades realizadas online con el aplicativo.</w:t>
+      </w:r>
+    </w:p>
+    <w:p>
+      <w:pPr>
+        <w:pStyle w:val="7"/>
+        <w:rPr>
+          <w:rFonts w:ascii="Arial" w:hAnsi="Arial" w:cs="Arial"/>
+          <w:sz w:val="24"/>
+          <w:szCs w:val="24"/>
+        </w:rPr>
+      </w:pPr>
+    </w:p>
+    <w:p>
+      <w:pPr>
+        <w:pStyle w:val="7"/>
+        <w:rPr>
+          <w:rFonts w:ascii="Arial" w:hAnsi="Arial" w:cs="Arial"/>
+          <w:sz w:val="24"/>
+          <w:szCs w:val="24"/>
+        </w:rPr>
+      </w:pPr>
+    </w:p>
+    <w:p>
+      <w:pPr>
+        <w:pStyle w:val="7"/>
         <w:numPr>
           <w:ilvl w:val="0"/>
-          <w:numId w:val="1"/>
+          <w:numId w:val="2"/>
         </w:numPr>
         <w:rPr>
           <w:rFonts w:ascii="Arial" w:hAnsi="Arial" w:cs="Arial"/>
@@ -643,10 +619,10 @@
     </w:p>
     <w:p>
       <w:pPr>
-        <w:pStyle w:val="Prrafodelista"/>
+        <w:pStyle w:val="7"/>
         <w:numPr>
           <w:ilvl w:val="0"/>
-          <w:numId w:val="1"/>
+          <w:numId w:val="2"/>
         </w:numPr>
         <w:rPr>
           <w:rFonts w:ascii="Arial" w:hAnsi="Arial" w:cs="Arial"/>
@@ -660,109 +636,91 @@
           <w:sz w:val="24"/>
           <w:szCs w:val="24"/>
         </w:rPr>
-        <w:t xml:space="preserve">El cliente requiere una página que permita validar el portafolio de productos para que se puedan realizar las compras de los mismos dependiendo de su disponibilidad. La </w:t>
-      </w:r>
-      <w:proofErr w:type="spellStart"/>
-      <w:r>
-        <w:rPr>
-          <w:rFonts w:ascii="Arial" w:hAnsi="Arial" w:cs="Arial"/>
-          <w:sz w:val="24"/>
-          <w:szCs w:val="24"/>
-        </w:rPr>
-        <w:t>pagina</w:t>
-      </w:r>
-      <w:proofErr w:type="spellEnd"/>
-      <w:r>
-        <w:rPr>
-          <w:rFonts w:ascii="Arial" w:hAnsi="Arial" w:cs="Arial"/>
-          <w:sz w:val="24"/>
-          <w:szCs w:val="24"/>
-        </w:rPr>
-        <w:t xml:space="preserve"> permite que el usuario agregué productos con su usuario y llevar un control de lo que va a comprar, adicionalmente el usuario puede generar pagos no presenciales mediante PSE y cupones bancarios.</w:t>
-      </w:r>
-    </w:p>
-    <w:p>
-      <w:pPr>
-        <w:pStyle w:val="Prrafodelista"/>
-        <w:rPr>
-          <w:rFonts w:ascii="Arial" w:hAnsi="Arial" w:cs="Arial"/>
-          <w:sz w:val="24"/>
-          <w:szCs w:val="24"/>
-        </w:rPr>
-      </w:pPr>
-    </w:p>
-    <w:p>
-      <w:pPr>
-        <w:rPr>
-          <w:rFonts w:ascii="Arial" w:hAnsi="Arial" w:cs="Arial"/>
-          <w:sz w:val="24"/>
-          <w:szCs w:val="24"/>
-        </w:rPr>
-      </w:pPr>
-    </w:p>
-    <w:p>
-      <w:pPr>
-        <w:pStyle w:val="Prrafodelista"/>
-        <w:rPr>
-          <w:rFonts w:ascii="Arial" w:hAnsi="Arial" w:cs="Arial"/>
-          <w:sz w:val="24"/>
-          <w:szCs w:val="24"/>
-        </w:rPr>
-      </w:pPr>
-    </w:p>
-    <w:p>
-      <w:pPr>
-        <w:pStyle w:val="Prrafodelista"/>
-        <w:rPr>
-          <w:rFonts w:ascii="Arial" w:hAnsi="Arial" w:cs="Arial"/>
-          <w:sz w:val="24"/>
-          <w:szCs w:val="24"/>
-        </w:rPr>
-      </w:pPr>
-    </w:p>
-    <w:p>
-      <w:pPr>
-        <w:pStyle w:val="Prrafodelista"/>
-        <w:rPr>
-          <w:rFonts w:ascii="Arial" w:hAnsi="Arial" w:cs="Arial"/>
-          <w:sz w:val="24"/>
-          <w:szCs w:val="24"/>
-        </w:rPr>
-      </w:pPr>
-    </w:p>
-    <w:p>
-      <w:pPr>
-        <w:pStyle w:val="Prrafodelista"/>
-        <w:rPr>
-          <w:rFonts w:ascii="Arial" w:hAnsi="Arial" w:cs="Arial"/>
-          <w:sz w:val="24"/>
-          <w:szCs w:val="24"/>
-        </w:rPr>
-      </w:pPr>
-    </w:p>
-    <w:p>
-      <w:pPr>
-        <w:pStyle w:val="Prrafodelista"/>
-        <w:rPr>
-          <w:rFonts w:ascii="Arial" w:hAnsi="Arial" w:cs="Arial"/>
-          <w:sz w:val="24"/>
-          <w:szCs w:val="24"/>
-        </w:rPr>
-      </w:pPr>
-    </w:p>
-    <w:p>
-      <w:pPr>
-        <w:pStyle w:val="Prrafodelista"/>
-        <w:rPr>
-          <w:rFonts w:ascii="Arial" w:hAnsi="Arial" w:cs="Arial"/>
-          <w:sz w:val="24"/>
-          <w:szCs w:val="24"/>
-        </w:rPr>
-      </w:pPr>
-    </w:p>
-    <w:p>
-      <w:pPr>
-        <w:pStyle w:val="Prrafodelista"/>
+        <w:t>El cliente requiere una página que permita validar el portafolio de productos para que se puedan realizar las compras de los mismos dependiendo de su disponibilidad. La pagina permite que el usuario agregué productos con su usuario y llevar un control de lo que va a comprar, adicionalmente el usuario puede generar pagos no presenciales mediante PSE y cupones bancarios.</w:t>
+      </w:r>
+    </w:p>
+    <w:p>
+      <w:pPr>
+        <w:pStyle w:val="7"/>
+        <w:rPr>
+          <w:rFonts w:ascii="Arial" w:hAnsi="Arial" w:cs="Arial"/>
+          <w:sz w:val="24"/>
+          <w:szCs w:val="24"/>
+        </w:rPr>
+      </w:pPr>
+    </w:p>
+    <w:p>
+      <w:pPr>
+        <w:rPr>
+          <w:rFonts w:ascii="Arial" w:hAnsi="Arial" w:cs="Arial"/>
+          <w:sz w:val="24"/>
+          <w:szCs w:val="24"/>
+        </w:rPr>
+      </w:pPr>
+    </w:p>
+    <w:p>
+      <w:pPr>
+        <w:pStyle w:val="7"/>
+        <w:rPr>
+          <w:rFonts w:ascii="Arial" w:hAnsi="Arial" w:cs="Arial"/>
+          <w:sz w:val="24"/>
+          <w:szCs w:val="24"/>
+        </w:rPr>
+      </w:pPr>
+    </w:p>
+    <w:p>
+      <w:pPr>
+        <w:pStyle w:val="7"/>
+        <w:rPr>
+          <w:rFonts w:ascii="Arial" w:hAnsi="Arial" w:cs="Arial"/>
+          <w:sz w:val="24"/>
+          <w:szCs w:val="24"/>
+        </w:rPr>
+      </w:pPr>
+    </w:p>
+    <w:p>
+      <w:pPr>
+        <w:pStyle w:val="7"/>
+        <w:rPr>
+          <w:rFonts w:ascii="Arial" w:hAnsi="Arial" w:cs="Arial"/>
+          <w:sz w:val="24"/>
+          <w:szCs w:val="24"/>
+        </w:rPr>
+      </w:pPr>
+    </w:p>
+    <w:p>
+      <w:pPr>
+        <w:pStyle w:val="7"/>
+        <w:rPr>
+          <w:rFonts w:ascii="Arial" w:hAnsi="Arial" w:cs="Arial"/>
+          <w:sz w:val="24"/>
+          <w:szCs w:val="24"/>
+        </w:rPr>
+      </w:pPr>
+    </w:p>
+    <w:p>
+      <w:pPr>
+        <w:pStyle w:val="7"/>
+        <w:rPr>
+          <w:rFonts w:ascii="Arial" w:hAnsi="Arial" w:cs="Arial"/>
+          <w:sz w:val="24"/>
+          <w:szCs w:val="24"/>
+        </w:rPr>
+      </w:pPr>
+    </w:p>
+    <w:p>
+      <w:pPr>
+        <w:pStyle w:val="7"/>
+        <w:rPr>
+          <w:rFonts w:ascii="Arial" w:hAnsi="Arial" w:cs="Arial"/>
+          <w:sz w:val="24"/>
+          <w:szCs w:val="24"/>
+        </w:rPr>
+      </w:pPr>
+    </w:p>
+    <w:p>
+      <w:pPr>
+        <w:pStyle w:val="7"/>
         <w:jc w:val="center"/>
         <w:rPr>
           <w:rFonts w:ascii="Arial" w:hAnsi="Arial" w:cs="Arial"/>
@@ -839,117 +797,129 @@
           <w:sz w:val="24"/>
           <w:szCs w:val="24"/>
         </w:rPr>
-        <w:t>Se necesita un</w:t>
-      </w:r>
-      <w:r>
-        <w:rPr>
-          <w:rFonts w:ascii="Arial" w:hAnsi="Arial" w:cs="Arial"/>
-          <w:sz w:val="24"/>
-          <w:szCs w:val="24"/>
-        </w:rPr>
-        <w:t xml:space="preserve">a plataforma web que pueda genera ventas facilitar procesos y logre posicionar la marca, </w:t>
-      </w:r>
-      <w:r>
-        <w:rPr>
-          <w:rFonts w:ascii="Arial" w:hAnsi="Arial" w:cs="Arial"/>
-          <w:sz w:val="24"/>
-          <w:szCs w:val="24"/>
-        </w:rPr>
-        <w:t>t</w:t>
-      </w:r>
-      <w:r>
-        <w:rPr>
-          <w:rFonts w:ascii="Arial" w:hAnsi="Arial" w:cs="Arial"/>
-          <w:sz w:val="24"/>
-          <w:szCs w:val="24"/>
-        </w:rPr>
-        <w:t xml:space="preserve">eniendo en cuenta lo importante que es el márquetin y la publicidad en el mudo de hoy en día y el gran alcance que tiene el internet para difundir información se decide crear una página web para la venta de los productos del cliente, de esta manera podría elevar sus ventas exponencialmente además de contar con módulos dentro de la </w:t>
-      </w:r>
-      <w:proofErr w:type="spellStart"/>
-      <w:r>
-        <w:rPr>
-          <w:rFonts w:ascii="Arial" w:hAnsi="Arial" w:cs="Arial"/>
-          <w:sz w:val="24"/>
-          <w:szCs w:val="24"/>
-        </w:rPr>
-        <w:t>pagina</w:t>
-      </w:r>
-      <w:proofErr w:type="spellEnd"/>
-      <w:r>
-        <w:rPr>
-          <w:rFonts w:ascii="Arial" w:hAnsi="Arial" w:cs="Arial"/>
-          <w:sz w:val="24"/>
-          <w:szCs w:val="24"/>
-        </w:rPr>
-        <w:t xml:space="preserve"> para facilitar controles administrativos y contables logrando </w:t>
-      </w:r>
-      <w:proofErr w:type="spellStart"/>
-      <w:r>
-        <w:rPr>
-          <w:rFonts w:ascii="Arial" w:hAnsi="Arial" w:cs="Arial"/>
-          <w:sz w:val="24"/>
-          <w:szCs w:val="24"/>
-        </w:rPr>
-        <w:t>a si</w:t>
-      </w:r>
-      <w:proofErr w:type="spellEnd"/>
-      <w:r>
-        <w:rPr>
-          <w:rFonts w:ascii="Arial" w:hAnsi="Arial" w:cs="Arial"/>
-          <w:sz w:val="24"/>
-          <w:szCs w:val="24"/>
-        </w:rPr>
-        <w:t xml:space="preserve"> llevar un control más preciso de su empresa </w:t>
-      </w:r>
-      <w:r>
-        <w:rPr>
-          <w:rFonts w:ascii="Arial" w:hAnsi="Arial" w:cs="Arial"/>
-          <w:sz w:val="24"/>
-          <w:szCs w:val="24"/>
-        </w:rPr>
-        <w:t xml:space="preserve">y </w:t>
-      </w:r>
-      <w:r>
-        <w:rPr>
-          <w:rFonts w:ascii="Arial" w:hAnsi="Arial" w:cs="Arial"/>
-          <w:sz w:val="24"/>
-          <w:szCs w:val="24"/>
-        </w:rPr>
-        <w:t>agilizando las tareas en lo que a encuadre de cuentas y búsqueda de datos se refiere</w:t>
-      </w:r>
-      <w:r>
-        <w:rPr>
-          <w:rFonts w:ascii="Arial" w:hAnsi="Arial" w:cs="Arial"/>
-          <w:sz w:val="24"/>
-          <w:szCs w:val="24"/>
-        </w:rPr>
-        <w:t xml:space="preserve">, también se pueden disminuir el </w:t>
-      </w:r>
-      <w:proofErr w:type="spellStart"/>
-      <w:r>
-        <w:rPr>
-          <w:rFonts w:ascii="Arial" w:hAnsi="Arial" w:cs="Arial"/>
-          <w:sz w:val="24"/>
-          <w:szCs w:val="24"/>
-        </w:rPr>
-        <w:t>numero</w:t>
-      </w:r>
-      <w:proofErr w:type="spellEnd"/>
-      <w:r>
-        <w:rPr>
-          <w:rFonts w:ascii="Arial" w:hAnsi="Arial" w:cs="Arial"/>
-          <w:sz w:val="24"/>
-          <w:szCs w:val="24"/>
-        </w:rPr>
-        <w:t xml:space="preserve"> de errores y podría disminuir el personal requerido </w:t>
-      </w:r>
-      <w:r>
-        <w:rPr>
-          <w:rFonts w:ascii="Arial" w:hAnsi="Arial" w:cs="Arial"/>
-          <w:sz w:val="24"/>
-          <w:szCs w:val="24"/>
-        </w:rPr>
-        <w:t>.</w:t>
+        <w:t>Se necesita una plataforma web que pueda</w:t>
+      </w:r>
+      <w:r>
+        <w:rPr>
+          <w:rFonts w:ascii="Arial" w:hAnsi="Arial" w:cs="Arial"/>
+          <w:color w:val="FFC000" w:themeColor="accent4"/>
+          <w:sz w:val="24"/>
+          <w:szCs w:val="24"/>
+          <w14:textFill>
+            <w14:solidFill>
+              <w14:schemeClr w14:val="accent4"/>
+            </w14:solidFill>
+          </w14:textFill>
+        </w:rPr>
+        <w:t xml:space="preserve"> </w:t>
+      </w:r>
+      <w:r>
+        <w:rPr>
+          <w:rFonts w:ascii="Arial" w:hAnsi="Arial" w:cs="Arial"/>
+          <w:color w:val="auto"/>
+          <w:sz w:val="24"/>
+          <w:szCs w:val="24"/>
+        </w:rPr>
+        <w:t>genera</w:t>
+      </w:r>
+      <w:r>
+        <w:rPr>
+          <w:rFonts w:hint="default" w:ascii="Arial" w:hAnsi="Arial" w:cs="Arial"/>
+          <w:color w:val="auto"/>
+          <w:sz w:val="24"/>
+          <w:szCs w:val="24"/>
+          <w:lang w:val="es"/>
+        </w:rPr>
+        <w:t>(r)</w:t>
+      </w:r>
+      <w:r>
+        <w:rPr>
+          <w:rFonts w:ascii="Arial" w:hAnsi="Arial" w:cs="Arial"/>
+          <w:color w:val="auto"/>
+          <w:sz w:val="24"/>
+          <w:szCs w:val="24"/>
+        </w:rPr>
+        <w:t xml:space="preserve"> </w:t>
+      </w:r>
+      <w:r>
+        <w:rPr>
+          <w:rFonts w:ascii="Arial" w:hAnsi="Arial" w:cs="Arial"/>
+          <w:sz w:val="24"/>
+          <w:szCs w:val="24"/>
+        </w:rPr>
+        <w:t>ventas</w:t>
+      </w:r>
+      <w:r>
+        <w:rPr>
+          <w:rFonts w:hint="default" w:ascii="Arial" w:hAnsi="Arial" w:cs="Arial"/>
+          <w:sz w:val="24"/>
+          <w:szCs w:val="24"/>
+          <w:lang w:val="es"/>
+        </w:rPr>
+        <w:t>(,)</w:t>
+      </w:r>
+      <w:r>
+        <w:rPr>
+          <w:rFonts w:ascii="Arial" w:hAnsi="Arial" w:cs="Arial"/>
+          <w:sz w:val="24"/>
+          <w:szCs w:val="24"/>
+        </w:rPr>
+        <w:t xml:space="preserve"> facilitar procesos y logre posicionar la marca, teniendo en cuenta lo importante que es el márquetin y la publicidad en el mudo de hoy en día</w:t>
+      </w:r>
+      <w:r>
+        <w:rPr>
+          <w:rFonts w:hint="default" w:ascii="Arial" w:hAnsi="Arial" w:cs="Arial"/>
+          <w:sz w:val="24"/>
+          <w:szCs w:val="24"/>
+          <w:lang w:val="es"/>
+        </w:rPr>
+        <w:t>(,)</w:t>
+      </w:r>
+      <w:r>
+        <w:rPr>
+          <w:rFonts w:ascii="Arial" w:hAnsi="Arial" w:cs="Arial"/>
+          <w:sz w:val="24"/>
+          <w:szCs w:val="24"/>
+        </w:rPr>
+        <w:t xml:space="preserve"> y el gran alcance que tiene el internet para difundir información </w:t>
+      </w:r>
+      <w:commentRangeStart w:id="0"/>
+      <w:r>
+        <w:rPr>
+          <w:rFonts w:ascii="Arial" w:hAnsi="Arial" w:cs="Arial"/>
+          <w:sz w:val="24"/>
+          <w:szCs w:val="24"/>
+        </w:rPr>
+        <w:t>se decide crear una página web para la venta de los productos del cliente,</w:t>
+      </w:r>
+      <w:commentRangeEnd w:id="0"/>
+      <w:r>
+        <w:commentReference w:id="0"/>
+      </w:r>
+      <w:r>
+        <w:rPr>
+          <w:rFonts w:ascii="Arial" w:hAnsi="Arial" w:cs="Arial"/>
+          <w:sz w:val="24"/>
+          <w:szCs w:val="24"/>
+        </w:rPr>
+        <w:t xml:space="preserve"> de esta manera podría elevar sus ventas exponencialmente además de contar con módulos dentro de la pagina</w:t>
+      </w:r>
+      <w:r>
+        <w:rPr>
+          <w:rFonts w:hint="default" w:ascii="Arial" w:hAnsi="Arial" w:cs="Arial"/>
+          <w:sz w:val="24"/>
+          <w:szCs w:val="24"/>
+          <w:lang w:val="es"/>
+        </w:rPr>
+        <w:t xml:space="preserve">(á) </w:t>
+      </w:r>
+      <w:r>
+        <w:rPr>
+          <w:rFonts w:ascii="Arial" w:hAnsi="Arial" w:cs="Arial"/>
+          <w:sz w:val="24"/>
+          <w:szCs w:val="24"/>
+        </w:rPr>
+        <w:t xml:space="preserve"> para facilitar controles administrativos y contables logrando a si llevar un control más preciso de su empresa y agilizando las tareas en lo que a encuadre de cuentas y búsqueda de datos se refiere, también se pueden disminuir el numero de errores y podría disminuir el personal requerido .</w:t>
       </w:r>
     </w:p>
     <w:p>
@@ -1005,37 +975,18 @@
           <w:szCs w:val="24"/>
         </w:rPr>
       </w:pPr>
-      <w:r>
-        <w:rPr>
-          <w:rFonts w:ascii="Arial" w:hAnsi="Arial" w:cs="Arial"/>
-          <w:sz w:val="24"/>
-          <w:szCs w:val="24"/>
-        </w:rPr>
-        <w:t>La primera etapa del proyecto será para la identificación</w:t>
-      </w:r>
-      <w:r>
-        <w:rPr>
-          <w:rFonts w:ascii="Arial" w:hAnsi="Arial" w:cs="Arial"/>
-          <w:sz w:val="24"/>
-          <w:szCs w:val="24"/>
-        </w:rPr>
-        <w:t xml:space="preserve"> y solución</w:t>
-      </w:r>
-      <w:r>
-        <w:rPr>
-          <w:rFonts w:ascii="Arial" w:hAnsi="Arial" w:cs="Arial"/>
-          <w:sz w:val="24"/>
-          <w:szCs w:val="24"/>
-        </w:rPr>
-        <w:t xml:space="preserve"> de problemas o errores en el software</w:t>
-      </w:r>
-      <w:r>
-        <w:rPr>
-          <w:rFonts w:ascii="Arial" w:hAnsi="Arial" w:cs="Arial"/>
-          <w:sz w:val="24"/>
-          <w:szCs w:val="24"/>
-        </w:rPr>
-        <w:t xml:space="preserve"> se establecerán requerimientos del sistema y dará a conocer el resultado final al cliente, luego de esto se dará la respectiva capacitación del software.</w:t>
+      <w:commentRangeStart w:id="1"/>
+      <w:r>
+        <w:rPr>
+          <w:rFonts w:ascii="Arial" w:hAnsi="Arial" w:cs="Arial"/>
+          <w:sz w:val="24"/>
+          <w:szCs w:val="24"/>
+        </w:rPr>
+        <w:t>La primera etapa del proyecto será para la identificación y solución de problemas o errores en el software se establecerán requerimientos del sistema y dará a conocer el resultado final al cliente, luego de esto se dará la respectiva capacitación del software.</w:t>
+      </w:r>
+      <w:commentRangeEnd w:id="1"/>
+      <w:r>
+        <w:commentReference w:id="1"/>
       </w:r>
     </w:p>
     <w:p>
@@ -1183,7 +1134,6 @@
           <w:sz w:val="24"/>
           <w:szCs w:val="24"/>
         </w:rPr>
-        <w:lastRenderedPageBreak/>
         <w:t>Quiero una página que sea atractiva a la vista, que tenga un catálogo de productos que sea clara a</w:t>
       </w:r>
     </w:p>
@@ -1491,7 +1441,6 @@
           <w:sz w:val="24"/>
           <w:szCs w:val="24"/>
         </w:rPr>
-        <w:lastRenderedPageBreak/>
         <w:t>por medio de un correo que puede ser generado automáticamente una vez realizado la compra y</w:t>
       </w:r>
     </w:p>
@@ -1509,25 +1458,7 @@
           <w:sz w:val="24"/>
           <w:szCs w:val="24"/>
         </w:rPr>
-        <w:t xml:space="preserve">que el cliente pueda tener un historial de compras, por lo que tiene que tener un </w:t>
-      </w:r>
-      <w:proofErr w:type="spellStart"/>
-      <w:r>
-        <w:rPr>
-          <w:rFonts w:ascii="Arial" w:hAnsi="Arial" w:cs="Arial"/>
-          <w:sz w:val="24"/>
-          <w:szCs w:val="24"/>
-        </w:rPr>
-        <w:t>login</w:t>
-      </w:r>
-      <w:proofErr w:type="spellEnd"/>
-      <w:r>
-        <w:rPr>
-          <w:rFonts w:ascii="Arial" w:hAnsi="Arial" w:cs="Arial"/>
-          <w:sz w:val="24"/>
-          <w:szCs w:val="24"/>
-        </w:rPr>
-        <w:t xml:space="preserve"> de los</w:t>
+        <w:t>que el cliente pueda tener un historial de compras, por lo que tiene que tener un login de los</w:t>
       </w:r>
     </w:p>
     <w:p>
@@ -1649,6 +1580,7 @@
           <w:szCs w:val="24"/>
         </w:rPr>
       </w:pPr>
+      <w:commentRangeStart w:id="2"/>
       <w:r>
         <w:rPr>
           <w:rFonts w:ascii="Arial" w:hAnsi="Arial" w:cs="Arial"/>
@@ -1657,6 +1589,10 @@
         </w:rPr>
         <w:t>Método de cuestionario</w:t>
       </w:r>
+      <w:commentRangeEnd w:id="2"/>
+      <w:r>
+        <w:commentReference w:id="2"/>
+      </w:r>
     </w:p>
     <w:p>
       <w:pPr>
@@ -1834,7 +1770,6 @@
           <w:sz w:val="24"/>
           <w:szCs w:val="24"/>
         </w:rPr>
-        <w:lastRenderedPageBreak/>
         <w:t>cuales carece usted de soluciones adecuadas?: si hay algunos problemas con ello, pero tal vez</w:t>
       </w:r>
     </w:p>
@@ -2210,25 +2145,7 @@
           <w:sz w:val="24"/>
           <w:szCs w:val="24"/>
         </w:rPr>
-        <w:t xml:space="preserve">Inicialmente poca, ya que nunca he usado este tipo de herramientas y no se </w:t>
-      </w:r>
-      <w:proofErr w:type="spellStart"/>
-      <w:r>
-        <w:rPr>
-          <w:rFonts w:ascii="Arial" w:hAnsi="Arial" w:cs="Arial"/>
-          <w:sz w:val="24"/>
-          <w:szCs w:val="24"/>
-        </w:rPr>
-        <w:t>cuales</w:t>
-      </w:r>
-      <w:proofErr w:type="spellEnd"/>
-      <w:r>
-        <w:rPr>
-          <w:rFonts w:ascii="Arial" w:hAnsi="Arial" w:cs="Arial"/>
-          <w:sz w:val="24"/>
-          <w:szCs w:val="24"/>
-        </w:rPr>
-        <w:t xml:space="preserve"> son los</w:t>
+        <w:t>Inicialmente poca, ya que nunca he usado este tipo de herramientas y no se cuales son los</w:t>
       </w:r>
     </w:p>
     <w:p>
@@ -2555,7 +2472,6 @@
           <w:sz w:val="24"/>
           <w:szCs w:val="24"/>
         </w:rPr>
-        <w:lastRenderedPageBreak/>
         <w:t>Mapa de procesos</w:t>
       </w:r>
     </w:p>
@@ -2571,30 +2487,31 @@
       <w:r>
         <w:rPr>
           <w:rFonts w:ascii="Arial" w:hAnsi="Arial" w:cs="Arial"/>
-          <w:noProof/>
           <w:sz w:val="24"/>
           <w:szCs w:val="24"/>
         </w:rPr>
         <w:drawing>
-          <wp:inline distT="0" distB="0" distL="0" distR="0" wp14:anchorId="5324BFAC" wp14:editId="3E05A644">
-            <wp:extent cx="5604510" cy="3600385"/>
+          <wp:inline distT="0" distB="0" distL="0" distR="0">
+            <wp:extent cx="5604510" cy="3599815"/>
             <wp:effectExtent l="0" t="0" r="0" b="635"/>
             <wp:docPr id="22" name="Imagen 22"/>
             <wp:cNvGraphicFramePr>
-              <a:graphicFrameLocks xmlns:a="http://schemas.openxmlformats.org/drawingml/2006/main" noChangeAspect="1"/>
+              <a:graphicFrameLocks xmlns:a="http://schemas.openxmlformats.org/drawingml/2006/main" noChangeAspect="true"/>
             </wp:cNvGraphicFramePr>
             <a:graphic xmlns:a="http://schemas.openxmlformats.org/drawingml/2006/main">
               <a:graphicData uri="http://schemas.openxmlformats.org/drawingml/2006/picture">
                 <pic:pic xmlns:pic="http://schemas.openxmlformats.org/drawingml/2006/picture">
                   <pic:nvPicPr>
                     <pic:cNvPr id="22" name="Imagen 22"/>
-                    <pic:cNvPicPr/>
+                    <pic:cNvPicPr>
+                      <a:picLocks noChangeAspect="true"/>
+                    </pic:cNvPicPr>
                   </pic:nvPicPr>
                   <pic:blipFill>
-                    <a:blip r:embed="rId7" cstate="print">
+                    <a:blip r:embed="rId8" cstate="print">
                       <a:extLst>
                         <a:ext uri="{28A0092B-C50C-407E-A947-70E740481C1C}">
-                          <a14:useLocalDpi xmlns:a14="http://schemas.microsoft.com/office/drawing/2010/main" val="0"/>
+                          <a14:useLocalDpi xmlns:a14="http://schemas.microsoft.com/office/drawing/2010/main" val="false"/>
                         </a:ext>
                       </a:extLst>
                     </a:blip>
@@ -2664,270 +2581,254 @@
       <w:pPr>
         <w:jc w:val="center"/>
       </w:pPr>
-      <w:r>
-        <w:t>R</w:t>
-      </w:r>
-      <w:r>
-        <w:t>equerimientos funcionales</w:t>
-      </w:r>
-    </w:p>
-    <w:p>
-      <w:pPr>
-        <w:jc w:val="center"/>
-      </w:pPr>
-    </w:p>
-    <w:p>
-      <w:pPr>
-        <w:jc w:val="center"/>
-      </w:pPr>
-    </w:p>
-    <w:p>
-      <w:pPr>
-        <w:pStyle w:val="Prrafodelista"/>
-        <w:numPr>
-          <w:ilvl w:val="0"/>
-          <w:numId w:val="2"/>
-        </w:numPr>
-      </w:pPr>
-      <w:r>
-        <w:t xml:space="preserve">La página web cumplirá con los requisitos para que se pueda visualizar desde cualquier navegador </w:t>
-      </w:r>
-    </w:p>
-    <w:p>
-      <w:pPr>
-        <w:pStyle w:val="Prrafodelista"/>
-        <w:numPr>
-          <w:ilvl w:val="0"/>
-          <w:numId w:val="2"/>
-        </w:numPr>
-      </w:pPr>
-      <w:r>
-        <w:t>En la página principal estarán los hipervínculos a las redes sociales, también estarán los menús de la información de la empresa, un catálogo de productos y la portada.</w:t>
-      </w:r>
-    </w:p>
-    <w:p>
-      <w:pPr>
-        <w:pStyle w:val="Prrafodelista"/>
-        <w:numPr>
-          <w:ilvl w:val="0"/>
-          <w:numId w:val="2"/>
-        </w:numPr>
-      </w:pPr>
-      <w:r>
-        <w:t>Cuando se ingrese al campo de cátalo la página deberá mostrar una descripción del producto, que cada producto tenga su propia imagen y se despliegue la información del costo.</w:t>
-      </w:r>
-    </w:p>
-    <w:p>
-      <w:pPr>
-        <w:pStyle w:val="Prrafodelista"/>
-        <w:numPr>
-          <w:ilvl w:val="0"/>
-          <w:numId w:val="2"/>
-        </w:numPr>
-      </w:pPr>
-      <w:r>
-        <w:t xml:space="preserve">El cliente podrá agregar productos y la pagina llevará el total con el IVA </w:t>
-      </w:r>
-    </w:p>
-    <w:p>
-      <w:pPr>
-        <w:pStyle w:val="Prrafodelista"/>
-        <w:numPr>
-          <w:ilvl w:val="0"/>
-          <w:numId w:val="2"/>
-        </w:numPr>
-      </w:pPr>
-      <w:r>
-        <w:t xml:space="preserve">Para la compra de productos habrá un formulario donde se diligencien los datos del cliente correo, ciudad, dirección, teléfono, celular y método de pago </w:t>
-      </w:r>
-    </w:p>
-    <w:p>
-      <w:pPr>
-        <w:pStyle w:val="Prrafodelista"/>
-        <w:numPr>
-          <w:ilvl w:val="0"/>
-          <w:numId w:val="2"/>
-        </w:numPr>
-      </w:pPr>
-      <w:r>
-        <w:lastRenderedPageBreak/>
-        <w:t xml:space="preserve">El cliente tendrá un </w:t>
-      </w:r>
-      <w:proofErr w:type="spellStart"/>
-      <w:r>
-        <w:t>login</w:t>
-      </w:r>
-      <w:proofErr w:type="spellEnd"/>
-      <w:r>
-        <w:t xml:space="preserve"> con el campo usuario y clave, por medio de este método se almacenará el historial de compras y se enviará información de ofertas al cliente.</w:t>
-      </w:r>
-    </w:p>
-    <w:p>
-      <w:pPr>
-        <w:pStyle w:val="Prrafodelista"/>
-        <w:numPr>
-          <w:ilvl w:val="0"/>
-          <w:numId w:val="2"/>
-        </w:numPr>
-      </w:pPr>
-      <w:r>
-        <w:t>Cuando el cliente ingrese sus credenciales tendrá la opción de modificar o actualizar sus datos.</w:t>
-      </w:r>
-    </w:p>
-    <w:p>
-      <w:pPr>
-        <w:pStyle w:val="Prrafodelista"/>
-        <w:numPr>
-          <w:ilvl w:val="0"/>
-          <w:numId w:val="2"/>
-        </w:numPr>
-      </w:pPr>
-      <w:r>
-        <w:t>los clientes que tengan usuario creado en la página tendrán la opción de dejar comentarios en los productos adquiridos.</w:t>
-      </w:r>
-    </w:p>
-    <w:p>
-      <w:pPr>
-        <w:pStyle w:val="Prrafodelista"/>
-        <w:numPr>
-          <w:ilvl w:val="0"/>
-          <w:numId w:val="2"/>
-        </w:numPr>
-      </w:pPr>
-      <w:r>
-        <w:t>la página deberá estar disponible en inglés.</w:t>
-      </w:r>
-    </w:p>
-    <w:p>
-      <w:pPr>
-        <w:pStyle w:val="Prrafodelista"/>
-        <w:numPr>
-          <w:ilvl w:val="0"/>
-          <w:numId w:val="2"/>
-        </w:numPr>
-      </w:pPr>
-      <w:r>
-        <w:t xml:space="preserve">El sistema deberá tener un sistema de cifrado de datos </w:t>
-      </w:r>
-    </w:p>
-    <w:p>
-      <w:pPr>
-        <w:pStyle w:val="Prrafodelista"/>
-      </w:pPr>
-    </w:p>
-    <w:p>
-      <w:pPr>
-        <w:pStyle w:val="Prrafodelista"/>
-      </w:pPr>
-    </w:p>
-    <w:p>
-      <w:pPr>
-        <w:jc w:val="center"/>
-      </w:pPr>
-      <w:r>
-        <w:t xml:space="preserve">Requerimientos no funcionales </w:t>
-      </w:r>
-    </w:p>
-    <w:p>
-      <w:pPr>
-        <w:jc w:val="center"/>
-      </w:pPr>
-    </w:p>
-    <w:p>
-      <w:pPr>
-        <w:pStyle w:val="Prrafodelista"/>
+      <w:commentRangeStart w:id="3"/>
+      <w:r>
+        <w:t>Requerimientos funcionales</w:t>
+      </w:r>
+      <w:commentRangeEnd w:id="3"/>
+      <w:r>
+        <w:commentReference w:id="3"/>
+      </w:r>
+    </w:p>
+    <w:p>
+      <w:pPr>
+        <w:jc w:val="center"/>
+      </w:pPr>
+    </w:p>
+    <w:p>
+      <w:pPr>
+        <w:jc w:val="center"/>
+      </w:pPr>
+    </w:p>
+    <w:p>
+      <w:pPr>
+        <w:pStyle w:val="7"/>
         <w:numPr>
           <w:ilvl w:val="0"/>
           <w:numId w:val="3"/>
         </w:numPr>
       </w:pPr>
       <w:r>
-        <w:t xml:space="preserve">La página tendrá una paleta de colore en blanco y negro de acuerdo al logo </w:t>
-      </w:r>
-    </w:p>
-    <w:p>
-      <w:pPr>
-        <w:pStyle w:val="Prrafodelista"/>
+        <w:t xml:space="preserve">La página web cumplirá con los requisitos para que se pueda visualizar desde cualquier navegador </w:t>
+      </w:r>
+    </w:p>
+    <w:p>
+      <w:pPr>
+        <w:pStyle w:val="7"/>
         <w:numPr>
           <w:ilvl w:val="0"/>
           <w:numId w:val="3"/>
         </w:numPr>
       </w:pPr>
       <w:r>
-        <w:t xml:space="preserve">EL logo de la página estará ubicado en la parte superior donde se muestran las pestañas del navegador  </w:t>
-      </w:r>
-    </w:p>
-    <w:p>
-      <w:pPr>
-        <w:pStyle w:val="Prrafodelista"/>
+        <w:t>En la página principal estarán los hipervínculos a las redes sociales, también estarán los menús de la información de la empresa, un catálogo de productos y la portada.</w:t>
+      </w:r>
+    </w:p>
+    <w:p>
+      <w:pPr>
+        <w:pStyle w:val="7"/>
         <w:numPr>
           <w:ilvl w:val="0"/>
           <w:numId w:val="3"/>
         </w:numPr>
       </w:pPr>
       <w:r>
-        <w:t>La aplicación web debe poseer un diseño “</w:t>
-      </w:r>
-      <w:proofErr w:type="spellStart"/>
-      <w:r>
-        <w:t>Responsive</w:t>
-      </w:r>
-      <w:proofErr w:type="spellEnd"/>
-      <w:r>
-        <w:t>” a fin de garantizar la adecuada visualización en múltiples computadores personales, dispositivos tableta y teléfonos inteligentes.</w:t>
-      </w:r>
-    </w:p>
-    <w:p>
-      <w:pPr>
-        <w:pStyle w:val="Prrafodelista"/>
+        <w:t>Cuando se ingrese al campo de cátalo la página deberá mostrar una descripción del producto, que cada producto tenga su propia imagen y se despliegue la información del costo.</w:t>
+      </w:r>
+    </w:p>
+    <w:p>
+      <w:pPr>
+        <w:pStyle w:val="7"/>
         <w:numPr>
           <w:ilvl w:val="0"/>
           <w:numId w:val="3"/>
         </w:numPr>
       </w:pPr>
       <w:r>
-        <w:t xml:space="preserve">La página tendrá una interfaz gráfica intuitiva y fácil de manejar para los usuarios </w:t>
-      </w:r>
-    </w:p>
-    <w:p>
-      <w:pPr>
-        <w:pStyle w:val="Prrafodelista"/>
+        <w:t xml:space="preserve">El cliente podrá agregar productos y la pagina llevará el total con el IVA </w:t>
+      </w:r>
+    </w:p>
+    <w:p>
+      <w:pPr>
+        <w:pStyle w:val="7"/>
         <w:numPr>
           <w:ilvl w:val="0"/>
           <w:numId w:val="3"/>
         </w:numPr>
       </w:pPr>
       <w:r>
-        <w:t xml:space="preserve">Se creará un usuario administrador para administrar la </w:t>
-      </w:r>
-      <w:r>
-        <w:t>página</w:t>
-      </w:r>
-      <w:r>
-        <w:t xml:space="preserve"> y un usuario con permisos para ver clientes, modificar productos y precios. </w:t>
-      </w:r>
-    </w:p>
-    <w:p>
-      <w:pPr>
-        <w:pStyle w:val="Prrafodelista"/>
+        <w:t xml:space="preserve">Para la compra de productos habrá un formulario donde se diligencien los datos del cliente correo, ciudad, dirección, teléfono, celular y método de pago </w:t>
+      </w:r>
+    </w:p>
+    <w:p>
+      <w:pPr>
+        <w:pStyle w:val="7"/>
         <w:numPr>
           <w:ilvl w:val="0"/>
           <w:numId w:val="3"/>
         </w:numPr>
       </w:pPr>
       <w:r>
-        <w:t xml:space="preserve">El tiempo de capacitación no deberá superar una semana </w:t>
-      </w:r>
-    </w:p>
-    <w:p>
-      <w:pPr>
-        <w:pStyle w:val="Prrafodelista"/>
+        <w:t>El cliente tendrá un login con el campo usuario y clave, por medio de este método se almacenará el historial de compras y se enviará información de ofertas al cliente.</w:t>
+      </w:r>
+    </w:p>
+    <w:p>
+      <w:pPr>
+        <w:pStyle w:val="7"/>
         <w:numPr>
           <w:ilvl w:val="0"/>
           <w:numId w:val="3"/>
         </w:numPr>
       </w:pPr>
       <w:r>
+        <w:t>Cuando el cliente ingrese sus credenciales tendrá la opción de modificar o actualizar sus datos.</w:t>
+      </w:r>
+    </w:p>
+    <w:p>
+      <w:pPr>
+        <w:pStyle w:val="7"/>
+        <w:numPr>
+          <w:ilvl w:val="0"/>
+          <w:numId w:val="3"/>
+        </w:numPr>
+      </w:pPr>
+      <w:r>
+        <w:t>los clientes que tengan usuario creado en la página tendrán la opción de dejar comentarios en los productos adquiridos.</w:t>
+      </w:r>
+    </w:p>
+    <w:p>
+      <w:pPr>
+        <w:pStyle w:val="7"/>
+        <w:numPr>
+          <w:ilvl w:val="0"/>
+          <w:numId w:val="3"/>
+        </w:numPr>
+      </w:pPr>
+      <w:r>
+        <w:t>la página deberá estar disponible en inglés.</w:t>
+      </w:r>
+    </w:p>
+    <w:p>
+      <w:pPr>
+        <w:pStyle w:val="7"/>
+        <w:numPr>
+          <w:ilvl w:val="0"/>
+          <w:numId w:val="3"/>
+        </w:numPr>
+      </w:pPr>
+      <w:r>
+        <w:t xml:space="preserve">El sistema deberá tener un sistema de cifrado de datos </w:t>
+      </w:r>
+    </w:p>
+    <w:p>
+      <w:pPr>
+        <w:pStyle w:val="7"/>
+      </w:pPr>
+    </w:p>
+    <w:p>
+      <w:pPr>
+        <w:pStyle w:val="7"/>
+      </w:pPr>
+    </w:p>
+    <w:p>
+      <w:pPr>
+        <w:jc w:val="center"/>
+      </w:pPr>
+      <w:commentRangeStart w:id="4"/>
+      <w:r>
+        <w:t xml:space="preserve">Requerimientos no funcionales </w:t>
+      </w:r>
+      <w:commentRangeEnd w:id="4"/>
+      <w:r>
+        <w:commentReference w:id="4"/>
+      </w:r>
+    </w:p>
+    <w:p>
+      <w:pPr>
+        <w:jc w:val="center"/>
+      </w:pPr>
+    </w:p>
+    <w:p>
+      <w:pPr>
+        <w:pStyle w:val="7"/>
+        <w:numPr>
+          <w:ilvl w:val="0"/>
+          <w:numId w:val="4"/>
+        </w:numPr>
+      </w:pPr>
+      <w:r>
+        <w:t xml:space="preserve">La página tendrá una paleta de colore en blanco y negro de acuerdo al logo </w:t>
+      </w:r>
+    </w:p>
+    <w:p>
+      <w:pPr>
+        <w:pStyle w:val="7"/>
+        <w:numPr>
+          <w:ilvl w:val="0"/>
+          <w:numId w:val="4"/>
+        </w:numPr>
+      </w:pPr>
+      <w:r>
+        <w:t xml:space="preserve">EL logo de la página estará ubicado en la parte superior donde se muestran las pestañas del navegador  </w:t>
+      </w:r>
+    </w:p>
+    <w:p>
+      <w:pPr>
+        <w:pStyle w:val="7"/>
+        <w:numPr>
+          <w:ilvl w:val="0"/>
+          <w:numId w:val="4"/>
+        </w:numPr>
+      </w:pPr>
+      <w:r>
+        <w:t>La aplicación web debe poseer un diseño “Responsive” a fin de garantizar la adecuada visualización en múltiples computadores personales, dispositivos tableta y teléfonos inteligentes.</w:t>
+      </w:r>
+    </w:p>
+    <w:p>
+      <w:pPr>
+        <w:pStyle w:val="7"/>
+        <w:numPr>
+          <w:ilvl w:val="0"/>
+          <w:numId w:val="4"/>
+        </w:numPr>
+      </w:pPr>
+      <w:r>
+        <w:t xml:space="preserve">La página tendrá una interfaz gráfica intuitiva y fácil de manejar para los usuarios </w:t>
+      </w:r>
+    </w:p>
+    <w:p>
+      <w:pPr>
+        <w:pStyle w:val="7"/>
+        <w:numPr>
+          <w:ilvl w:val="0"/>
+          <w:numId w:val="4"/>
+        </w:numPr>
+      </w:pPr>
+      <w:r>
+        <w:t xml:space="preserve">Se creará un usuario administrador para administrar la página y un usuario con permisos para ver clientes, modificar productos y precios. </w:t>
+      </w:r>
+    </w:p>
+    <w:p>
+      <w:pPr>
+        <w:pStyle w:val="7"/>
+        <w:numPr>
+          <w:ilvl w:val="0"/>
+          <w:numId w:val="4"/>
+        </w:numPr>
+      </w:pPr>
+      <w:r>
+        <w:t xml:space="preserve">El tiempo de capacitación no deberá superar una semana </w:t>
+      </w:r>
+    </w:p>
+    <w:p>
+      <w:pPr>
+        <w:pStyle w:val="7"/>
+        <w:numPr>
+          <w:ilvl w:val="0"/>
+          <w:numId w:val="4"/>
+        </w:numPr>
+      </w:pPr>
+      <w:r>
         <w:t xml:space="preserve">El soporte puede ser brindado por el equipo o un tercero. </w:t>
       </w:r>
     </w:p>
@@ -2941,6 +2842,7 @@
           <w:szCs w:val="24"/>
         </w:rPr>
       </w:pPr>
+      <w:commentRangeStart w:id="5"/>
       <w:r>
         <w:rPr>
           <w:rFonts w:ascii="Arial" w:hAnsi="Arial" w:cs="Arial"/>
@@ -2949,36 +2851,38 @@
         </w:rPr>
         <w:t>Casos de Uso</w:t>
       </w:r>
-    </w:p>
-    <w:p>
-      <w:pPr>
-        <w:jc w:val="center"/>
-      </w:pPr>
-      <w:r>
-        <w:rPr>
-          <w:noProof/>
-        </w:rPr>
-        <w:lastRenderedPageBreak/>
+      <w:commentRangeEnd w:id="5"/>
+      <w:r>
+        <w:commentReference w:id="5"/>
+      </w:r>
+    </w:p>
+    <w:p>
+      <w:pPr>
+        <w:jc w:val="center"/>
+      </w:pPr>
+      <w:r>
         <w:drawing>
-          <wp:inline distT="0" distB="0" distL="0" distR="0" wp14:anchorId="2E0886AD" wp14:editId="174313E0">
+          <wp:inline distT="0" distB="0" distL="0" distR="0">
             <wp:extent cx="6343015" cy="3352800"/>
             <wp:effectExtent l="0" t="0" r="0" b="0"/>
             <wp:docPr id="1" name="Imagen 1"/>
             <wp:cNvGraphicFramePr>
-              <a:graphicFrameLocks xmlns:a="http://schemas.openxmlformats.org/drawingml/2006/main" noChangeAspect="1"/>
+              <a:graphicFrameLocks xmlns:a="http://schemas.openxmlformats.org/drawingml/2006/main" noChangeAspect="true"/>
             </wp:cNvGraphicFramePr>
             <a:graphic xmlns:a="http://schemas.openxmlformats.org/drawingml/2006/main">
               <a:graphicData uri="http://schemas.openxmlformats.org/drawingml/2006/picture">
                 <pic:pic xmlns:pic="http://schemas.openxmlformats.org/drawingml/2006/picture">
                   <pic:nvPicPr>
                     <pic:cNvPr id="1" name="Imagen 1"/>
-                    <pic:cNvPicPr/>
+                    <pic:cNvPicPr>
+                      <a:picLocks noChangeAspect="true"/>
+                    </pic:cNvPicPr>
                   </pic:nvPicPr>
                   <pic:blipFill>
-                    <a:blip r:embed="rId8">
+                    <a:blip r:embed="rId9">
                       <a:extLst>
                         <a:ext uri="{28A0092B-C50C-407E-A947-70E740481C1C}">
-                          <a14:useLocalDpi xmlns:a14="http://schemas.microsoft.com/office/drawing/2010/main" val="0"/>
+                          <a14:useLocalDpi xmlns:a14="http://schemas.microsoft.com/office/drawing/2010/main" val="false"/>
                         </a:ext>
                       </a:extLst>
                     </a:blip>
@@ -3015,43 +2919,54 @@
     </w:p>
     <w:tbl>
       <w:tblPr>
+        <w:tblStyle w:val="3"/>
         <w:tblpPr w:leftFromText="141" w:rightFromText="141" w:vertAnchor="text" w:horzAnchor="margin" w:tblpY="-609"/>
         <w:tblW w:w="9446" w:type="dxa"/>
+        <w:tblInd w:w="0" w:type="dxa"/>
+        <w:tblLayout w:type="autofit"/>
         <w:tblCellMar>
+          <w:top w:w="0" w:type="dxa"/>
           <w:left w:w="70" w:type="dxa"/>
+          <w:bottom w:w="0" w:type="dxa"/>
           <w:right w:w="70" w:type="dxa"/>
         </w:tblCellMar>
-        <w:tblLook w:val="04A0" w:firstRow="1" w:lastRow="0" w:firstColumn="1" w:lastColumn="0" w:noHBand="0" w:noVBand="1"/>
       </w:tblPr>
       <w:tblGrid>
         <w:gridCol w:w="1939"/>
         <w:gridCol w:w="7507"/>
       </w:tblGrid>
       <w:tr>
+        <w:tblPrEx>
+          <w:tblCellMar>
+            <w:top w:w="0" w:type="dxa"/>
+            <w:left w:w="70" w:type="dxa"/>
+            <w:bottom w:w="0" w:type="dxa"/>
+            <w:right w:w="70" w:type="dxa"/>
+          </w:tblCellMar>
+        </w:tblPrEx>
         <w:trPr>
-          <w:trHeight w:val="1159"/>
+          <w:trHeight w:val="1159" w:hRule="atLeast"/>
         </w:trPr>
         <w:tc>
           <w:tcPr>
             <w:tcW w:w="9446" w:type="dxa"/>
             <w:gridSpan w:val="2"/>
             <w:tcBorders>
-              <w:top w:val="single" w:sz="4" w:space="0" w:color="auto"/>
-              <w:left w:val="single" w:sz="4" w:space="0" w:color="auto"/>
-              <w:bottom w:val="single" w:sz="4" w:space="0" w:color="auto"/>
-              <w:right w:val="single" w:sz="4" w:space="0" w:color="000000"/>
+              <w:top w:val="single" w:color="auto" w:sz="4" w:space="0"/>
+              <w:left w:val="single" w:color="auto" w:sz="4" w:space="0"/>
+              <w:bottom w:val="single" w:color="auto" w:sz="4" w:space="0"/>
+              <w:right w:val="single" w:color="000000" w:sz="4" w:space="0"/>
             </w:tcBorders>
             <w:shd w:val="clear" w:color="auto" w:fill="auto"/>
             <w:noWrap/>
             <w:vAlign w:val="center"/>
-            <w:hideMark/>
           </w:tcPr>
           <w:p>
             <w:pPr>
               <w:spacing w:after="0" w:line="240" w:lineRule="auto"/>
               <w:jc w:val="center"/>
               <w:rPr>
-                <w:rFonts w:ascii="Calibri" w:eastAsia="Times New Roman" w:hAnsi="Calibri" w:cs="Times New Roman"/>
+                <w:rFonts w:ascii="Calibri" w:hAnsi="Calibri" w:eastAsia="Times New Roman" w:cs="Times New Roman"/>
                 <w:b/>
                 <w:bCs/>
                 <w:color w:val="000000"/>
@@ -3062,7 +2977,7 @@
             </w:pPr>
             <w:r>
               <w:rPr>
-                <w:rFonts w:ascii="Calibri" w:eastAsia="Times New Roman" w:hAnsi="Calibri" w:cs="Times New Roman"/>
+                <w:rFonts w:ascii="Calibri" w:hAnsi="Calibri" w:eastAsia="Times New Roman" w:cs="Times New Roman"/>
                 <w:b/>
                 <w:bCs/>
                 <w:color w:val="000000"/>
@@ -3070,35 +2985,41 @@
                 <w:szCs w:val="28"/>
                 <w:lang w:eastAsia="es-CO"/>
               </w:rPr>
-              <w:lastRenderedPageBreak/>
               <w:t>Formato Casos de Uso Extendido</w:t>
             </w:r>
           </w:p>
         </w:tc>
       </w:tr>
       <w:tr>
+        <w:tblPrEx>
+          <w:tblCellMar>
+            <w:top w:w="0" w:type="dxa"/>
+            <w:left w:w="70" w:type="dxa"/>
+            <w:bottom w:w="0" w:type="dxa"/>
+            <w:right w:w="70" w:type="dxa"/>
+          </w:tblCellMar>
+        </w:tblPrEx>
         <w:trPr>
-          <w:trHeight w:val="301"/>
+          <w:trHeight w:val="301" w:hRule="atLeast"/>
         </w:trPr>
         <w:tc>
           <w:tcPr>
             <w:tcW w:w="1939" w:type="dxa"/>
             <w:tcBorders>
               <w:top w:val="nil"/>
-              <w:left w:val="single" w:sz="4" w:space="0" w:color="auto"/>
-              <w:bottom w:val="single" w:sz="4" w:space="0" w:color="auto"/>
-              <w:right w:val="single" w:sz="4" w:space="0" w:color="auto"/>
+              <w:left w:val="single" w:color="auto" w:sz="4" w:space="0"/>
+              <w:bottom w:val="single" w:color="auto" w:sz="4" w:space="0"/>
+              <w:right w:val="single" w:color="auto" w:sz="4" w:space="0"/>
             </w:tcBorders>
             <w:shd w:val="clear" w:color="auto" w:fill="auto"/>
             <w:vAlign w:val="center"/>
-            <w:hideMark/>
           </w:tcPr>
           <w:p>
             <w:pPr>
               <w:spacing w:after="0" w:line="240" w:lineRule="auto"/>
               <w:jc w:val="center"/>
               <w:rPr>
-                <w:rFonts w:ascii="Calibri" w:eastAsia="Times New Roman" w:hAnsi="Calibri" w:cs="Times New Roman"/>
+                <w:rFonts w:ascii="Calibri" w:hAnsi="Calibri" w:eastAsia="Times New Roman" w:cs="Times New Roman"/>
                 <w:b/>
                 <w:bCs/>
                 <w:color w:val="000000"/>
@@ -3107,7 +3028,7 @@
             </w:pPr>
             <w:r>
               <w:rPr>
-                <w:rFonts w:ascii="Calibri" w:eastAsia="Times New Roman" w:hAnsi="Calibri" w:cs="Times New Roman"/>
+                <w:rFonts w:ascii="Calibri" w:hAnsi="Calibri" w:eastAsia="Times New Roman" w:cs="Times New Roman"/>
                 <w:b/>
                 <w:bCs/>
                 <w:color w:val="000000"/>
@@ -3123,64 +3044,62 @@
             <w:tcBorders>
               <w:top w:val="nil"/>
               <w:left w:val="nil"/>
-              <w:bottom w:val="single" w:sz="4" w:space="0" w:color="auto"/>
-              <w:right w:val="single" w:sz="4" w:space="0" w:color="auto"/>
+              <w:bottom w:val="single" w:color="auto" w:sz="4" w:space="0"/>
+              <w:right w:val="single" w:color="auto" w:sz="4" w:space="0"/>
             </w:tcBorders>
             <w:shd w:val="clear" w:color="auto" w:fill="auto"/>
             <w:vAlign w:val="center"/>
-            <w:hideMark/>
           </w:tcPr>
           <w:p>
             <w:pPr>
               <w:spacing w:after="0" w:line="240" w:lineRule="auto"/>
               <w:rPr>
-                <w:rFonts w:ascii="Calibri" w:eastAsia="Times New Roman" w:hAnsi="Calibri" w:cs="Times New Roman"/>
+                <w:rFonts w:ascii="Calibri" w:hAnsi="Calibri" w:eastAsia="Times New Roman" w:cs="Times New Roman"/>
                 <w:color w:val="000000"/>
                 <w:lang w:eastAsia="es-CO"/>
               </w:rPr>
             </w:pPr>
             <w:r>
               <w:rPr>
-                <w:rFonts w:ascii="Calibri" w:eastAsia="Times New Roman" w:hAnsi="Calibri" w:cs="Times New Roman"/>
+                <w:rFonts w:ascii="Calibri" w:hAnsi="Calibri" w:eastAsia="Times New Roman" w:cs="Times New Roman"/>
                 <w:color w:val="000000"/>
                 <w:lang w:eastAsia="es-CO"/>
               </w:rPr>
-              <w:t xml:space="preserve">Facilitar </w:t>
-            </w:r>
-            <w:r>
-              <w:rPr>
-                <w:rFonts w:ascii="Calibri" w:eastAsia="Times New Roman" w:hAnsi="Calibri" w:cs="Times New Roman"/>
-                <w:color w:val="000000"/>
-                <w:lang w:eastAsia="es-CO"/>
-              </w:rPr>
-              <w:t>el posicionamiento de la marca y aumentar las ventas</w:t>
+              <w:t>Facilitar el posicionamiento de la marca y aumentar las ventas</w:t>
             </w:r>
           </w:p>
         </w:tc>
       </w:tr>
       <w:tr>
+        <w:tblPrEx>
+          <w:tblCellMar>
+            <w:top w:w="0" w:type="dxa"/>
+            <w:left w:w="70" w:type="dxa"/>
+            <w:bottom w:w="0" w:type="dxa"/>
+            <w:right w:w="70" w:type="dxa"/>
+          </w:tblCellMar>
+        </w:tblPrEx>
         <w:trPr>
-          <w:trHeight w:val="903"/>
+          <w:trHeight w:val="903" w:hRule="atLeast"/>
         </w:trPr>
         <w:tc>
           <w:tcPr>
             <w:tcW w:w="1939" w:type="dxa"/>
             <w:tcBorders>
               <w:top w:val="nil"/>
-              <w:left w:val="single" w:sz="4" w:space="0" w:color="auto"/>
-              <w:bottom w:val="single" w:sz="4" w:space="0" w:color="auto"/>
-              <w:right w:val="single" w:sz="4" w:space="0" w:color="auto"/>
+              <w:left w:val="single" w:color="auto" w:sz="4" w:space="0"/>
+              <w:bottom w:val="single" w:color="auto" w:sz="4" w:space="0"/>
+              <w:right w:val="single" w:color="auto" w:sz="4" w:space="0"/>
             </w:tcBorders>
             <w:shd w:val="clear" w:color="auto" w:fill="auto"/>
             <w:vAlign w:val="center"/>
-            <w:hideMark/>
           </w:tcPr>
           <w:p>
             <w:pPr>
               <w:spacing w:after="0" w:line="240" w:lineRule="auto"/>
               <w:jc w:val="center"/>
               <w:rPr>
-                <w:rFonts w:ascii="Calibri" w:eastAsia="Times New Roman" w:hAnsi="Calibri" w:cs="Times New Roman"/>
+                <w:rFonts w:ascii="Calibri" w:hAnsi="Calibri" w:eastAsia="Times New Roman" w:cs="Times New Roman"/>
                 <w:b/>
                 <w:bCs/>
                 <w:color w:val="000000"/>
@@ -3189,7 +3108,7 @@
             </w:pPr>
             <w:r>
               <w:rPr>
-                <w:rFonts w:ascii="Calibri" w:eastAsia="Times New Roman" w:hAnsi="Calibri" w:cs="Times New Roman"/>
+                <w:rFonts w:ascii="Calibri" w:hAnsi="Calibri" w:eastAsia="Times New Roman" w:cs="Times New Roman"/>
                 <w:b/>
                 <w:bCs/>
                 <w:color w:val="000000"/>
@@ -3205,64 +3124,62 @@
             <w:tcBorders>
               <w:top w:val="nil"/>
               <w:left w:val="nil"/>
-              <w:bottom w:val="single" w:sz="4" w:space="0" w:color="auto"/>
-              <w:right w:val="single" w:sz="4" w:space="0" w:color="auto"/>
+              <w:bottom w:val="single" w:color="auto" w:sz="4" w:space="0"/>
+              <w:right w:val="single" w:color="auto" w:sz="4" w:space="0"/>
             </w:tcBorders>
             <w:shd w:val="clear" w:color="auto" w:fill="auto"/>
             <w:vAlign w:val="center"/>
-            <w:hideMark/>
           </w:tcPr>
           <w:p>
             <w:pPr>
               <w:spacing w:after="0" w:line="240" w:lineRule="auto"/>
               <w:rPr>
-                <w:rFonts w:ascii="Calibri" w:eastAsia="Times New Roman" w:hAnsi="Calibri" w:cs="Times New Roman"/>
+                <w:rFonts w:ascii="Calibri" w:hAnsi="Calibri" w:eastAsia="Times New Roman" w:cs="Times New Roman"/>
                 <w:color w:val="000000"/>
                 <w:lang w:eastAsia="es-CO"/>
               </w:rPr>
             </w:pPr>
             <w:r>
               <w:rPr>
-                <w:rFonts w:ascii="Calibri" w:eastAsia="Times New Roman" w:hAnsi="Calibri" w:cs="Times New Roman"/>
+                <w:rFonts w:ascii="Calibri" w:hAnsi="Calibri" w:eastAsia="Times New Roman" w:cs="Times New Roman"/>
                 <w:color w:val="000000"/>
                 <w:lang w:eastAsia="es-CO"/>
               </w:rPr>
-              <w:t>El presente proyecto pretende implementar mediante una aplicación web una tienda online</w:t>
-            </w:r>
-            <w:r>
-              <w:rPr>
-                <w:rFonts w:ascii="Calibri" w:eastAsia="Times New Roman" w:hAnsi="Calibri" w:cs="Times New Roman"/>
-                <w:color w:val="000000"/>
-                <w:lang w:eastAsia="es-CO"/>
-              </w:rPr>
-              <w:t xml:space="preserve"> para la venta de los productos de la marca y generar informes contables</w:t>
+              <w:t>El presente proyecto pretende implementar mediante una aplicación web una tienda online para la venta de los productos de la marca y generar informes contables</w:t>
             </w:r>
           </w:p>
         </w:tc>
       </w:tr>
       <w:tr>
+        <w:tblPrEx>
+          <w:tblCellMar>
+            <w:top w:w="0" w:type="dxa"/>
+            <w:left w:w="70" w:type="dxa"/>
+            <w:bottom w:w="0" w:type="dxa"/>
+            <w:right w:w="70" w:type="dxa"/>
+          </w:tblCellMar>
+        </w:tblPrEx>
         <w:trPr>
-          <w:trHeight w:val="602"/>
+          <w:trHeight w:val="602" w:hRule="atLeast"/>
         </w:trPr>
         <w:tc>
           <w:tcPr>
             <w:tcW w:w="1939" w:type="dxa"/>
             <w:tcBorders>
               <w:top w:val="nil"/>
-              <w:left w:val="single" w:sz="4" w:space="0" w:color="auto"/>
-              <w:bottom w:val="single" w:sz="4" w:space="0" w:color="auto"/>
-              <w:right w:val="single" w:sz="4" w:space="0" w:color="auto"/>
+              <w:left w:val="single" w:color="auto" w:sz="4" w:space="0"/>
+              <w:bottom w:val="single" w:color="auto" w:sz="4" w:space="0"/>
+              <w:right w:val="single" w:color="auto" w:sz="4" w:space="0"/>
             </w:tcBorders>
             <w:shd w:val="clear" w:color="auto" w:fill="auto"/>
             <w:vAlign w:val="center"/>
-            <w:hideMark/>
           </w:tcPr>
           <w:p>
             <w:pPr>
               <w:spacing w:after="0" w:line="240" w:lineRule="auto"/>
               <w:jc w:val="center"/>
               <w:rPr>
-                <w:rFonts w:ascii="Calibri" w:eastAsia="Times New Roman" w:hAnsi="Calibri" w:cs="Times New Roman"/>
+                <w:rFonts w:ascii="Calibri" w:hAnsi="Calibri" w:eastAsia="Times New Roman" w:cs="Times New Roman"/>
                 <w:b/>
                 <w:bCs/>
                 <w:color w:val="000000"/>
@@ -3271,7 +3188,7 @@
             </w:pPr>
             <w:r>
               <w:rPr>
-                <w:rFonts w:ascii="Calibri" w:eastAsia="Times New Roman" w:hAnsi="Calibri" w:cs="Times New Roman"/>
+                <w:rFonts w:ascii="Calibri" w:hAnsi="Calibri" w:eastAsia="Times New Roman" w:cs="Times New Roman"/>
                 <w:b/>
                 <w:bCs/>
                 <w:color w:val="000000"/>
@@ -3287,64 +3204,62 @@
             <w:tcBorders>
               <w:top w:val="nil"/>
               <w:left w:val="nil"/>
-              <w:bottom w:val="single" w:sz="4" w:space="0" w:color="auto"/>
-              <w:right w:val="single" w:sz="4" w:space="0" w:color="auto"/>
+              <w:bottom w:val="single" w:color="auto" w:sz="4" w:space="0"/>
+              <w:right w:val="single" w:color="auto" w:sz="4" w:space="0"/>
             </w:tcBorders>
             <w:shd w:val="clear" w:color="auto" w:fill="auto"/>
             <w:vAlign w:val="center"/>
-            <w:hideMark/>
           </w:tcPr>
           <w:p>
             <w:pPr>
               <w:spacing w:after="0" w:line="240" w:lineRule="auto"/>
               <w:rPr>
-                <w:rFonts w:ascii="Calibri" w:eastAsia="Times New Roman" w:hAnsi="Calibri" w:cs="Times New Roman"/>
+                <w:rFonts w:ascii="Calibri" w:hAnsi="Calibri" w:eastAsia="Times New Roman" w:cs="Times New Roman"/>
                 <w:color w:val="000000"/>
                 <w:lang w:eastAsia="es-CO"/>
               </w:rPr>
             </w:pPr>
             <w:r>
               <w:rPr>
-                <w:rFonts w:ascii="Calibri" w:eastAsia="Times New Roman" w:hAnsi="Calibri" w:cs="Times New Roman"/>
+                <w:rFonts w:ascii="Calibri" w:hAnsi="Calibri" w:eastAsia="Times New Roman" w:cs="Times New Roman"/>
                 <w:color w:val="000000"/>
                 <w:lang w:eastAsia="es-CO"/>
               </w:rPr>
-              <w:t>Cliente</w:t>
-            </w:r>
-            <w:r>
-              <w:rPr>
-                <w:rFonts w:ascii="Calibri" w:eastAsia="Times New Roman" w:hAnsi="Calibri" w:cs="Times New Roman"/>
-                <w:color w:val="000000"/>
-                <w:lang w:eastAsia="es-CO"/>
-              </w:rPr>
-              <w:t>, administrador</w:t>
+              <w:t>Cliente, administrador</w:t>
             </w:r>
           </w:p>
         </w:tc>
       </w:tr>
       <w:tr>
+        <w:tblPrEx>
+          <w:tblCellMar>
+            <w:top w:w="0" w:type="dxa"/>
+            <w:left w:w="70" w:type="dxa"/>
+            <w:bottom w:w="0" w:type="dxa"/>
+            <w:right w:w="70" w:type="dxa"/>
+          </w:tblCellMar>
+        </w:tblPrEx>
         <w:trPr>
-          <w:trHeight w:val="602"/>
+          <w:trHeight w:val="602" w:hRule="atLeast"/>
         </w:trPr>
         <w:tc>
           <w:tcPr>
             <w:tcW w:w="1939" w:type="dxa"/>
             <w:tcBorders>
               <w:top w:val="nil"/>
-              <w:left w:val="single" w:sz="4" w:space="0" w:color="auto"/>
-              <w:bottom w:val="single" w:sz="4" w:space="0" w:color="auto"/>
-              <w:right w:val="single" w:sz="4" w:space="0" w:color="auto"/>
+              <w:left w:val="single" w:color="auto" w:sz="4" w:space="0"/>
+              <w:bottom w:val="single" w:color="auto" w:sz="4" w:space="0"/>
+              <w:right w:val="single" w:color="auto" w:sz="4" w:space="0"/>
             </w:tcBorders>
             <w:shd w:val="clear" w:color="auto" w:fill="auto"/>
             <w:vAlign w:val="center"/>
-            <w:hideMark/>
           </w:tcPr>
           <w:p>
             <w:pPr>
               <w:spacing w:after="0" w:line="240" w:lineRule="auto"/>
               <w:jc w:val="center"/>
               <w:rPr>
-                <w:rFonts w:ascii="Calibri" w:eastAsia="Times New Roman" w:hAnsi="Calibri" w:cs="Times New Roman"/>
+                <w:rFonts w:ascii="Calibri" w:hAnsi="Calibri" w:eastAsia="Times New Roman" w:cs="Times New Roman"/>
                 <w:b/>
                 <w:bCs/>
                 <w:color w:val="000000"/>
@@ -3353,7 +3268,7 @@
             </w:pPr>
             <w:r>
               <w:rPr>
-                <w:rFonts w:ascii="Calibri" w:eastAsia="Times New Roman" w:hAnsi="Calibri" w:cs="Times New Roman"/>
+                <w:rFonts w:ascii="Calibri" w:hAnsi="Calibri" w:eastAsia="Times New Roman" w:cs="Times New Roman"/>
                 <w:b/>
                 <w:bCs/>
                 <w:color w:val="000000"/>
@@ -3369,18 +3284,17 @@
             <w:tcBorders>
               <w:top w:val="nil"/>
               <w:left w:val="nil"/>
-              <w:bottom w:val="single" w:sz="4" w:space="0" w:color="auto"/>
-              <w:right w:val="single" w:sz="4" w:space="0" w:color="auto"/>
+              <w:bottom w:val="single" w:color="auto" w:sz="4" w:space="0"/>
+              <w:right w:val="single" w:color="auto" w:sz="4" w:space="0"/>
             </w:tcBorders>
             <w:shd w:val="clear" w:color="auto" w:fill="auto"/>
             <w:vAlign w:val="center"/>
-            <w:hideMark/>
           </w:tcPr>
           <w:p>
             <w:pPr>
               <w:spacing w:after="0" w:line="240" w:lineRule="auto"/>
               <w:rPr>
-                <w:rFonts w:ascii="Calibri" w:eastAsia="Times New Roman" w:hAnsi="Calibri" w:cs="Times New Roman"/>
+                <w:rFonts w:ascii="Calibri" w:hAnsi="Calibri" w:eastAsia="Times New Roman" w:cs="Times New Roman"/>
                 <w:color w:val="000000"/>
                 <w:lang w:eastAsia="es-CO"/>
               </w:rPr>
@@ -3389,28 +3303,35 @@
         </w:tc>
       </w:tr>
       <w:tr>
+        <w:tblPrEx>
+          <w:tblCellMar>
+            <w:top w:w="0" w:type="dxa"/>
+            <w:left w:w="70" w:type="dxa"/>
+            <w:bottom w:w="0" w:type="dxa"/>
+            <w:right w:w="70" w:type="dxa"/>
+          </w:tblCellMar>
+        </w:tblPrEx>
         <w:trPr>
-          <w:trHeight w:val="602"/>
+          <w:trHeight w:val="602" w:hRule="atLeast"/>
         </w:trPr>
         <w:tc>
           <w:tcPr>
             <w:tcW w:w="1939" w:type="dxa"/>
             <w:tcBorders>
               <w:top w:val="nil"/>
-              <w:left w:val="single" w:sz="4" w:space="0" w:color="auto"/>
-              <w:bottom w:val="single" w:sz="4" w:space="0" w:color="auto"/>
-              <w:right w:val="single" w:sz="4" w:space="0" w:color="auto"/>
+              <w:left w:val="single" w:color="auto" w:sz="4" w:space="0"/>
+              <w:bottom w:val="single" w:color="auto" w:sz="4" w:space="0"/>
+              <w:right w:val="single" w:color="auto" w:sz="4" w:space="0"/>
             </w:tcBorders>
             <w:shd w:val="clear" w:color="auto" w:fill="auto"/>
             <w:vAlign w:val="center"/>
-            <w:hideMark/>
           </w:tcPr>
           <w:p>
             <w:pPr>
               <w:spacing w:after="0" w:line="240" w:lineRule="auto"/>
               <w:jc w:val="center"/>
               <w:rPr>
-                <w:rFonts w:ascii="Calibri" w:eastAsia="Times New Roman" w:hAnsi="Calibri" w:cs="Times New Roman"/>
+                <w:rFonts w:ascii="Calibri" w:hAnsi="Calibri" w:eastAsia="Times New Roman" w:cs="Times New Roman"/>
                 <w:b/>
                 <w:bCs/>
                 <w:color w:val="000000"/>
@@ -3419,7 +3340,7 @@
             </w:pPr>
             <w:r>
               <w:rPr>
-                <w:rFonts w:ascii="Calibri" w:eastAsia="Times New Roman" w:hAnsi="Calibri" w:cs="Times New Roman"/>
+                <w:rFonts w:ascii="Calibri" w:hAnsi="Calibri" w:eastAsia="Times New Roman" w:cs="Times New Roman"/>
                 <w:b/>
                 <w:bCs/>
                 <w:color w:val="000000"/>
@@ -3435,72 +3356,62 @@
             <w:tcBorders>
               <w:top w:val="nil"/>
               <w:left w:val="nil"/>
-              <w:bottom w:val="single" w:sz="4" w:space="0" w:color="auto"/>
-              <w:right w:val="single" w:sz="4" w:space="0" w:color="auto"/>
+              <w:bottom w:val="single" w:color="auto" w:sz="4" w:space="0"/>
+              <w:right w:val="single" w:color="auto" w:sz="4" w:space="0"/>
             </w:tcBorders>
             <w:shd w:val="clear" w:color="auto" w:fill="auto"/>
             <w:vAlign w:val="center"/>
-            <w:hideMark/>
           </w:tcPr>
           <w:p>
             <w:pPr>
               <w:spacing w:after="0" w:line="240" w:lineRule="auto"/>
               <w:rPr>
-                <w:rFonts w:ascii="Calibri" w:eastAsia="Times New Roman" w:hAnsi="Calibri" w:cs="Times New Roman"/>
+                <w:rFonts w:ascii="Calibri" w:hAnsi="Calibri" w:eastAsia="Times New Roman" w:cs="Times New Roman"/>
                 <w:color w:val="000000"/>
                 <w:lang w:eastAsia="es-CO"/>
               </w:rPr>
             </w:pPr>
             <w:r>
               <w:rPr>
-                <w:rFonts w:ascii="Calibri" w:eastAsia="Times New Roman" w:hAnsi="Calibri" w:cs="Times New Roman"/>
+                <w:rFonts w:ascii="Calibri" w:hAnsi="Calibri" w:eastAsia="Times New Roman" w:cs="Times New Roman"/>
                 <w:color w:val="000000"/>
                 <w:lang w:eastAsia="es-CO"/>
               </w:rPr>
-              <w:t xml:space="preserve">El cliente </w:t>
-            </w:r>
-            <w:r>
-              <w:rPr>
-                <w:rFonts w:ascii="Calibri" w:eastAsia="Times New Roman" w:hAnsi="Calibri" w:cs="Times New Roman"/>
-                <w:color w:val="000000"/>
-                <w:lang w:eastAsia="es-CO"/>
-              </w:rPr>
-              <w:t>puede registrarse en la pagina o si ya se encuentra registrado puede acceder a su usuario puede enviar los productos seleccionados al carrito de compras</w:t>
-            </w:r>
-            <w:r>
-              <w:rPr>
-                <w:rFonts w:ascii="Calibri" w:eastAsia="Times New Roman" w:hAnsi="Calibri" w:cs="Times New Roman"/>
-                <w:color w:val="000000"/>
-                <w:lang w:eastAsia="es-CO"/>
-              </w:rPr>
-              <w:t xml:space="preserve"> cunado se decida realizar la compra se mostrará el método de pago </w:t>
+              <w:t xml:space="preserve">El cliente puede registrarse en la pagina o si ya se encuentra registrado puede acceder a su usuario puede enviar los productos seleccionados al carrito de compras cunado se decida realizar la compra se mostrará el método de pago </w:t>
             </w:r>
           </w:p>
         </w:tc>
       </w:tr>
       <w:tr>
+        <w:tblPrEx>
+          <w:tblCellMar>
+            <w:top w:w="0" w:type="dxa"/>
+            <w:left w:w="70" w:type="dxa"/>
+            <w:bottom w:w="0" w:type="dxa"/>
+            <w:right w:w="70" w:type="dxa"/>
+          </w:tblCellMar>
+        </w:tblPrEx>
         <w:trPr>
-          <w:trHeight w:val="301"/>
+          <w:trHeight w:val="301" w:hRule="atLeast"/>
         </w:trPr>
         <w:tc>
           <w:tcPr>
             <w:tcW w:w="1939" w:type="dxa"/>
             <w:tcBorders>
               <w:top w:val="nil"/>
-              <w:left w:val="single" w:sz="4" w:space="0" w:color="auto"/>
-              <w:bottom w:val="single" w:sz="4" w:space="0" w:color="auto"/>
-              <w:right w:val="single" w:sz="4" w:space="0" w:color="auto"/>
+              <w:left w:val="single" w:color="auto" w:sz="4" w:space="0"/>
+              <w:bottom w:val="single" w:color="auto" w:sz="4" w:space="0"/>
+              <w:right w:val="single" w:color="auto" w:sz="4" w:space="0"/>
             </w:tcBorders>
             <w:shd w:val="clear" w:color="auto" w:fill="auto"/>
             <w:vAlign w:val="center"/>
-            <w:hideMark/>
           </w:tcPr>
           <w:p>
             <w:pPr>
               <w:spacing w:after="0" w:line="240" w:lineRule="auto"/>
               <w:jc w:val="center"/>
               <w:rPr>
-                <w:rFonts w:ascii="Calibri" w:eastAsia="Times New Roman" w:hAnsi="Calibri" w:cs="Times New Roman"/>
+                <w:rFonts w:ascii="Calibri" w:hAnsi="Calibri" w:eastAsia="Times New Roman" w:cs="Times New Roman"/>
                 <w:b/>
                 <w:bCs/>
                 <w:color w:val="000000"/>
@@ -3509,7 +3420,7 @@
             </w:pPr>
             <w:r>
               <w:rPr>
-                <w:rFonts w:ascii="Calibri" w:eastAsia="Times New Roman" w:hAnsi="Calibri" w:cs="Times New Roman"/>
+                <w:rFonts w:ascii="Calibri" w:hAnsi="Calibri" w:eastAsia="Times New Roman" w:cs="Times New Roman"/>
                 <w:b/>
                 <w:bCs/>
                 <w:color w:val="000000"/>
@@ -3525,72 +3436,62 @@
             <w:tcBorders>
               <w:top w:val="nil"/>
               <w:left w:val="nil"/>
-              <w:bottom w:val="single" w:sz="4" w:space="0" w:color="auto"/>
-              <w:right w:val="single" w:sz="4" w:space="0" w:color="auto"/>
+              <w:bottom w:val="single" w:color="auto" w:sz="4" w:space="0"/>
+              <w:right w:val="single" w:color="auto" w:sz="4" w:space="0"/>
             </w:tcBorders>
             <w:shd w:val="clear" w:color="auto" w:fill="auto"/>
             <w:vAlign w:val="center"/>
-            <w:hideMark/>
           </w:tcPr>
           <w:p>
             <w:pPr>
               <w:spacing w:after="0" w:line="240" w:lineRule="auto"/>
               <w:rPr>
-                <w:rFonts w:ascii="Calibri" w:eastAsia="Times New Roman" w:hAnsi="Calibri" w:cs="Times New Roman"/>
+                <w:rFonts w:ascii="Calibri" w:hAnsi="Calibri" w:eastAsia="Times New Roman" w:cs="Times New Roman"/>
                 <w:color w:val="000000"/>
                 <w:lang w:eastAsia="es-CO"/>
               </w:rPr>
             </w:pPr>
             <w:r>
               <w:rPr>
-                <w:rFonts w:ascii="Calibri" w:eastAsia="Times New Roman" w:hAnsi="Calibri" w:cs="Times New Roman"/>
+                <w:rFonts w:ascii="Calibri" w:hAnsi="Calibri" w:eastAsia="Times New Roman" w:cs="Times New Roman"/>
                 <w:color w:val="000000"/>
                 <w:lang w:eastAsia="es-CO"/>
               </w:rPr>
-              <w:t xml:space="preserve">Una vez realizada la compra el sistema </w:t>
-            </w:r>
-            <w:r>
-              <w:rPr>
-                <w:rFonts w:ascii="Calibri" w:eastAsia="Times New Roman" w:hAnsi="Calibri" w:cs="Times New Roman"/>
-                <w:color w:val="000000"/>
-                <w:lang w:eastAsia="es-CO"/>
-              </w:rPr>
-              <w:t>mostrará</w:t>
-            </w:r>
-            <w:r>
-              <w:rPr>
-                <w:rFonts w:ascii="Calibri" w:eastAsia="Times New Roman" w:hAnsi="Calibri" w:cs="Times New Roman"/>
-                <w:color w:val="000000"/>
-                <w:lang w:eastAsia="es-CO"/>
-              </w:rPr>
-              <w:t xml:space="preserve"> los detalles del pedido, el administrador podrá generar informes de las ventas</w:t>
+              <w:t>Una vez realizada la compra el sistema mostrará los detalles del pedido, el administrador podrá generar informes de las ventas</w:t>
             </w:r>
           </w:p>
         </w:tc>
       </w:tr>
       <w:tr>
+        <w:tblPrEx>
+          <w:tblCellMar>
+            <w:top w:w="0" w:type="dxa"/>
+            <w:left w:w="70" w:type="dxa"/>
+            <w:bottom w:w="0" w:type="dxa"/>
+            <w:right w:w="70" w:type="dxa"/>
+          </w:tblCellMar>
+        </w:tblPrEx>
         <w:trPr>
-          <w:trHeight w:val="301"/>
+          <w:trHeight w:val="301" w:hRule="atLeast"/>
         </w:trPr>
         <w:tc>
           <w:tcPr>
             <w:tcW w:w="1939" w:type="dxa"/>
             <w:tcBorders>
               <w:top w:val="nil"/>
-              <w:left w:val="single" w:sz="4" w:space="0" w:color="auto"/>
-              <w:bottom w:val="single" w:sz="4" w:space="0" w:color="auto"/>
-              <w:right w:val="single" w:sz="4" w:space="0" w:color="auto"/>
+              <w:left w:val="single" w:color="auto" w:sz="4" w:space="0"/>
+              <w:bottom w:val="single" w:color="auto" w:sz="4" w:space="0"/>
+              <w:right w:val="single" w:color="auto" w:sz="4" w:space="0"/>
             </w:tcBorders>
             <w:shd w:val="clear" w:color="auto" w:fill="auto"/>
             <w:vAlign w:val="center"/>
-            <w:hideMark/>
           </w:tcPr>
           <w:p>
             <w:pPr>
               <w:spacing w:after="0" w:line="240" w:lineRule="auto"/>
               <w:jc w:val="center"/>
               <w:rPr>
-                <w:rFonts w:ascii="Calibri" w:eastAsia="Times New Roman" w:hAnsi="Calibri" w:cs="Times New Roman"/>
+                <w:rFonts w:ascii="Calibri" w:hAnsi="Calibri" w:eastAsia="Times New Roman" w:cs="Times New Roman"/>
                 <w:b/>
                 <w:bCs/>
                 <w:color w:val="000000"/>
@@ -3599,7 +3500,7 @@
             </w:pPr>
             <w:r>
               <w:rPr>
-                <w:rFonts w:ascii="Calibri" w:eastAsia="Times New Roman" w:hAnsi="Calibri" w:cs="Times New Roman"/>
+                <w:rFonts w:ascii="Calibri" w:hAnsi="Calibri" w:eastAsia="Times New Roman" w:cs="Times New Roman"/>
                 <w:b/>
                 <w:bCs/>
                 <w:color w:val="000000"/>
@@ -3615,25 +3516,24 @@
             <w:tcBorders>
               <w:top w:val="nil"/>
               <w:left w:val="nil"/>
-              <w:bottom w:val="single" w:sz="4" w:space="0" w:color="auto"/>
-              <w:right w:val="single" w:sz="4" w:space="0" w:color="auto"/>
+              <w:bottom w:val="single" w:color="auto" w:sz="4" w:space="0"/>
+              <w:right w:val="single" w:color="auto" w:sz="4" w:space="0"/>
             </w:tcBorders>
             <w:shd w:val="clear" w:color="auto" w:fill="auto"/>
             <w:vAlign w:val="center"/>
-            <w:hideMark/>
           </w:tcPr>
           <w:p>
             <w:pPr>
               <w:spacing w:after="0" w:line="240" w:lineRule="auto"/>
               <w:rPr>
-                <w:rFonts w:ascii="Calibri" w:eastAsia="Times New Roman" w:hAnsi="Calibri" w:cs="Times New Roman"/>
+                <w:rFonts w:ascii="Calibri" w:hAnsi="Calibri" w:eastAsia="Times New Roman" w:cs="Times New Roman"/>
                 <w:color w:val="000000"/>
                 <w:lang w:eastAsia="es-CO"/>
               </w:rPr>
             </w:pPr>
             <w:r>
               <w:rPr>
-                <w:rFonts w:ascii="Calibri" w:eastAsia="Times New Roman" w:hAnsi="Calibri" w:cs="Times New Roman"/>
+                <w:rFonts w:ascii="Calibri" w:hAnsi="Calibri" w:eastAsia="Times New Roman" w:cs="Times New Roman"/>
                 <w:color w:val="000000"/>
                 <w:lang w:eastAsia="es-CO"/>
               </w:rPr>
@@ -3643,28 +3543,35 @@
         </w:tc>
       </w:tr>
       <w:tr>
+        <w:tblPrEx>
+          <w:tblCellMar>
+            <w:top w:w="0" w:type="dxa"/>
+            <w:left w:w="70" w:type="dxa"/>
+            <w:bottom w:w="0" w:type="dxa"/>
+            <w:right w:w="70" w:type="dxa"/>
+          </w:tblCellMar>
+        </w:tblPrEx>
         <w:trPr>
-          <w:trHeight w:val="2107"/>
+          <w:trHeight w:val="2107" w:hRule="atLeast"/>
         </w:trPr>
         <w:tc>
           <w:tcPr>
             <w:tcW w:w="1939" w:type="dxa"/>
             <w:tcBorders>
               <w:top w:val="nil"/>
-              <w:left w:val="single" w:sz="4" w:space="0" w:color="auto"/>
-              <w:bottom w:val="single" w:sz="4" w:space="0" w:color="auto"/>
-              <w:right w:val="single" w:sz="4" w:space="0" w:color="auto"/>
+              <w:left w:val="single" w:color="auto" w:sz="4" w:space="0"/>
+              <w:bottom w:val="single" w:color="auto" w:sz="4" w:space="0"/>
+              <w:right w:val="single" w:color="auto" w:sz="4" w:space="0"/>
             </w:tcBorders>
             <w:shd w:val="clear" w:color="auto" w:fill="auto"/>
             <w:vAlign w:val="center"/>
-            <w:hideMark/>
           </w:tcPr>
           <w:p>
             <w:pPr>
               <w:spacing w:after="0" w:line="240" w:lineRule="auto"/>
               <w:jc w:val="center"/>
               <w:rPr>
-                <w:rFonts w:ascii="Calibri" w:eastAsia="Times New Roman" w:hAnsi="Calibri" w:cs="Times New Roman"/>
+                <w:rFonts w:ascii="Calibri" w:hAnsi="Calibri" w:eastAsia="Times New Roman" w:cs="Times New Roman"/>
                 <w:b/>
                 <w:bCs/>
                 <w:color w:val="000000"/>
@@ -3673,7 +3580,7 @@
             </w:pPr>
             <w:r>
               <w:rPr>
-                <w:rFonts w:ascii="Calibri" w:eastAsia="Times New Roman" w:hAnsi="Calibri" w:cs="Times New Roman"/>
+                <w:rFonts w:ascii="Calibri" w:hAnsi="Calibri" w:eastAsia="Times New Roman" w:cs="Times New Roman"/>
                 <w:b/>
                 <w:bCs/>
                 <w:color w:val="000000"/>
@@ -3689,12 +3596,11 @@
             <w:tcBorders>
               <w:top w:val="nil"/>
               <w:left w:val="nil"/>
-              <w:bottom w:val="single" w:sz="4" w:space="0" w:color="auto"/>
-              <w:right w:val="single" w:sz="4" w:space="0" w:color="auto"/>
+              <w:bottom w:val="single" w:color="auto" w:sz="4" w:space="0"/>
+              <w:right w:val="single" w:color="auto" w:sz="4" w:space="0"/>
             </w:tcBorders>
             <w:shd w:val="clear" w:color="auto" w:fill="auto"/>
             <w:vAlign w:val="center"/>
-            <w:hideMark/>
           </w:tcPr>
           <w:p>
             <w:pPr>
@@ -3716,43 +3622,41 @@
                 <w:sz w:val="24"/>
                 <w:szCs w:val="24"/>
               </w:rPr>
-              <w:t xml:space="preserve"> </w:t>
-            </w:r>
-            <w:r>
-              <w:rPr>
-                <w:rFonts w:cs="LiberationSerif"/>
-                <w:i/>
-                <w:sz w:val="24"/>
-                <w:szCs w:val="24"/>
-              </w:rPr>
-              <w:t>Validar existencia en el inventario</w:t>
+              <w:t xml:space="preserve"> Validar existencia en el inventario</w:t>
             </w:r>
           </w:p>
         </w:tc>
       </w:tr>
       <w:tr>
+        <w:tblPrEx>
+          <w:tblCellMar>
+            <w:top w:w="0" w:type="dxa"/>
+            <w:left w:w="70" w:type="dxa"/>
+            <w:bottom w:w="0" w:type="dxa"/>
+            <w:right w:w="70" w:type="dxa"/>
+          </w:tblCellMar>
+        </w:tblPrEx>
         <w:trPr>
-          <w:trHeight w:val="1334"/>
+          <w:trHeight w:val="1334" w:hRule="atLeast"/>
         </w:trPr>
         <w:tc>
           <w:tcPr>
             <w:tcW w:w="1939" w:type="dxa"/>
             <w:tcBorders>
               <w:top w:val="nil"/>
-              <w:left w:val="single" w:sz="4" w:space="0" w:color="auto"/>
-              <w:bottom w:val="single" w:sz="4" w:space="0" w:color="auto"/>
-              <w:right w:val="single" w:sz="4" w:space="0" w:color="auto"/>
+              <w:left w:val="single" w:color="auto" w:sz="4" w:space="0"/>
+              <w:bottom w:val="single" w:color="auto" w:sz="4" w:space="0"/>
+              <w:right w:val="single" w:color="auto" w:sz="4" w:space="0"/>
             </w:tcBorders>
             <w:shd w:val="clear" w:color="auto" w:fill="auto"/>
             <w:vAlign w:val="center"/>
-            <w:hideMark/>
           </w:tcPr>
           <w:p>
             <w:pPr>
               <w:spacing w:after="0" w:line="240" w:lineRule="auto"/>
               <w:jc w:val="center"/>
               <w:rPr>
-                <w:rFonts w:ascii="Calibri" w:eastAsia="Times New Roman" w:hAnsi="Calibri" w:cs="Times New Roman"/>
+                <w:rFonts w:ascii="Calibri" w:hAnsi="Calibri" w:eastAsia="Times New Roman" w:cs="Times New Roman"/>
                 <w:b/>
                 <w:bCs/>
                 <w:color w:val="000000"/>
@@ -3761,7 +3665,7 @@
             </w:pPr>
             <w:r>
               <w:rPr>
-                <w:rFonts w:ascii="Calibri" w:eastAsia="Times New Roman" w:hAnsi="Calibri" w:cs="Times New Roman"/>
+                <w:rFonts w:ascii="Calibri" w:hAnsi="Calibri" w:eastAsia="Times New Roman" w:cs="Times New Roman"/>
                 <w:b/>
                 <w:bCs/>
                 <w:color w:val="000000"/>
@@ -3777,25 +3681,24 @@
             <w:tcBorders>
               <w:top w:val="nil"/>
               <w:left w:val="nil"/>
-              <w:bottom w:val="single" w:sz="4" w:space="0" w:color="auto"/>
-              <w:right w:val="single" w:sz="4" w:space="0" w:color="auto"/>
+              <w:bottom w:val="single" w:color="auto" w:sz="4" w:space="0"/>
+              <w:right w:val="single" w:color="auto" w:sz="4" w:space="0"/>
             </w:tcBorders>
             <w:shd w:val="clear" w:color="auto" w:fill="auto"/>
             <w:vAlign w:val="center"/>
-            <w:hideMark/>
           </w:tcPr>
           <w:p>
             <w:pPr>
               <w:spacing w:after="0" w:line="240" w:lineRule="auto"/>
               <w:rPr>
-                <w:rFonts w:ascii="Calibri" w:eastAsia="Times New Roman" w:hAnsi="Calibri" w:cs="Times New Roman"/>
+                <w:rFonts w:ascii="Calibri" w:hAnsi="Calibri" w:eastAsia="Times New Roman" w:cs="Times New Roman"/>
                 <w:color w:val="000000"/>
                 <w:lang w:eastAsia="es-CO"/>
               </w:rPr>
             </w:pPr>
             <w:r>
               <w:rPr>
-                <w:rFonts w:ascii="Calibri" w:eastAsia="Times New Roman" w:hAnsi="Calibri" w:cs="Times New Roman"/>
+                <w:rFonts w:ascii="Calibri" w:hAnsi="Calibri" w:eastAsia="Times New Roman" w:cs="Times New Roman"/>
                 <w:color w:val="000000"/>
                 <w:lang w:eastAsia="es-CO"/>
               </w:rPr>
@@ -3806,7 +3709,7 @@
             <w:pPr>
               <w:spacing w:after="0" w:line="240" w:lineRule="auto"/>
               <w:rPr>
-                <w:rFonts w:ascii="Calibri" w:eastAsia="Times New Roman" w:hAnsi="Calibri" w:cs="Times New Roman"/>
+                <w:rFonts w:ascii="Calibri" w:hAnsi="Calibri" w:eastAsia="Times New Roman" w:cs="Times New Roman"/>
                 <w:color w:val="000000"/>
                 <w:lang w:eastAsia="es-CO"/>
               </w:rPr>
@@ -3815,55 +3718,50 @@
         </w:tc>
       </w:tr>
       <w:tr>
+        <w:tblPrEx>
+          <w:tblCellMar>
+            <w:top w:w="0" w:type="dxa"/>
+            <w:left w:w="70" w:type="dxa"/>
+            <w:bottom w:w="0" w:type="dxa"/>
+            <w:right w:w="70" w:type="dxa"/>
+          </w:tblCellMar>
+        </w:tblPrEx>
         <w:trPr>
-          <w:trHeight w:val="602"/>
+          <w:trHeight w:val="602" w:hRule="atLeast"/>
         </w:trPr>
         <w:tc>
           <w:tcPr>
             <w:tcW w:w="1939" w:type="dxa"/>
             <w:tcBorders>
               <w:top w:val="nil"/>
-              <w:left w:val="single" w:sz="4" w:space="0" w:color="auto"/>
-              <w:bottom w:val="single" w:sz="4" w:space="0" w:color="auto"/>
-              <w:right w:val="single" w:sz="4" w:space="0" w:color="auto"/>
+              <w:left w:val="single" w:color="auto" w:sz="4" w:space="0"/>
+              <w:bottom w:val="single" w:color="auto" w:sz="4" w:space="0"/>
+              <w:right w:val="single" w:color="auto" w:sz="4" w:space="0"/>
             </w:tcBorders>
             <w:shd w:val="clear" w:color="auto" w:fill="auto"/>
             <w:vAlign w:val="center"/>
-            <w:hideMark/>
           </w:tcPr>
           <w:p>
             <w:pPr>
               <w:spacing w:after="0" w:line="240" w:lineRule="auto"/>
               <w:jc w:val="center"/>
               <w:rPr>
-                <w:rFonts w:ascii="Calibri" w:eastAsia="Times New Roman" w:hAnsi="Calibri" w:cs="Times New Roman"/>
+                <w:rFonts w:ascii="Calibri" w:hAnsi="Calibri" w:eastAsia="Times New Roman" w:cs="Times New Roman"/>
                 <w:b/>
                 <w:bCs/>
                 <w:color w:val="000000"/>
                 <w:lang w:eastAsia="es-CO"/>
               </w:rPr>
             </w:pPr>
-            <w:proofErr w:type="spellStart"/>
             <w:r>
               <w:rPr>
-                <w:rFonts w:ascii="Calibri" w:eastAsia="Times New Roman" w:hAnsi="Calibri" w:cs="Times New Roman"/>
+                <w:rFonts w:ascii="Calibri" w:hAnsi="Calibri" w:eastAsia="Times New Roman" w:cs="Times New Roman"/>
                 <w:b/>
                 <w:bCs/>
                 <w:color w:val="000000"/>
                 <w:lang w:eastAsia="es-CO"/>
               </w:rPr>
-              <w:t>Post-condición</w:t>
-            </w:r>
-            <w:proofErr w:type="spellEnd"/>
-            <w:r>
-              <w:rPr>
-                <w:rFonts w:ascii="Calibri" w:eastAsia="Times New Roman" w:hAnsi="Calibri" w:cs="Times New Roman"/>
-                <w:b/>
-                <w:bCs/>
-                <w:color w:val="000000"/>
-                <w:lang w:eastAsia="es-CO"/>
-              </w:rPr>
-              <w:t xml:space="preserve"> si éxito: </w:t>
+              <w:t xml:space="preserve">Post-condición si éxito: </w:t>
             </w:r>
           </w:p>
         </w:tc>
@@ -3873,91 +3771,77 @@
             <w:tcBorders>
               <w:top w:val="nil"/>
               <w:left w:val="nil"/>
-              <w:bottom w:val="single" w:sz="4" w:space="0" w:color="auto"/>
-              <w:right w:val="single" w:sz="4" w:space="0" w:color="auto"/>
+              <w:bottom w:val="single" w:color="auto" w:sz="4" w:space="0"/>
+              <w:right w:val="single" w:color="auto" w:sz="4" w:space="0"/>
             </w:tcBorders>
             <w:shd w:val="clear" w:color="auto" w:fill="auto"/>
             <w:vAlign w:val="center"/>
-            <w:hideMark/>
           </w:tcPr>
           <w:p>
             <w:pPr>
               <w:spacing w:after="0" w:line="240" w:lineRule="auto"/>
               <w:rPr>
-                <w:rFonts w:ascii="Calibri" w:eastAsia="Times New Roman" w:hAnsi="Calibri" w:cs="Times New Roman"/>
+                <w:rFonts w:ascii="Calibri" w:hAnsi="Calibri" w:eastAsia="Times New Roman" w:cs="Times New Roman"/>
                 <w:color w:val="000000"/>
                 <w:lang w:eastAsia="es-CO"/>
               </w:rPr>
             </w:pPr>
             <w:r>
               <w:rPr>
-                <w:rFonts w:ascii="Calibri" w:eastAsia="Times New Roman" w:hAnsi="Calibri" w:cs="Times New Roman"/>
+                <w:rFonts w:ascii="Calibri" w:hAnsi="Calibri" w:eastAsia="Times New Roman" w:cs="Times New Roman"/>
                 <w:color w:val="000000"/>
                 <w:lang w:eastAsia="es-CO"/>
               </w:rPr>
-              <w:t xml:space="preserve">Se enviarán todos los datos del pedido al correo del cliente </w:t>
-            </w:r>
-            <w:r>
-              <w:rPr>
-                <w:rFonts w:ascii="Calibri" w:eastAsia="Times New Roman" w:hAnsi="Calibri" w:cs="Times New Roman"/>
-                <w:color w:val="000000"/>
-                <w:lang w:eastAsia="es-CO"/>
-              </w:rPr>
-              <w:t xml:space="preserve"> </w:t>
+              <w:t xml:space="preserve">Se enviarán todos los datos del pedido al correo del cliente  </w:t>
             </w:r>
           </w:p>
         </w:tc>
       </w:tr>
       <w:tr>
+        <w:tblPrEx>
+          <w:tblCellMar>
+            <w:top w:w="0" w:type="dxa"/>
+            <w:left w:w="70" w:type="dxa"/>
+            <w:bottom w:w="0" w:type="dxa"/>
+            <w:right w:w="70" w:type="dxa"/>
+          </w:tblCellMar>
+        </w:tblPrEx>
         <w:trPr>
-          <w:trHeight w:val="602"/>
+          <w:trHeight w:val="602" w:hRule="atLeast"/>
         </w:trPr>
         <w:tc>
           <w:tcPr>
             <w:tcW w:w="1939" w:type="dxa"/>
             <w:tcBorders>
               <w:top w:val="nil"/>
-              <w:left w:val="single" w:sz="4" w:space="0" w:color="auto"/>
-              <w:bottom w:val="single" w:sz="4" w:space="0" w:color="auto"/>
-              <w:right w:val="single" w:sz="4" w:space="0" w:color="auto"/>
+              <w:left w:val="single" w:color="auto" w:sz="4" w:space="0"/>
+              <w:bottom w:val="single" w:color="auto" w:sz="4" w:space="0"/>
+              <w:right w:val="single" w:color="auto" w:sz="4" w:space="0"/>
             </w:tcBorders>
             <w:shd w:val="clear" w:color="auto" w:fill="auto"/>
             <w:vAlign w:val="center"/>
-            <w:hideMark/>
           </w:tcPr>
           <w:p>
             <w:pPr>
               <w:spacing w:after="0" w:line="240" w:lineRule="auto"/>
               <w:jc w:val="center"/>
               <w:rPr>
-                <w:rFonts w:ascii="Calibri" w:eastAsia="Times New Roman" w:hAnsi="Calibri" w:cs="Times New Roman"/>
+                <w:rFonts w:ascii="Calibri" w:hAnsi="Calibri" w:eastAsia="Times New Roman" w:cs="Times New Roman"/>
                 <w:b/>
                 <w:bCs/>
                 <w:color w:val="000000"/>
                 <w:lang w:eastAsia="es-CO"/>
               </w:rPr>
             </w:pPr>
-            <w:proofErr w:type="spellStart"/>
             <w:r>
               <w:rPr>
-                <w:rFonts w:ascii="Calibri" w:eastAsia="Times New Roman" w:hAnsi="Calibri" w:cs="Times New Roman"/>
+                <w:rFonts w:ascii="Calibri" w:hAnsi="Calibri" w:eastAsia="Times New Roman" w:cs="Times New Roman"/>
                 <w:b/>
                 <w:bCs/>
                 <w:color w:val="000000"/>
                 <w:lang w:eastAsia="es-CO"/>
               </w:rPr>
-              <w:t>Post-condición</w:t>
-            </w:r>
-            <w:proofErr w:type="spellEnd"/>
-            <w:r>
-              <w:rPr>
-                <w:rFonts w:ascii="Calibri" w:eastAsia="Times New Roman" w:hAnsi="Calibri" w:cs="Times New Roman"/>
-                <w:b/>
-                <w:bCs/>
-                <w:color w:val="000000"/>
-                <w:lang w:eastAsia="es-CO"/>
-              </w:rPr>
-              <w:t xml:space="preserve"> si fallo:</w:t>
+              <w:t>Post-condición si fallo:</w:t>
             </w:r>
           </w:p>
         </w:tc>
@@ -3967,37 +3851,28 @@
             <w:tcBorders>
               <w:top w:val="nil"/>
               <w:left w:val="nil"/>
-              <w:bottom w:val="single" w:sz="4" w:space="0" w:color="auto"/>
-              <w:right w:val="single" w:sz="4" w:space="0" w:color="auto"/>
+              <w:bottom w:val="single" w:color="auto" w:sz="4" w:space="0"/>
+              <w:right w:val="single" w:color="auto" w:sz="4" w:space="0"/>
             </w:tcBorders>
             <w:shd w:val="clear" w:color="auto" w:fill="auto"/>
             <w:vAlign w:val="center"/>
-            <w:hideMark/>
           </w:tcPr>
           <w:p>
             <w:pPr>
               <w:spacing w:after="0" w:line="240" w:lineRule="auto"/>
               <w:rPr>
-                <w:rFonts w:ascii="Calibri" w:eastAsia="Times New Roman" w:hAnsi="Calibri" w:cs="Times New Roman"/>
+                <w:rFonts w:ascii="Calibri" w:hAnsi="Calibri" w:eastAsia="Times New Roman" w:cs="Times New Roman"/>
                 <w:color w:val="000000"/>
                 <w:lang w:eastAsia="es-CO"/>
               </w:rPr>
             </w:pPr>
             <w:r>
               <w:rPr>
-                <w:rFonts w:ascii="Calibri" w:eastAsia="Times New Roman" w:hAnsi="Calibri" w:cs="Times New Roman"/>
+                <w:rFonts w:ascii="Calibri" w:hAnsi="Calibri" w:eastAsia="Times New Roman" w:cs="Times New Roman"/>
                 <w:color w:val="000000"/>
                 <w:lang w:eastAsia="es-CO"/>
               </w:rPr>
-              <w:t>S</w:t>
-            </w:r>
-            <w:r>
-              <w:rPr>
-                <w:rFonts w:ascii="Calibri" w:eastAsia="Times New Roman" w:hAnsi="Calibri" w:cs="Times New Roman"/>
-                <w:color w:val="000000"/>
-                <w:lang w:eastAsia="es-CO"/>
-              </w:rPr>
-              <w:t xml:space="preserve">i la transacción no es exitosa se enviará en mensaje de error al cliente </w:t>
+              <w:t xml:space="preserve">Si la transacción no es exitosa se enviará en mensaje de error al cliente </w:t>
             </w:r>
           </w:p>
         </w:tc>
@@ -4039,6 +3914,7 @@
         </w:rPr>
         <w:tab/>
       </w:r>
+      <w:commentRangeStart w:id="6"/>
       <w:r>
         <w:rPr>
           <w:rFonts w:ascii="Arial" w:hAnsi="Arial" w:cs="Arial"/>
@@ -4046,6 +3922,10 @@
           <w:szCs w:val="24"/>
         </w:rPr>
         <w:t>Diagrama de Gantt: Cronograma</w:t>
+      </w:r>
+      <w:commentRangeEnd w:id="6"/>
+      <w:r>
+        <w:commentReference w:id="6"/>
       </w:r>
       <w:r>
         <w:rPr>
@@ -4085,24 +3965,25 @@
           <w:sz w:val="24"/>
           <w:szCs w:val="24"/>
         </w:rPr>
-        <w:lastRenderedPageBreak/>
         <w:drawing>
-          <wp:inline distT="0" distB="0" distL="0" distR="0" wp14:anchorId="70635389" wp14:editId="7C07833C">
-            <wp:extent cx="6757949" cy="1981200"/>
+          <wp:inline distT="0" distB="0" distL="0" distR="0">
+            <wp:extent cx="6757670" cy="1981200"/>
             <wp:effectExtent l="0" t="0" r="0" b="0"/>
             <wp:docPr id="2" name="Imagen 2"/>
             <wp:cNvGraphicFramePr>
-              <a:graphicFrameLocks xmlns:a="http://schemas.openxmlformats.org/drawingml/2006/main" noChangeAspect="1"/>
+              <a:graphicFrameLocks xmlns:a="http://schemas.openxmlformats.org/drawingml/2006/main" noChangeAspect="true"/>
             </wp:cNvGraphicFramePr>
             <a:graphic xmlns:a="http://schemas.openxmlformats.org/drawingml/2006/main">
               <a:graphicData uri="http://schemas.openxmlformats.org/drawingml/2006/picture">
                 <pic:pic xmlns:pic="http://schemas.openxmlformats.org/drawingml/2006/picture">
                   <pic:nvPicPr>
-                    <pic:cNvPr id="1" name=""/>
-                    <pic:cNvPicPr/>
+                    <pic:cNvPr id="2" name="Imagen 2"/>
+                    <pic:cNvPicPr>
+                      <a:picLocks noChangeAspect="true"/>
+                    </pic:cNvPicPr>
                   </pic:nvPicPr>
                   <pic:blipFill>
-                    <a:blip r:embed="rId9"/>
+                    <a:blip r:embed="rId10"/>
                     <a:stretch>
                       <a:fillRect/>
                     </a:stretch>
@@ -4209,6 +4090,7 @@
           <w:szCs w:val="24"/>
         </w:rPr>
       </w:pPr>
+      <w:commentRangeStart w:id="7"/>
       <w:r>
         <w:rPr>
           <w:rFonts w:ascii="Arial" w:hAnsi="Arial" w:cs="Arial"/>
@@ -4216,6 +4098,10 @@
           <w:szCs w:val="24"/>
         </w:rPr>
         <w:t>Diagrama de clases</w:t>
+      </w:r>
+      <w:commentRangeEnd w:id="7"/>
+      <w:r>
+        <w:commentReference w:id="7"/>
       </w:r>
     </w:p>
     <w:p>
@@ -4225,40 +4111,38 @@
         </w:tabs>
         <w:rPr>
           <w:rFonts w:ascii="Arial" w:hAnsi="Arial" w:cs="Arial"/>
-          <w:noProof/>
-          <w:sz w:val="24"/>
-          <w:szCs w:val="24"/>
-        </w:rPr>
-      </w:pPr>
-      <w:r>
-        <w:rPr>
-          <w:rFonts w:ascii="Arial" w:hAnsi="Arial" w:cs="Arial"/>
-          <w:noProof/>
+          <w:sz w:val="24"/>
+          <w:szCs w:val="24"/>
+        </w:rPr>
+      </w:pPr>
+      <w:r>
+        <w:rPr>
+          <w:rFonts w:ascii="Arial" w:hAnsi="Arial" w:cs="Arial"/>
           <w:sz w:val="24"/>
           <w:szCs w:val="24"/>
         </w:rPr>
         <w:drawing>
-          <wp:inline distT="0" distB="0" distL="0" distR="0" wp14:anchorId="4E75E66F" wp14:editId="13214EA9">
-            <wp:extent cx="5612130" cy="2305440"/>
+          <wp:inline distT="0" distB="0" distL="0" distR="0">
+            <wp:extent cx="5612130" cy="2305050"/>
             <wp:effectExtent l="0" t="0" r="7620" b="0"/>
             <wp:docPr id="3" name="Imagen 3"/>
             <wp:cNvGraphicFramePr>
-              <a:graphicFrameLocks xmlns:a="http://schemas.openxmlformats.org/drawingml/2006/main" noChangeAspect="1"/>
+              <a:graphicFrameLocks xmlns:a="http://schemas.openxmlformats.org/drawingml/2006/main" noChangeAspect="true"/>
             </wp:cNvGraphicFramePr>
             <a:graphic xmlns:a="http://schemas.openxmlformats.org/drawingml/2006/main">
               <a:graphicData uri="http://schemas.openxmlformats.org/drawingml/2006/picture">
                 <pic:pic xmlns:pic="http://schemas.openxmlformats.org/drawingml/2006/picture">
                   <pic:nvPicPr>
-                    <pic:cNvPr id="0" name="Picture 1"/>
+                    <pic:cNvPr id="3" name="Imagen 3"/>
                     <pic:cNvPicPr>
-                      <a:picLocks noChangeAspect="1" noChangeArrowheads="1"/>
+                      <a:picLocks noChangeAspect="true" noChangeArrowheads="true"/>
                     </pic:cNvPicPr>
                   </pic:nvPicPr>
                   <pic:blipFill>
-                    <a:blip r:embed="rId10">
+                    <a:blip r:embed="rId11">
                       <a:extLst>
                         <a:ext uri="{28A0092B-C50C-407E-A947-70E740481C1C}">
-                          <a14:useLocalDpi xmlns:a14="http://schemas.microsoft.com/office/drawing/2010/main" val="0"/>
+                          <a14:useLocalDpi xmlns:a14="http://schemas.microsoft.com/office/drawing/2010/main" val="false"/>
                         </a:ext>
                       </a:extLst>
                     </a:blip>
@@ -4267,7 +4151,7 @@
                       <a:fillRect/>
                     </a:stretch>
                   </pic:blipFill>
-                  <pic:spPr bwMode="auto">
+                  <pic:spPr>
                     <a:xfrm>
                       <a:off x="0" y="0"/>
                       <a:ext cx="5612130" cy="2305440"/>
@@ -4300,7 +4184,6 @@
       <w:pPr>
         <w:rPr>
           <w:rFonts w:ascii="Arial" w:hAnsi="Arial" w:cs="Arial"/>
-          <w:noProof/>
           <w:sz w:val="24"/>
           <w:szCs w:val="24"/>
         </w:rPr>
@@ -4336,31 +4219,31 @@
       <w:r>
         <w:rPr>
           <w:rFonts w:ascii="Arial" w:hAnsi="Arial" w:cs="Arial"/>
-          <w:noProof/>
-          <w:sz w:val="24"/>
-          <w:szCs w:val="24"/>
-        </w:rPr>
-        <w:lastRenderedPageBreak/>
+          <w:sz w:val="24"/>
+          <w:szCs w:val="24"/>
+        </w:rPr>
         <w:drawing>
-          <wp:inline distT="0" distB="0" distL="0" distR="0" wp14:anchorId="0FCF4D1A" wp14:editId="1ECD9F56">
+          <wp:inline distT="0" distB="0" distL="0" distR="0">
             <wp:extent cx="4241165" cy="8258810"/>
             <wp:effectExtent l="0" t="0" r="6985" b="8890"/>
             <wp:docPr id="13" name="Imagen 13"/>
             <wp:cNvGraphicFramePr>
-              <a:graphicFrameLocks xmlns:a="http://schemas.openxmlformats.org/drawingml/2006/main" noChangeAspect="1"/>
+              <a:graphicFrameLocks xmlns:a="http://schemas.openxmlformats.org/drawingml/2006/main" noChangeAspect="true"/>
             </wp:cNvGraphicFramePr>
             <a:graphic xmlns:a="http://schemas.openxmlformats.org/drawingml/2006/main">
               <a:graphicData uri="http://schemas.openxmlformats.org/drawingml/2006/picture">
                 <pic:pic xmlns:pic="http://schemas.openxmlformats.org/drawingml/2006/picture">
                   <pic:nvPicPr>
                     <pic:cNvPr id="13" name="Imagen 13"/>
-                    <pic:cNvPicPr/>
+                    <pic:cNvPicPr>
+                      <a:picLocks noChangeAspect="true"/>
+                    </pic:cNvPicPr>
                   </pic:nvPicPr>
                   <pic:blipFill>
-                    <a:blip r:embed="rId11" cstate="print">
+                    <a:blip r:embed="rId12" cstate="print">
                       <a:extLst>
                         <a:ext uri="{28A0092B-C50C-407E-A947-70E740481C1C}">
-                          <a14:useLocalDpi xmlns:a14="http://schemas.microsoft.com/office/drawing/2010/main" val="0"/>
+                          <a14:useLocalDpi xmlns:a14="http://schemas.microsoft.com/office/drawing/2010/main" val="false"/>
                         </a:ext>
                       </a:extLst>
                     </a:blip>
@@ -4396,31 +4279,31 @@
       <w:r>
         <w:rPr>
           <w:rFonts w:ascii="Arial" w:hAnsi="Arial" w:cs="Arial"/>
-          <w:noProof/>
-          <w:sz w:val="24"/>
-          <w:szCs w:val="24"/>
-        </w:rPr>
-        <w:lastRenderedPageBreak/>
+          <w:sz w:val="24"/>
+          <w:szCs w:val="24"/>
+        </w:rPr>
         <w:drawing>
-          <wp:inline distT="0" distB="0" distL="0" distR="0" wp14:anchorId="7AD30AF7" wp14:editId="6594F8BA">
+          <wp:inline distT="0" distB="0" distL="0" distR="0">
             <wp:extent cx="4243070" cy="8258810"/>
             <wp:effectExtent l="0" t="0" r="0" b="0"/>
             <wp:docPr id="14" name="Imagen 14"/>
             <wp:cNvGraphicFramePr>
-              <a:graphicFrameLocks xmlns:a="http://schemas.openxmlformats.org/drawingml/2006/main" noChangeAspect="1"/>
+              <a:graphicFrameLocks xmlns:a="http://schemas.openxmlformats.org/drawingml/2006/main" noChangeAspect="true"/>
             </wp:cNvGraphicFramePr>
             <a:graphic xmlns:a="http://schemas.openxmlformats.org/drawingml/2006/main">
               <a:graphicData uri="http://schemas.openxmlformats.org/drawingml/2006/picture">
                 <pic:pic xmlns:pic="http://schemas.openxmlformats.org/drawingml/2006/picture">
                   <pic:nvPicPr>
                     <pic:cNvPr id="14" name="Imagen 14"/>
-                    <pic:cNvPicPr/>
+                    <pic:cNvPicPr>
+                      <a:picLocks noChangeAspect="true"/>
+                    </pic:cNvPicPr>
                   </pic:nvPicPr>
                   <pic:blipFill>
-                    <a:blip r:embed="rId12" cstate="print">
+                    <a:blip r:embed="rId13" cstate="print">
                       <a:extLst>
                         <a:ext uri="{28A0092B-C50C-407E-A947-70E740481C1C}">
-                          <a14:useLocalDpi xmlns:a14="http://schemas.microsoft.com/office/drawing/2010/main" val="0"/>
+                          <a14:useLocalDpi xmlns:a14="http://schemas.microsoft.com/office/drawing/2010/main" val="false"/>
                         </a:ext>
                       </a:extLst>
                     </a:blip>
@@ -4446,31 +4329,31 @@
       <w:r>
         <w:rPr>
           <w:rFonts w:ascii="Arial" w:hAnsi="Arial" w:cs="Arial"/>
-          <w:noProof/>
-          <w:sz w:val="24"/>
-          <w:szCs w:val="24"/>
-        </w:rPr>
-        <w:lastRenderedPageBreak/>
+          <w:sz w:val="24"/>
+          <w:szCs w:val="24"/>
+        </w:rPr>
         <w:drawing>
-          <wp:inline distT="0" distB="0" distL="0" distR="0" wp14:anchorId="5EB7549D" wp14:editId="1F16D5D5">
+          <wp:inline distT="0" distB="0" distL="0" distR="0">
             <wp:extent cx="4241165" cy="8258810"/>
             <wp:effectExtent l="0" t="0" r="0" b="0"/>
             <wp:docPr id="15" name="Imagen 15"/>
             <wp:cNvGraphicFramePr>
-              <a:graphicFrameLocks xmlns:a="http://schemas.openxmlformats.org/drawingml/2006/main" noChangeAspect="1"/>
+              <a:graphicFrameLocks xmlns:a="http://schemas.openxmlformats.org/drawingml/2006/main" noChangeAspect="true"/>
             </wp:cNvGraphicFramePr>
             <a:graphic xmlns:a="http://schemas.openxmlformats.org/drawingml/2006/main">
               <a:graphicData uri="http://schemas.openxmlformats.org/drawingml/2006/picture">
                 <pic:pic xmlns:pic="http://schemas.openxmlformats.org/drawingml/2006/picture">
                   <pic:nvPicPr>
                     <pic:cNvPr id="15" name="Imagen 15"/>
-                    <pic:cNvPicPr/>
+                    <pic:cNvPicPr>
+                      <a:picLocks noChangeAspect="true"/>
+                    </pic:cNvPicPr>
                   </pic:nvPicPr>
                   <pic:blipFill>
-                    <a:blip r:embed="rId13" cstate="print">
+                    <a:blip r:embed="rId14" cstate="print">
                       <a:extLst>
                         <a:ext uri="{28A0092B-C50C-407E-A947-70E740481C1C}">
-                          <a14:useLocalDpi xmlns:a14="http://schemas.microsoft.com/office/drawing/2010/main" val="0"/>
+                          <a14:useLocalDpi xmlns:a14="http://schemas.microsoft.com/office/drawing/2010/main" val="false"/>
                         </a:ext>
                       </a:extLst>
                     </a:blip>
@@ -4496,31 +4379,31 @@
       <w:r>
         <w:rPr>
           <w:rFonts w:ascii="Arial" w:hAnsi="Arial" w:cs="Arial"/>
-          <w:noProof/>
-          <w:sz w:val="24"/>
-          <w:szCs w:val="24"/>
-        </w:rPr>
-        <w:lastRenderedPageBreak/>
+          <w:sz w:val="24"/>
+          <w:szCs w:val="24"/>
+        </w:rPr>
         <w:drawing>
-          <wp:inline distT="0" distB="0" distL="0" distR="0" wp14:anchorId="3F8F68D3" wp14:editId="4A161330">
+          <wp:inline distT="0" distB="0" distL="0" distR="0">
             <wp:extent cx="4241165" cy="8258810"/>
             <wp:effectExtent l="0" t="0" r="0" b="0"/>
             <wp:docPr id="16" name="Imagen 16"/>
             <wp:cNvGraphicFramePr>
-              <a:graphicFrameLocks xmlns:a="http://schemas.openxmlformats.org/drawingml/2006/main" noChangeAspect="1"/>
+              <a:graphicFrameLocks xmlns:a="http://schemas.openxmlformats.org/drawingml/2006/main" noChangeAspect="true"/>
             </wp:cNvGraphicFramePr>
             <a:graphic xmlns:a="http://schemas.openxmlformats.org/drawingml/2006/main">
               <a:graphicData uri="http://schemas.openxmlformats.org/drawingml/2006/picture">
                 <pic:pic xmlns:pic="http://schemas.openxmlformats.org/drawingml/2006/picture">
                   <pic:nvPicPr>
                     <pic:cNvPr id="16" name="Imagen 16"/>
-                    <pic:cNvPicPr/>
+                    <pic:cNvPicPr>
+                      <a:picLocks noChangeAspect="true"/>
+                    </pic:cNvPicPr>
                   </pic:nvPicPr>
                   <pic:blipFill>
-                    <a:blip r:embed="rId14" cstate="print">
+                    <a:blip r:embed="rId15" cstate="print">
                       <a:extLst>
                         <a:ext uri="{28A0092B-C50C-407E-A947-70E740481C1C}">
-                          <a14:useLocalDpi xmlns:a14="http://schemas.microsoft.com/office/drawing/2010/main" val="0"/>
+                          <a14:useLocalDpi xmlns:a14="http://schemas.microsoft.com/office/drawing/2010/main" val="false"/>
                         </a:ext>
                       </a:extLst>
                     </a:blip>
@@ -4546,31 +4429,31 @@
       <w:r>
         <w:rPr>
           <w:rFonts w:ascii="Arial" w:hAnsi="Arial" w:cs="Arial"/>
-          <w:noProof/>
-          <w:sz w:val="24"/>
-          <w:szCs w:val="24"/>
-        </w:rPr>
-        <w:lastRenderedPageBreak/>
+          <w:sz w:val="24"/>
+          <w:szCs w:val="24"/>
+        </w:rPr>
         <w:drawing>
-          <wp:inline distT="0" distB="0" distL="0" distR="0" wp14:anchorId="5A39A922" wp14:editId="4BEAE4DD">
+          <wp:inline distT="0" distB="0" distL="0" distR="0">
             <wp:extent cx="4241165" cy="8258810"/>
             <wp:effectExtent l="0" t="0" r="0" b="0"/>
             <wp:docPr id="17" name="Imagen 17"/>
             <wp:cNvGraphicFramePr>
-              <a:graphicFrameLocks xmlns:a="http://schemas.openxmlformats.org/drawingml/2006/main" noChangeAspect="1"/>
+              <a:graphicFrameLocks xmlns:a="http://schemas.openxmlformats.org/drawingml/2006/main" noChangeAspect="true"/>
             </wp:cNvGraphicFramePr>
             <a:graphic xmlns:a="http://schemas.openxmlformats.org/drawingml/2006/main">
               <a:graphicData uri="http://schemas.openxmlformats.org/drawingml/2006/picture">
                 <pic:pic xmlns:pic="http://schemas.openxmlformats.org/drawingml/2006/picture">
                   <pic:nvPicPr>
                     <pic:cNvPr id="17" name="Imagen 17"/>
-                    <pic:cNvPicPr/>
+                    <pic:cNvPicPr>
+                      <a:picLocks noChangeAspect="true"/>
+                    </pic:cNvPicPr>
                   </pic:nvPicPr>
                   <pic:blipFill>
-                    <a:blip r:embed="rId15" cstate="print">
+                    <a:blip r:embed="rId16" cstate="print">
                       <a:extLst>
                         <a:ext uri="{28A0092B-C50C-407E-A947-70E740481C1C}">
-                          <a14:useLocalDpi xmlns:a14="http://schemas.microsoft.com/office/drawing/2010/main" val="0"/>
+                          <a14:useLocalDpi xmlns:a14="http://schemas.microsoft.com/office/drawing/2010/main" val="false"/>
                         </a:ext>
                       </a:extLst>
                     </a:blip>
@@ -4596,31 +4479,31 @@
       <w:r>
         <w:rPr>
           <w:rFonts w:ascii="Arial" w:hAnsi="Arial" w:cs="Arial"/>
-          <w:noProof/>
-          <w:sz w:val="24"/>
-          <w:szCs w:val="24"/>
-        </w:rPr>
-        <w:lastRenderedPageBreak/>
+          <w:sz w:val="24"/>
+          <w:szCs w:val="24"/>
+        </w:rPr>
         <w:drawing>
-          <wp:inline distT="0" distB="0" distL="0" distR="0" wp14:anchorId="70758C82" wp14:editId="0D5AD69E">
+          <wp:inline distT="0" distB="0" distL="0" distR="0">
             <wp:extent cx="4241165" cy="8258810"/>
             <wp:effectExtent l="0" t="0" r="0" b="0"/>
             <wp:docPr id="18" name="Imagen 18"/>
             <wp:cNvGraphicFramePr>
-              <a:graphicFrameLocks xmlns:a="http://schemas.openxmlformats.org/drawingml/2006/main" noChangeAspect="1"/>
+              <a:graphicFrameLocks xmlns:a="http://schemas.openxmlformats.org/drawingml/2006/main" noChangeAspect="true"/>
             </wp:cNvGraphicFramePr>
             <a:graphic xmlns:a="http://schemas.openxmlformats.org/drawingml/2006/main">
               <a:graphicData uri="http://schemas.openxmlformats.org/drawingml/2006/picture">
                 <pic:pic xmlns:pic="http://schemas.openxmlformats.org/drawingml/2006/picture">
                   <pic:nvPicPr>
                     <pic:cNvPr id="18" name="Imagen 18"/>
-                    <pic:cNvPicPr/>
+                    <pic:cNvPicPr>
+                      <a:picLocks noChangeAspect="true"/>
+                    </pic:cNvPicPr>
                   </pic:nvPicPr>
                   <pic:blipFill>
-                    <a:blip r:embed="rId16" cstate="print">
+                    <a:blip r:embed="rId17" cstate="print">
                       <a:extLst>
                         <a:ext uri="{28A0092B-C50C-407E-A947-70E740481C1C}">
-                          <a14:useLocalDpi xmlns:a14="http://schemas.microsoft.com/office/drawing/2010/main" val="0"/>
+                          <a14:useLocalDpi xmlns:a14="http://schemas.microsoft.com/office/drawing/2010/main" val="false"/>
                         </a:ext>
                       </a:extLst>
                     </a:blip>
@@ -4646,31 +4529,31 @@
       <w:r>
         <w:rPr>
           <w:rFonts w:ascii="Arial" w:hAnsi="Arial" w:cs="Arial"/>
-          <w:noProof/>
-          <w:sz w:val="24"/>
-          <w:szCs w:val="24"/>
-        </w:rPr>
-        <w:lastRenderedPageBreak/>
+          <w:sz w:val="24"/>
+          <w:szCs w:val="24"/>
+        </w:rPr>
         <w:drawing>
-          <wp:inline distT="0" distB="0" distL="0" distR="0" wp14:anchorId="2586AB94" wp14:editId="70E82730">
+          <wp:inline distT="0" distB="0" distL="0" distR="0">
             <wp:extent cx="4241165" cy="8258810"/>
             <wp:effectExtent l="0" t="0" r="0" b="0"/>
             <wp:docPr id="19" name="Imagen 19"/>
             <wp:cNvGraphicFramePr>
-              <a:graphicFrameLocks xmlns:a="http://schemas.openxmlformats.org/drawingml/2006/main" noChangeAspect="1"/>
+              <a:graphicFrameLocks xmlns:a="http://schemas.openxmlformats.org/drawingml/2006/main" noChangeAspect="true"/>
             </wp:cNvGraphicFramePr>
             <a:graphic xmlns:a="http://schemas.openxmlformats.org/drawingml/2006/main">
               <a:graphicData uri="http://schemas.openxmlformats.org/drawingml/2006/picture">
                 <pic:pic xmlns:pic="http://schemas.openxmlformats.org/drawingml/2006/picture">
                   <pic:nvPicPr>
                     <pic:cNvPr id="19" name="Imagen 19"/>
-                    <pic:cNvPicPr/>
+                    <pic:cNvPicPr>
+                      <a:picLocks noChangeAspect="true"/>
+                    </pic:cNvPicPr>
                   </pic:nvPicPr>
                   <pic:blipFill>
-                    <a:blip r:embed="rId17" cstate="print">
+                    <a:blip r:embed="rId18" cstate="print">
                       <a:extLst>
                         <a:ext uri="{28A0092B-C50C-407E-A947-70E740481C1C}">
-                          <a14:useLocalDpi xmlns:a14="http://schemas.microsoft.com/office/drawing/2010/main" val="0"/>
+                          <a14:useLocalDpi xmlns:a14="http://schemas.microsoft.com/office/drawing/2010/main" val="false"/>
                         </a:ext>
                       </a:extLst>
                     </a:blip>
@@ -4696,31 +4579,31 @@
       <w:r>
         <w:rPr>
           <w:rFonts w:ascii="Arial" w:hAnsi="Arial" w:cs="Arial"/>
-          <w:noProof/>
-          <w:sz w:val="24"/>
-          <w:szCs w:val="24"/>
-        </w:rPr>
-        <w:lastRenderedPageBreak/>
+          <w:sz w:val="24"/>
+          <w:szCs w:val="24"/>
+        </w:rPr>
         <w:drawing>
-          <wp:inline distT="0" distB="0" distL="0" distR="0" wp14:anchorId="7FC06097" wp14:editId="15345AB2">
+          <wp:inline distT="0" distB="0" distL="0" distR="0">
             <wp:extent cx="4241165" cy="8258810"/>
             <wp:effectExtent l="0" t="0" r="0" b="0"/>
             <wp:docPr id="20" name="Imagen 20"/>
             <wp:cNvGraphicFramePr>
-              <a:graphicFrameLocks xmlns:a="http://schemas.openxmlformats.org/drawingml/2006/main" noChangeAspect="1"/>
+              <a:graphicFrameLocks xmlns:a="http://schemas.openxmlformats.org/drawingml/2006/main" noChangeAspect="true"/>
             </wp:cNvGraphicFramePr>
             <a:graphic xmlns:a="http://schemas.openxmlformats.org/drawingml/2006/main">
               <a:graphicData uri="http://schemas.openxmlformats.org/drawingml/2006/picture">
                 <pic:pic xmlns:pic="http://schemas.openxmlformats.org/drawingml/2006/picture">
                   <pic:nvPicPr>
                     <pic:cNvPr id="20" name="Imagen 20"/>
-                    <pic:cNvPicPr/>
+                    <pic:cNvPicPr>
+                      <a:picLocks noChangeAspect="true"/>
+                    </pic:cNvPicPr>
                   </pic:nvPicPr>
                   <pic:blipFill>
-                    <a:blip r:embed="rId18" cstate="print">
+                    <a:blip r:embed="rId19" cstate="print">
                       <a:extLst>
                         <a:ext uri="{28A0092B-C50C-407E-A947-70E740481C1C}">
-                          <a14:useLocalDpi xmlns:a14="http://schemas.microsoft.com/office/drawing/2010/main" val="0"/>
+                          <a14:useLocalDpi xmlns:a14="http://schemas.microsoft.com/office/drawing/2010/main" val="false"/>
                         </a:ext>
                       </a:extLst>
                     </a:blip>
@@ -4746,31 +4629,31 @@
       <w:r>
         <w:rPr>
           <w:rFonts w:ascii="Arial" w:hAnsi="Arial" w:cs="Arial"/>
-          <w:noProof/>
-          <w:sz w:val="24"/>
-          <w:szCs w:val="24"/>
-        </w:rPr>
-        <w:lastRenderedPageBreak/>
+          <w:sz w:val="24"/>
+          <w:szCs w:val="24"/>
+        </w:rPr>
         <w:drawing>
-          <wp:inline distT="0" distB="0" distL="0" distR="0" wp14:anchorId="4033587F" wp14:editId="148814B1">
+          <wp:inline distT="0" distB="0" distL="0" distR="0">
             <wp:extent cx="4243070" cy="8258810"/>
             <wp:effectExtent l="0" t="0" r="0" b="0"/>
             <wp:docPr id="21" name="Imagen 21"/>
             <wp:cNvGraphicFramePr>
-              <a:graphicFrameLocks xmlns:a="http://schemas.openxmlformats.org/drawingml/2006/main" noChangeAspect="1"/>
+              <a:graphicFrameLocks xmlns:a="http://schemas.openxmlformats.org/drawingml/2006/main" noChangeAspect="true"/>
             </wp:cNvGraphicFramePr>
             <a:graphic xmlns:a="http://schemas.openxmlformats.org/drawingml/2006/main">
               <a:graphicData uri="http://schemas.openxmlformats.org/drawingml/2006/picture">
                 <pic:pic xmlns:pic="http://schemas.openxmlformats.org/drawingml/2006/picture">
                   <pic:nvPicPr>
                     <pic:cNvPr id="21" name="Imagen 21"/>
-                    <pic:cNvPicPr/>
+                    <pic:cNvPicPr>
+                      <a:picLocks noChangeAspect="true"/>
+                    </pic:cNvPicPr>
                   </pic:nvPicPr>
                   <pic:blipFill>
-                    <a:blip r:embed="rId19" cstate="print">
+                    <a:blip r:embed="rId20" cstate="print">
                       <a:extLst>
                         <a:ext uri="{28A0092B-C50C-407E-A947-70E740481C1C}">
-                          <a14:useLocalDpi xmlns:a14="http://schemas.microsoft.com/office/drawing/2010/main" val="0"/>
+                          <a14:useLocalDpi xmlns:a14="http://schemas.microsoft.com/office/drawing/2010/main" val="false"/>
                         </a:ext>
                       </a:extLst>
                     </a:blip>
@@ -4797,29 +4680,277 @@
     <w:sectPr>
       <w:pgSz w:w="12240" w:h="15840"/>
       <w:pgMar w:top="1417" w:right="1701" w:bottom="1417" w:left="1701" w:header="708" w:footer="708" w:gutter="0"/>
-      <w:cols w:space="708"/>
-      <w:docGrid w:linePitch="360"/>
+      <w:cols w:space="708" w:num="1"/>
+      <w:docGrid w:linePitch="360" w:charSpace="0"/>
     </w:sectPr>
   </w:body>
 </w:document>
 </file>
 
+<file path=word/comments.xml><?xml version="1.0" encoding="utf-8"?>
+<w:comments xmlns:wpc="http://schemas.microsoft.com/office/word/2010/wordprocessingCanvas" xmlns:mc="http://schemas.openxmlformats.org/markup-compatibility/2006" xmlns:o="urn:schemas-microsoft-com:office:office" xmlns:r="http://schemas.openxmlformats.org/officeDocument/2006/relationships" xmlns:m="http://schemas.openxmlformats.org/officeDocument/2006/math" xmlns:v="urn:schemas-microsoft-com:vml" xmlns:wp14="http://schemas.microsoft.com/office/word/2010/wordprocessingDrawing" xmlns:wp="http://schemas.openxmlformats.org/drawingml/2006/wordprocessingDrawing" xmlns:w="http://schemas.openxmlformats.org/wordprocessingml/2006/main" xmlns:w14="http://schemas.microsoft.com/office/word/2010/wordml" xmlns:w15="http://schemas.microsoft.com/office/word/2012/wordml" xmlns:w10="urn:schemas-microsoft-com:office:word" xmlns:wpg="http://schemas.microsoft.com/office/word/2010/wordprocessingGroup" xmlns:wpi="http://schemas.microsoft.com/office/word/2010/wordprocessingInk" xmlns:wne="http://schemas.microsoft.com/office/word/2006/wordml" xmlns:wps="http://schemas.microsoft.com/office/word/2010/wordprocessingShape" xmlns:wpsCustomData="http://www.wps.cn/officeDocument/2013/wpsCustomData" mc:Ignorable="w14 w15 wp14">
+  <w:comment w:id="0" w:author="jhon" w:date="2020-10-15T18:28:35Z" w:initials="j">
+    <w:p>
+      <w:pPr>
+        <w:pStyle w:val="4"/>
+        <w:rPr>
+          <w:rFonts w:hint="default"/>
+          <w:lang w:val="es"/>
+        </w:rPr>
+      </w:pPr>
+      <w:r>
+        <w:rPr>
+          <w:rFonts w:hint="default"/>
+          <w:lang w:val="es"/>
+        </w:rPr>
+        <w:t>Se está planteando la solución donde debe ir sólo el problema.</w:t>
+      </w:r>
+    </w:p>
+  </w:comment>
+  <w:comment w:id="1" w:author="jhon" w:date="2020-10-15T18:29:38Z" w:initials="j">
+    <w:p>
+      <w:pPr>
+        <w:pStyle w:val="4"/>
+        <w:rPr>
+          <w:rFonts w:hint="default"/>
+          <w:lang w:val="es"/>
+        </w:rPr>
+      </w:pPr>
+      <w:r>
+        <w:rPr>
+          <w:rFonts w:hint="default"/>
+          <w:lang w:val="es"/>
+        </w:rPr>
+        <w:t>El alcance del proyecto debe ir dirigido, no al desarrollo o a los procesos del mismo si no hasta dónde se estiman a llegar de acuerdo al problema.</w:t>
+      </w:r>
+    </w:p>
+  </w:comment>
+  <w:comment w:id="2" w:author="jhon" w:date="2020-10-15T18:31:45Z" w:initials="j">
+    <w:p>
+      <w:pPr>
+        <w:pStyle w:val="4"/>
+        <w:rPr>
+          <w:rFonts w:hint="default"/>
+          <w:lang w:val="es"/>
+        </w:rPr>
+      </w:pPr>
+      <w:r>
+        <w:rPr>
+          <w:rFonts w:hint="default"/>
+          <w:lang w:val="es"/>
+        </w:rPr>
+        <w:t>La idea es repartir el cuestionario a más deuna persona y captar los datos y hacer un análisis de los mismos, las respuestas de un solo cuestionario no es más que una entrevista a distancia.</w:t>
+      </w:r>
+    </w:p>
+  </w:comment>
+  <w:comment w:id="3" w:author="jhon" w:date="2020-10-15T18:33:04Z" w:initials="j">
+    <w:p>
+      <w:pPr>
+        <w:pStyle w:val="4"/>
+        <w:rPr>
+          <w:rFonts w:hint="default"/>
+          <w:lang w:val="es"/>
+        </w:rPr>
+      </w:pPr>
+      <w:r>
+        <w:rPr>
+          <w:rFonts w:hint="default"/>
+          <w:lang w:val="es"/>
+        </w:rPr>
+        <w:t>Debe enumerar los requerimietos; ejemplo: RQF01....</w:t>
+      </w:r>
+    </w:p>
+  </w:comment>
+  <w:comment w:id="4" w:author="jhon" w:date="2020-10-15T18:33:46Z" w:initials="j">
+    <w:p>
+      <w:pPr>
+        <w:pStyle w:val="4"/>
+        <w:rPr>
+          <w:rFonts w:hint="default"/>
+          <w:lang w:val="es"/>
+        </w:rPr>
+      </w:pPr>
+      <w:r>
+        <w:rPr>
+          <w:rFonts w:hint="default"/>
+          <w:lang w:val="es"/>
+        </w:rPr>
+        <w:t>Debe enumerar los requerimietos; ejemplo: RQNF01....</w:t>
+      </w:r>
+    </w:p>
+    <w:p>
+      <w:pPr>
+        <w:pStyle w:val="4"/>
+      </w:pPr>
+    </w:p>
+  </w:comment>
+  <w:comment w:id="5" w:author="jhon" w:date="2020-10-15T18:35:16Z" w:initials="j">
+    <w:p>
+      <w:pPr>
+        <w:pStyle w:val="4"/>
+        <w:rPr>
+          <w:rFonts w:hint="default"/>
+          <w:lang w:val="es"/>
+        </w:rPr>
+      </w:pPr>
+      <w:r>
+        <w:rPr>
+          <w:rFonts w:hint="default"/>
+          <w:lang w:val="es"/>
+        </w:rPr>
+        <w:t>El diagrama y el cuadro de los casos de uso está incompleto.</w:t>
+      </w:r>
+    </w:p>
+  </w:comment>
+  <w:comment w:id="6" w:author="jhon" w:date="2020-10-15T18:35:55Z" w:initials="j">
+    <w:p>
+      <w:pPr>
+        <w:pStyle w:val="4"/>
+        <w:rPr>
+          <w:rFonts w:hint="default"/>
+          <w:lang w:val="es"/>
+        </w:rPr>
+      </w:pPr>
+      <w:r>
+        <w:rPr>
+          <w:rFonts w:hint="default"/>
+          <w:lang w:val="es"/>
+        </w:rPr>
+        <w:t>Bie. Aunque sugiero, para que sea más legible, generar un documento independiente y anexar el link del mimo</w:t>
+      </w:r>
+    </w:p>
+  </w:comment>
+  <w:comment w:id="7" w:author="jhon" w:date="2020-10-15T18:37:05Z" w:initials="j">
+    <w:p>
+      <w:pPr>
+        <w:pStyle w:val="4"/>
+        <w:rPr>
+          <w:rFonts w:hint="default"/>
+          <w:lang w:val="es"/>
+        </w:rPr>
+      </w:pPr>
+      <w:r>
+        <w:rPr>
+          <w:rFonts w:hint="default"/>
+          <w:lang w:val="es"/>
+        </w:rPr>
+        <w:t>El diagrama de clase debe tener 3 elementos en cada clase.</w:t>
+      </w:r>
+    </w:p>
+    <w:p>
+      <w:pPr>
+        <w:pStyle w:val="4"/>
+        <w:numPr>
+          <w:ilvl w:val="0"/>
+          <w:numId w:val="1"/>
+        </w:numPr>
+        <w:rPr>
+          <w:rFonts w:hint="default"/>
+          <w:lang w:val="es"/>
+        </w:rPr>
+      </w:pPr>
+      <w:r>
+        <w:rPr>
+          <w:rFonts w:hint="default"/>
+          <w:lang w:val="es"/>
+        </w:rPr>
+        <w:t xml:space="preserve"> EL NOMBRE  de la clase.</w:t>
+      </w:r>
+    </w:p>
+    <w:p>
+      <w:pPr>
+        <w:pStyle w:val="4"/>
+        <w:numPr>
+          <w:ilvl w:val="0"/>
+          <w:numId w:val="1"/>
+        </w:numPr>
+        <w:rPr>
+          <w:rFonts w:hint="default"/>
+          <w:lang w:val="es"/>
+        </w:rPr>
+      </w:pPr>
+      <w:r>
+        <w:rPr>
+          <w:rFonts w:hint="default"/>
+          <w:lang w:val="es"/>
+        </w:rPr>
+        <w:t xml:space="preserve"> Los atributos con el tipo de dato.</w:t>
+      </w:r>
+    </w:p>
+    <w:p>
+      <w:pPr>
+        <w:pStyle w:val="4"/>
+        <w:numPr>
+          <w:ilvl w:val="0"/>
+          <w:numId w:val="1"/>
+        </w:numPr>
+        <w:rPr>
+          <w:rFonts w:hint="default"/>
+          <w:lang w:val="es"/>
+        </w:rPr>
+      </w:pPr>
+      <w:r>
+        <w:rPr>
+          <w:rFonts w:hint="default"/>
+          <w:lang w:val="es"/>
+        </w:rPr>
+        <w:t xml:space="preserve"> Métodos o comportamientos.</w:t>
+      </w:r>
+    </w:p>
+    <w:p>
+      <w:pPr>
+        <w:pStyle w:val="4"/>
+        <w:numPr>
+          <w:numId w:val="0"/>
+        </w:numPr>
+        <w:rPr>
+          <w:rFonts w:hint="default"/>
+          <w:lang w:val="es"/>
+        </w:rPr>
+      </w:pPr>
+      <w:r>
+        <w:rPr>
+          <w:rFonts w:hint="default"/>
+          <w:lang w:val="es"/>
+        </w:rPr>
+        <w:t>El diagrama que anex es un diagrama semi lógico para base de datos, no tienen nada que ver, aún, con un diagrama de clases.</w:t>
+      </w:r>
+      <w:bookmarkStart w:id="0" w:name="_GoBack"/>
+      <w:bookmarkEnd w:id="0"/>
+    </w:p>
+  </w:comment>
+</w:comments>
+</file>
+
+<file path=word/commentsExtended.xml><?xml version="1.0" encoding="utf-8"?>
+<w15:commentsEx xmlns:wpc="http://schemas.microsoft.com/office/word/2010/wordprocessingCanvas" xmlns:mc="http://schemas.openxmlformats.org/markup-compatibility/2006" xmlns:o="urn:schemas-microsoft-com:office:office" xmlns:r="http://schemas.openxmlformats.org/officeDocument/2006/relationships" xmlns:m="http://schemas.openxmlformats.org/officeDocument/2006/math" xmlns:v="urn:schemas-microsoft-com:vml" xmlns:wp14="http://schemas.microsoft.com/office/word/2010/wordprocessingDrawing" xmlns:wp="http://schemas.openxmlformats.org/drawingml/2006/wordprocessingDrawing" xmlns:w="http://schemas.openxmlformats.org/wordprocessingml/2006/main" xmlns:w14="http://schemas.microsoft.com/office/word/2010/wordml" xmlns:w15="http://schemas.microsoft.com/office/word/2012/wordml" xmlns:w10="urn:schemas-microsoft-com:office:word" xmlns:wpg="http://schemas.microsoft.com/office/word/2010/wordprocessingGroup" xmlns:wpi="http://schemas.microsoft.com/office/word/2010/wordprocessingInk" xmlns:wne="http://schemas.microsoft.com/office/word/2006/wordml" xmlns:wps="http://schemas.microsoft.com/office/word/2010/wordprocessingShape" xmlns:wpsCustomData="http://www.wps.cn/officeDocument/2013/wpsCustomData" mc:Ignorable="w14 w15 wp14">
+  <w15:commentEx w15:paraId="2EDB358F" w15:done="0"/>
+  <w15:commentEx w15:paraId="F9FF17E5" w15:done="0"/>
+  <w15:commentEx w15:paraId="7FD738B1" w15:done="0"/>
+  <w15:commentEx w15:paraId="EF7DF723" w15:done="0"/>
+  <w15:commentEx w15:paraId="61AF4D61" w15:done="0"/>
+  <w15:commentEx w15:paraId="DB5CA418" w15:done="0"/>
+  <w15:commentEx w15:paraId="522F46BD" w15:done="0"/>
+  <w15:commentEx w15:paraId="61F714B1" w15:done="0"/>
+</w15:commentsEx>
+</file>
+
 <file path=word/endnotes.xml><?xml version="1.0" encoding="utf-8"?>
-<w:endnotes xmlns:wpc="http://schemas.microsoft.com/office/word/2010/wordprocessingCanvas" xmlns:cx="http://schemas.microsoft.com/office/drawing/2014/chartex" xmlns:cx1="http://schemas.microsoft.com/office/drawing/2015/9/8/chartex" xmlns:cx2="http://schemas.microsoft.com/office/drawing/2015/10/21/chartex" xmlns:cx3="http://schemas.microsoft.com/office/drawing/2016/5/9/chartex" xmlns:cx4="http://schemas.microsoft.com/office/drawing/2016/5/10/chartex" xmlns:cx5="http://schemas.microsoft.com/office/drawing/2016/5/11/chartex" xmlns:cx6="http://schemas.microsoft.com/office/drawing/2016/5/12/chartex" xmlns:cx7="http://schemas.microsoft.com/office/drawing/2016/5/13/chartex" xmlns:cx8="http://schemas.microsoft.com/office/drawing/2016/5/14/chartex" xmlns:mc="http://schemas.openxmlformats.org/markup-compatibility/2006" xmlns:aink="http://schemas.microsoft.com/office/drawing/2016/ink" xmlns:am3d="http://schemas.microsoft.com/office/drawing/2017/model3d" xmlns:o="urn:schemas-microsoft-com:office:office" xmlns:r="http://schemas.openxmlformats.org/officeDocument/2006/relationships" xmlns:m="http://schemas.openxmlformats.org/officeDocument/2006/math" xmlns:v="urn:schemas-microsoft-com:vml" xmlns:wp14="http://schemas.microsoft.com/office/word/2010/wordprocessingDrawing" xmlns:wp="http://schemas.openxmlformats.org/drawingml/2006/wordprocessingDrawing" xmlns:w10="urn:schemas-microsoft-com:office:word" xmlns:w="http://schemas.openxmlformats.org/wordprocessingml/2006/main" xmlns:w14="http://schemas.microsoft.com/office/word/2010/wordml" xmlns:w15="http://schemas.microsoft.com/office/word/2012/wordml" xmlns:w16cex="http://schemas.microsoft.com/office/word/2018/wordml/cex" xmlns:w16cid="http://schemas.microsoft.com/office/word/2016/wordml/cid" xmlns:w16="http://schemas.microsoft.com/office/word/2018/wordml" xmlns:w16se="http://schemas.microsoft.com/office/word/2015/wordml/symex" xmlns:wpg="http://schemas.microsoft.com/office/word/2010/wordprocessingGroup" xmlns:wpi="http://schemas.microsoft.com/office/word/2010/wordprocessingInk" xmlns:wne="http://schemas.microsoft.com/office/word/2006/wordml" xmlns:wps="http://schemas.microsoft.com/office/word/2010/wordprocessingShape" mc:Ignorable="w14 w15 w16se w16cid w16 w16cex wp14">
-  <w:endnote w:type="separator" w:id="-1">
-    <w:p>
-      <w:pPr>
-        <w:spacing w:after="0" w:line="240" w:lineRule="auto"/>
+<w:endnotes xmlns:wpc="http://schemas.microsoft.com/office/word/2010/wordprocessingCanvas" xmlns:mc="http://schemas.openxmlformats.org/markup-compatibility/2006" xmlns:o="urn:schemas-microsoft-com:office:office" xmlns:r="http://schemas.openxmlformats.org/officeDocument/2006/relationships" xmlns:m="http://schemas.openxmlformats.org/officeDocument/2006/math" xmlns:v="urn:schemas-microsoft-com:vml" xmlns:wp14="http://schemas.microsoft.com/office/word/2010/wordprocessingDrawing" xmlns:wp="http://schemas.openxmlformats.org/drawingml/2006/wordprocessingDrawing" xmlns:w="http://schemas.openxmlformats.org/wordprocessingml/2006/main" xmlns:w14="http://schemas.microsoft.com/office/word/2010/wordml" xmlns:w15="http://schemas.microsoft.com/office/word/2012/wordml" xmlns:w10="urn:schemas-microsoft-com:office:word" xmlns:wpg="http://schemas.microsoft.com/office/word/2010/wordprocessingGroup" xmlns:wpi="http://schemas.microsoft.com/office/word/2010/wordprocessingInk" xmlns:wne="http://schemas.microsoft.com/office/word/2006/wordml" xmlns:wps="http://schemas.microsoft.com/office/word/2010/wordprocessingShape" xmlns:wpsCustomData="http://www.wps.cn/officeDocument/2013/wpsCustomData" mc:Ignorable="w14 w15 wp14">
+  <w:endnote w:type="separator" w:id="0">
+    <w:p>
+      <w:pPr>
+        <w:spacing w:line="240" w:lineRule="auto"/>
       </w:pPr>
       <w:r>
         <w:separator/>
       </w:r>
     </w:p>
   </w:endnote>
-  <w:endnote w:type="continuationSeparator" w:id="0">
-    <w:p>
-      <w:pPr>
-        <w:spacing w:after="0" w:line="240" w:lineRule="auto"/>
+  <w:endnote w:type="continuationSeparator" w:id="1">
+    <w:p>
+      <w:pPr>
+        <w:spacing w:line="240" w:lineRule="auto"/>
       </w:pPr>
       <w:r>
         <w:continuationSeparator/>
@@ -4830,21 +4961,21 @@
 </file>
 
 <file path=word/footnotes.xml><?xml version="1.0" encoding="utf-8"?>
-<w:footnotes xmlns:wpc="http://schemas.microsoft.com/office/word/2010/wordprocessingCanvas" xmlns:cx="http://schemas.microsoft.com/office/drawing/2014/chartex" xmlns:cx1="http://schemas.microsoft.com/office/drawing/2015/9/8/chartex" xmlns:cx2="http://schemas.microsoft.com/office/drawing/2015/10/21/chartex" xmlns:cx3="http://schemas.microsoft.com/office/drawing/2016/5/9/chartex" xmlns:cx4="http://schemas.microsoft.com/office/drawing/2016/5/10/chartex" xmlns:cx5="http://schemas.microsoft.com/office/drawing/2016/5/11/chartex" xmlns:cx6="http://schemas.microsoft.com/office/drawing/2016/5/12/chartex" xmlns:cx7="http://schemas.microsoft.com/office/drawing/2016/5/13/chartex" xmlns:cx8="http://schemas.microsoft.com/office/drawing/2016/5/14/chartex" xmlns:mc="http://schemas.openxmlformats.org/markup-compatibility/2006" xmlns:aink="http://schemas.microsoft.com/office/drawing/2016/ink" xmlns:am3d="http://schemas.microsoft.com/office/drawing/2017/model3d" xmlns:o="urn:schemas-microsoft-com:office:office" xmlns:r="http://schemas.openxmlformats.org/officeDocument/2006/relationships" xmlns:m="http://schemas.openxmlformats.org/officeDocument/2006/math" xmlns:v="urn:schemas-microsoft-com:vml" xmlns:wp14="http://schemas.microsoft.com/office/word/2010/wordprocessingDrawing" xmlns:wp="http://schemas.openxmlformats.org/drawingml/2006/wordprocessingDrawing" xmlns:w10="urn:schemas-microsoft-com:office:word" xmlns:w="http://schemas.openxmlformats.org/wordprocessingml/2006/main" xmlns:w14="http://schemas.microsoft.com/office/word/2010/wordml" xmlns:w15="http://schemas.microsoft.com/office/word/2012/wordml" xmlns:w16cex="http://schemas.microsoft.com/office/word/2018/wordml/cex" xmlns:w16cid="http://schemas.microsoft.com/office/word/2016/wordml/cid" xmlns:w16="http://schemas.microsoft.com/office/word/2018/wordml" xmlns:w16se="http://schemas.microsoft.com/office/word/2015/wordml/symex" xmlns:wpg="http://schemas.microsoft.com/office/word/2010/wordprocessingGroup" xmlns:wpi="http://schemas.microsoft.com/office/word/2010/wordprocessingInk" xmlns:wne="http://schemas.microsoft.com/office/word/2006/wordml" xmlns:wps="http://schemas.microsoft.com/office/word/2010/wordprocessingShape" mc:Ignorable="w14 w15 w16se w16cid w16 w16cex wp14">
-  <w:footnote w:type="separator" w:id="-1">
-    <w:p>
-      <w:pPr>
-        <w:spacing w:after="0" w:line="240" w:lineRule="auto"/>
+<w:footnotes xmlns:wpc="http://schemas.microsoft.com/office/word/2010/wordprocessingCanvas" xmlns:mc="http://schemas.openxmlformats.org/markup-compatibility/2006" xmlns:o="urn:schemas-microsoft-com:office:office" xmlns:r="http://schemas.openxmlformats.org/officeDocument/2006/relationships" xmlns:m="http://schemas.openxmlformats.org/officeDocument/2006/math" xmlns:v="urn:schemas-microsoft-com:vml" xmlns:wp14="http://schemas.microsoft.com/office/word/2010/wordprocessingDrawing" xmlns:wp="http://schemas.openxmlformats.org/drawingml/2006/wordprocessingDrawing" xmlns:w="http://schemas.openxmlformats.org/wordprocessingml/2006/main" xmlns:w14="http://schemas.microsoft.com/office/word/2010/wordml" xmlns:w15="http://schemas.microsoft.com/office/word/2012/wordml" xmlns:w10="urn:schemas-microsoft-com:office:word" xmlns:wpg="http://schemas.microsoft.com/office/word/2010/wordprocessingGroup" xmlns:wpi="http://schemas.microsoft.com/office/word/2010/wordprocessingInk" xmlns:wne="http://schemas.microsoft.com/office/word/2006/wordml" xmlns:wps="http://schemas.microsoft.com/office/word/2010/wordprocessingShape" xmlns:wpsCustomData="http://www.wps.cn/officeDocument/2013/wpsCustomData" mc:Ignorable="w14 w15 wp14">
+  <w:footnote w:type="separator" w:id="0">
+    <w:p>
+      <w:pPr>
+        <w:spacing w:line="240" w:lineRule="auto"/>
       </w:pPr>
       <w:r>
         <w:separator/>
       </w:r>
     </w:p>
   </w:footnote>
-  <w:footnote w:type="continuationSeparator" w:id="0">
-    <w:p>
-      <w:pPr>
-        <w:spacing w:after="0" w:line="240" w:lineRule="auto"/>
+  <w:footnote w:type="continuationSeparator" w:id="1">
+    <w:p>
+      <w:pPr>
+        <w:spacing w:line="240" w:lineRule="auto"/>
       </w:pPr>
       <w:r>
         <w:continuationSeparator/>
@@ -4855,12 +4986,12 @@
 </file>
 
 <file path=word/numbering.xml><?xml version="1.0" encoding="utf-8"?>
-<w:numbering xmlns:wpc="http://schemas.microsoft.com/office/word/2010/wordprocessingCanvas" xmlns:cx="http://schemas.microsoft.com/office/drawing/2014/chartex" xmlns:cx1="http://schemas.microsoft.com/office/drawing/2015/9/8/chartex" xmlns:cx2="http://schemas.microsoft.com/office/drawing/2015/10/21/chartex" xmlns:cx3="http://schemas.microsoft.com/office/drawing/2016/5/9/chartex" xmlns:cx4="http://schemas.microsoft.com/office/drawing/2016/5/10/chartex" xmlns:cx5="http://schemas.microsoft.com/office/drawing/2016/5/11/chartex" xmlns:cx6="http://schemas.microsoft.com/office/drawing/2016/5/12/chartex" xmlns:cx7="http://schemas.microsoft.com/office/drawing/2016/5/13/chartex" xmlns:cx8="http://schemas.microsoft.com/office/drawing/2016/5/14/chartex" xmlns:mc="http://schemas.openxmlformats.org/markup-compatibility/2006" xmlns:aink="http://schemas.microsoft.com/office/drawing/2016/ink" xmlns:am3d="http://schemas.microsoft.com/office/drawing/2017/model3d" xmlns:o="urn:schemas-microsoft-com:office:office" xmlns:r="http://schemas.openxmlformats.org/officeDocument/2006/relationships" xmlns:m="http://schemas.openxmlformats.org/officeDocument/2006/math" xmlns:v="urn:schemas-microsoft-com:vml" xmlns:wp14="http://schemas.microsoft.com/office/word/2010/wordprocessingDrawing" xmlns:wp="http://schemas.openxmlformats.org/drawingml/2006/wordprocessingDrawing" xmlns:w10="urn:schemas-microsoft-com:office:word" xmlns:w="http://schemas.openxmlformats.org/wordprocessingml/2006/main" xmlns:w14="http://schemas.microsoft.com/office/word/2010/wordml" xmlns:w15="http://schemas.microsoft.com/office/word/2012/wordml" xmlns:w16cex="http://schemas.microsoft.com/office/word/2018/wordml/cex" xmlns:w16cid="http://schemas.microsoft.com/office/word/2016/wordml/cid" xmlns:w16="http://schemas.microsoft.com/office/word/2018/wordml" xmlns:w16se="http://schemas.microsoft.com/office/word/2015/wordml/symex" xmlns:wpg="http://schemas.microsoft.com/office/word/2010/wordprocessingGroup" xmlns:wpi="http://schemas.microsoft.com/office/word/2010/wordprocessingInk" xmlns:wne="http://schemas.microsoft.com/office/word/2006/wordml" xmlns:wps="http://schemas.microsoft.com/office/word/2010/wordprocessingShape" mc:Ignorable="w14 w15 w16se w16cid w16 w16cex wp14">
-  <w:abstractNum w:abstractNumId="0" w15:restartNumberingAfterBreak="0">
+<w:numbering xmlns:wpc="http://schemas.microsoft.com/office/word/2010/wordprocessingCanvas" xmlns:mc="http://schemas.openxmlformats.org/markup-compatibility/2006" xmlns:o="urn:schemas-microsoft-com:office:office" xmlns:r="http://schemas.openxmlformats.org/officeDocument/2006/relationships" xmlns:m="http://schemas.openxmlformats.org/officeDocument/2006/math" xmlns:v="urn:schemas-microsoft-com:vml" xmlns:wp14="http://schemas.microsoft.com/office/word/2010/wordprocessingDrawing" xmlns:wp="http://schemas.openxmlformats.org/drawingml/2006/wordprocessingDrawing" xmlns:w10="urn:schemas-microsoft-com:office:word" xmlns:w="http://schemas.openxmlformats.org/wordprocessingml/2006/main" xmlns:w14="http://schemas.microsoft.com/office/word/2010/wordml" xmlns:wpg="http://schemas.microsoft.com/office/word/2010/wordprocessingGroup" xmlns:wpi="http://schemas.microsoft.com/office/word/2010/wordprocessingInk" xmlns:wne="http://schemas.microsoft.com/office/word/2006/wordml" xmlns:wps="http://schemas.microsoft.com/office/word/2010/wordprocessingShape" xmlns:wpsCustomData="http://www.wps.cn/officeDocument/2013/wpsCustomData" mc:Ignorable="w14 wp14">
+  <w:abstractNum w:abstractNumId="0">
     <w:nsid w:val="091522C9"/>
-    <w:multiLevelType w:val="hybridMultilevel"/>
-    <w:tmpl w:val="64C8A7C6"/>
-    <w:lvl w:ilvl="0" w:tplc="240A0001">
+    <w:multiLevelType w:val="multilevel"/>
+    <w:tmpl w:val="091522C9"/>
+    <w:lvl w:ilvl="0" w:tentative="0">
       <w:start w:val="1"/>
       <w:numFmt w:val="bullet"/>
       <w:lvlText w:val=""/>
@@ -4869,10 +5000,10 @@
         <w:ind w:left="720" w:hanging="360"/>
       </w:pPr>
       <w:rPr>
-        <w:rFonts w:ascii="Symbol" w:hAnsi="Symbol" w:hint="default"/>
+        <w:rFonts w:hint="default" w:ascii="Symbol" w:hAnsi="Symbol"/>
       </w:rPr>
     </w:lvl>
-    <w:lvl w:ilvl="1" w:tplc="240A0003" w:tentative="1">
+    <w:lvl w:ilvl="1" w:tentative="0">
       <w:start w:val="1"/>
       <w:numFmt w:val="bullet"/>
       <w:lvlText w:val="o"/>
@@ -4881,10 +5012,10 @@
         <w:ind w:left="1440" w:hanging="360"/>
       </w:pPr>
       <w:rPr>
-        <w:rFonts w:ascii="Courier New" w:hAnsi="Courier New" w:cs="Courier New" w:hint="default"/>
+        <w:rFonts w:hint="default" w:ascii="Courier New" w:hAnsi="Courier New" w:cs="Courier New"/>
       </w:rPr>
     </w:lvl>
-    <w:lvl w:ilvl="2" w:tplc="240A0005" w:tentative="1">
+    <w:lvl w:ilvl="2" w:tentative="0">
       <w:start w:val="1"/>
       <w:numFmt w:val="bullet"/>
       <w:lvlText w:val=""/>
@@ -4893,10 +5024,10 @@
         <w:ind w:left="2160" w:hanging="360"/>
       </w:pPr>
       <w:rPr>
-        <w:rFonts w:ascii="Wingdings" w:hAnsi="Wingdings" w:hint="default"/>
+        <w:rFonts w:hint="default" w:ascii="Wingdings" w:hAnsi="Wingdings"/>
       </w:rPr>
     </w:lvl>
-    <w:lvl w:ilvl="3" w:tplc="240A0001" w:tentative="1">
+    <w:lvl w:ilvl="3" w:tentative="0">
       <w:start w:val="1"/>
       <w:numFmt w:val="bullet"/>
       <w:lvlText w:val=""/>
@@ -4905,10 +5036,10 @@
         <w:ind w:left="2880" w:hanging="360"/>
       </w:pPr>
       <w:rPr>
-        <w:rFonts w:ascii="Symbol" w:hAnsi="Symbol" w:hint="default"/>
+        <w:rFonts w:hint="default" w:ascii="Symbol" w:hAnsi="Symbol"/>
       </w:rPr>
     </w:lvl>
-    <w:lvl w:ilvl="4" w:tplc="240A0003" w:tentative="1">
+    <w:lvl w:ilvl="4" w:tentative="0">
       <w:start w:val="1"/>
       <w:numFmt w:val="bullet"/>
       <w:lvlText w:val="o"/>
@@ -4917,10 +5048,10 @@
         <w:ind w:left="3600" w:hanging="360"/>
       </w:pPr>
       <w:rPr>
-        <w:rFonts w:ascii="Courier New" w:hAnsi="Courier New" w:cs="Courier New" w:hint="default"/>
+        <w:rFonts w:hint="default" w:ascii="Courier New" w:hAnsi="Courier New" w:cs="Courier New"/>
       </w:rPr>
     </w:lvl>
-    <w:lvl w:ilvl="5" w:tplc="240A0005" w:tentative="1">
+    <w:lvl w:ilvl="5" w:tentative="0">
       <w:start w:val="1"/>
       <w:numFmt w:val="bullet"/>
       <w:lvlText w:val=""/>
@@ -4929,10 +5060,10 @@
         <w:ind w:left="4320" w:hanging="360"/>
       </w:pPr>
       <w:rPr>
-        <w:rFonts w:ascii="Wingdings" w:hAnsi="Wingdings" w:hint="default"/>
+        <w:rFonts w:hint="default" w:ascii="Wingdings" w:hAnsi="Wingdings"/>
       </w:rPr>
     </w:lvl>
-    <w:lvl w:ilvl="6" w:tplc="240A0001" w:tentative="1">
+    <w:lvl w:ilvl="6" w:tentative="0">
       <w:start w:val="1"/>
       <w:numFmt w:val="bullet"/>
       <w:lvlText w:val=""/>
@@ -4941,10 +5072,10 @@
         <w:ind w:left="5040" w:hanging="360"/>
       </w:pPr>
       <w:rPr>
-        <w:rFonts w:ascii="Symbol" w:hAnsi="Symbol" w:hint="default"/>
+        <w:rFonts w:hint="default" w:ascii="Symbol" w:hAnsi="Symbol"/>
       </w:rPr>
     </w:lvl>
-    <w:lvl w:ilvl="7" w:tplc="240A0003" w:tentative="1">
+    <w:lvl w:ilvl="7" w:tentative="0">
       <w:start w:val="1"/>
       <w:numFmt w:val="bullet"/>
       <w:lvlText w:val="o"/>
@@ -4953,10 +5084,10 @@
         <w:ind w:left="5760" w:hanging="360"/>
       </w:pPr>
       <w:rPr>
-        <w:rFonts w:ascii="Courier New" w:hAnsi="Courier New" w:cs="Courier New" w:hint="default"/>
+        <w:rFonts w:hint="default" w:ascii="Courier New" w:hAnsi="Courier New" w:cs="Courier New"/>
       </w:rPr>
     </w:lvl>
-    <w:lvl w:ilvl="8" w:tplc="240A0005" w:tentative="1">
+    <w:lvl w:ilvl="8" w:tentative="0">
       <w:start w:val="1"/>
       <w:numFmt w:val="bullet"/>
       <w:lvlText w:val=""/>
@@ -4965,15 +5096,15 @@
         <w:ind w:left="6480" w:hanging="360"/>
       </w:pPr>
       <w:rPr>
-        <w:rFonts w:ascii="Wingdings" w:hAnsi="Wingdings" w:hint="default"/>
+        <w:rFonts w:hint="default" w:ascii="Wingdings" w:hAnsi="Wingdings"/>
       </w:rPr>
     </w:lvl>
   </w:abstractNum>
-  <w:abstractNum w:abstractNumId="1" w15:restartNumberingAfterBreak="0">
+  <w:abstractNum w:abstractNumId="1">
     <w:nsid w:val="3E4A5171"/>
-    <w:multiLevelType w:val="hybridMultilevel"/>
-    <w:tmpl w:val="8192667A"/>
-    <w:lvl w:ilvl="0" w:tplc="0C0A000F">
+    <w:multiLevelType w:val="multilevel"/>
+    <w:tmpl w:val="3E4A5171"/>
+    <w:lvl w:ilvl="0" w:tentative="0">
       <w:start w:val="1"/>
       <w:numFmt w:val="decimal"/>
       <w:lvlText w:val="%1."/>
@@ -4985,7 +5116,7 @@
         <w:rFonts w:hint="default"/>
       </w:rPr>
     </w:lvl>
-    <w:lvl w:ilvl="1" w:tplc="0C0A0019" w:tentative="1">
+    <w:lvl w:ilvl="1" w:tentative="0">
       <w:start w:val="1"/>
       <w:numFmt w:val="lowerLetter"/>
       <w:lvlText w:val="%2."/>
@@ -4994,7 +5125,7 @@
         <w:ind w:left="1440" w:hanging="360"/>
       </w:pPr>
     </w:lvl>
-    <w:lvl w:ilvl="2" w:tplc="0C0A001B" w:tentative="1">
+    <w:lvl w:ilvl="2" w:tentative="0">
       <w:start w:val="1"/>
       <w:numFmt w:val="lowerRoman"/>
       <w:lvlText w:val="%3."/>
@@ -5003,7 +5134,7 @@
         <w:ind w:left="2160" w:hanging="180"/>
       </w:pPr>
     </w:lvl>
-    <w:lvl w:ilvl="3" w:tplc="0C0A000F" w:tentative="1">
+    <w:lvl w:ilvl="3" w:tentative="0">
       <w:start w:val="1"/>
       <w:numFmt w:val="decimal"/>
       <w:lvlText w:val="%4."/>
@@ -5012,7 +5143,7 @@
         <w:ind w:left="2880" w:hanging="360"/>
       </w:pPr>
     </w:lvl>
-    <w:lvl w:ilvl="4" w:tplc="0C0A0019" w:tentative="1">
+    <w:lvl w:ilvl="4" w:tentative="0">
       <w:start w:val="1"/>
       <w:numFmt w:val="lowerLetter"/>
       <w:lvlText w:val="%5."/>
@@ -5021,7 +5152,7 @@
         <w:ind w:left="3600" w:hanging="360"/>
       </w:pPr>
     </w:lvl>
-    <w:lvl w:ilvl="5" w:tplc="0C0A001B" w:tentative="1">
+    <w:lvl w:ilvl="5" w:tentative="0">
       <w:start w:val="1"/>
       <w:numFmt w:val="lowerRoman"/>
       <w:lvlText w:val="%6."/>
@@ -5030,7 +5161,7 @@
         <w:ind w:left="4320" w:hanging="180"/>
       </w:pPr>
     </w:lvl>
-    <w:lvl w:ilvl="6" w:tplc="0C0A000F" w:tentative="1">
+    <w:lvl w:ilvl="6" w:tentative="0">
       <w:start w:val="1"/>
       <w:numFmt w:val="decimal"/>
       <w:lvlText w:val="%7."/>
@@ -5039,7 +5170,7 @@
         <w:ind w:left="5040" w:hanging="360"/>
       </w:pPr>
     </w:lvl>
-    <w:lvl w:ilvl="7" w:tplc="0C0A0019" w:tentative="1">
+    <w:lvl w:ilvl="7" w:tentative="0">
       <w:start w:val="1"/>
       <w:numFmt w:val="lowerLetter"/>
       <w:lvlText w:val="%8."/>
@@ -5048,7 +5179,7 @@
         <w:ind w:left="5760" w:hanging="360"/>
       </w:pPr>
     </w:lvl>
-    <w:lvl w:ilvl="8" w:tplc="0C0A001B" w:tentative="1">
+    <w:lvl w:ilvl="8" w:tentative="0">
       <w:start w:val="1"/>
       <w:numFmt w:val="lowerRoman"/>
       <w:lvlText w:val="%9."/>
@@ -5058,11 +5189,11 @@
       </w:pPr>
     </w:lvl>
   </w:abstractNum>
-  <w:abstractNum w:abstractNumId="2" w15:restartNumberingAfterBreak="0">
+  <w:abstractNum w:abstractNumId="2">
     <w:nsid w:val="5F463D04"/>
-    <w:multiLevelType w:val="hybridMultilevel"/>
-    <w:tmpl w:val="FC0046E4"/>
-    <w:lvl w:ilvl="0" w:tplc="240A0001">
+    <w:multiLevelType w:val="multilevel"/>
+    <w:tmpl w:val="5F463D04"/>
+    <w:lvl w:ilvl="0" w:tentative="0">
       <w:start w:val="1"/>
       <w:numFmt w:val="bullet"/>
       <w:lvlText w:val=""/>
@@ -5071,10 +5202,10 @@
         <w:ind w:left="720" w:hanging="360"/>
       </w:pPr>
       <w:rPr>
-        <w:rFonts w:ascii="Symbol" w:hAnsi="Symbol" w:hint="default"/>
+        <w:rFonts w:hint="default" w:ascii="Symbol" w:hAnsi="Symbol"/>
       </w:rPr>
     </w:lvl>
-    <w:lvl w:ilvl="1" w:tplc="240A0003" w:tentative="1">
+    <w:lvl w:ilvl="1" w:tentative="0">
       <w:start w:val="1"/>
       <w:numFmt w:val="bullet"/>
       <w:lvlText w:val="o"/>
@@ -5083,10 +5214,10 @@
         <w:ind w:left="1440" w:hanging="360"/>
       </w:pPr>
       <w:rPr>
-        <w:rFonts w:ascii="Courier New" w:hAnsi="Courier New" w:cs="Courier New" w:hint="default"/>
+        <w:rFonts w:hint="default" w:ascii="Courier New" w:hAnsi="Courier New" w:cs="Courier New"/>
       </w:rPr>
     </w:lvl>
-    <w:lvl w:ilvl="2" w:tplc="240A0005" w:tentative="1">
+    <w:lvl w:ilvl="2" w:tentative="0">
       <w:start w:val="1"/>
       <w:numFmt w:val="bullet"/>
       <w:lvlText w:val=""/>
@@ -5095,10 +5226,10 @@
         <w:ind w:left="2160" w:hanging="360"/>
       </w:pPr>
       <w:rPr>
-        <w:rFonts w:ascii="Wingdings" w:hAnsi="Wingdings" w:hint="default"/>
+        <w:rFonts w:hint="default" w:ascii="Wingdings" w:hAnsi="Wingdings"/>
       </w:rPr>
     </w:lvl>
-    <w:lvl w:ilvl="3" w:tplc="240A0001" w:tentative="1">
+    <w:lvl w:ilvl="3" w:tentative="0">
       <w:start w:val="1"/>
       <w:numFmt w:val="bullet"/>
       <w:lvlText w:val=""/>
@@ -5107,10 +5238,10 @@
         <w:ind w:left="2880" w:hanging="360"/>
       </w:pPr>
       <w:rPr>
-        <w:rFonts w:ascii="Symbol" w:hAnsi="Symbol" w:hint="default"/>
+        <w:rFonts w:hint="default" w:ascii="Symbol" w:hAnsi="Symbol"/>
       </w:rPr>
     </w:lvl>
-    <w:lvl w:ilvl="4" w:tplc="240A0003" w:tentative="1">
+    <w:lvl w:ilvl="4" w:tentative="0">
       <w:start w:val="1"/>
       <w:numFmt w:val="bullet"/>
       <w:lvlText w:val="o"/>
@@ -5119,10 +5250,10 @@
         <w:ind w:left="3600" w:hanging="360"/>
       </w:pPr>
       <w:rPr>
-        <w:rFonts w:ascii="Courier New" w:hAnsi="Courier New" w:cs="Courier New" w:hint="default"/>
+        <w:rFonts w:hint="default" w:ascii="Courier New" w:hAnsi="Courier New" w:cs="Courier New"/>
       </w:rPr>
     </w:lvl>
-    <w:lvl w:ilvl="5" w:tplc="240A0005" w:tentative="1">
+    <w:lvl w:ilvl="5" w:tentative="0">
       <w:start w:val="1"/>
       <w:numFmt w:val="bullet"/>
       <w:lvlText w:val=""/>
@@ -5131,10 +5262,10 @@
         <w:ind w:left="4320" w:hanging="360"/>
       </w:pPr>
       <w:rPr>
-        <w:rFonts w:ascii="Wingdings" w:hAnsi="Wingdings" w:hint="default"/>
+        <w:rFonts w:hint="default" w:ascii="Wingdings" w:hAnsi="Wingdings"/>
       </w:rPr>
     </w:lvl>
-    <w:lvl w:ilvl="6" w:tplc="240A0001" w:tentative="1">
+    <w:lvl w:ilvl="6" w:tentative="0">
       <w:start w:val="1"/>
       <w:numFmt w:val="bullet"/>
       <w:lvlText w:val=""/>
@@ -5143,10 +5274,10 @@
         <w:ind w:left="5040" w:hanging="360"/>
       </w:pPr>
       <w:rPr>
-        <w:rFonts w:ascii="Symbol" w:hAnsi="Symbol" w:hint="default"/>
+        <w:rFonts w:hint="default" w:ascii="Symbol" w:hAnsi="Symbol"/>
       </w:rPr>
     </w:lvl>
-    <w:lvl w:ilvl="7" w:tplc="240A0003" w:tentative="1">
+    <w:lvl w:ilvl="7" w:tentative="0">
       <w:start w:val="1"/>
       <w:numFmt w:val="bullet"/>
       <w:lvlText w:val="o"/>
@@ -5155,10 +5286,10 @@
         <w:ind w:left="5760" w:hanging="360"/>
       </w:pPr>
       <w:rPr>
-        <w:rFonts w:ascii="Courier New" w:hAnsi="Courier New" w:cs="Courier New" w:hint="default"/>
+        <w:rFonts w:hint="default" w:ascii="Courier New" w:hAnsi="Courier New" w:cs="Courier New"/>
       </w:rPr>
     </w:lvl>
-    <w:lvl w:ilvl="8" w:tplc="240A0005" w:tentative="1">
+    <w:lvl w:ilvl="8" w:tentative="0">
       <w:start w:val="1"/>
       <w:numFmt w:val="bullet"/>
       <w:lvlText w:val=""/>
@@ -5167,437 +5298,332 @@
         <w:ind w:left="6480" w:hanging="360"/>
       </w:pPr>
       <w:rPr>
-        <w:rFonts w:ascii="Wingdings" w:hAnsi="Wingdings" w:hint="default"/>
+        <w:rFonts w:hint="default" w:ascii="Wingdings" w:hAnsi="Wingdings"/>
       </w:rPr>
     </w:lvl>
   </w:abstractNum>
+  <w:abstractNum w:abstractNumId="3">
+    <w:nsid w:val="7DEDC7E4"/>
+    <w:multiLevelType w:val="singleLevel"/>
+    <w:tmpl w:val="7DEDC7E4"/>
+    <w:lvl w:ilvl="0" w:tentative="0">
+      <w:start w:val="1"/>
+      <w:numFmt w:val="decimal"/>
+      <w:suff w:val="space"/>
+      <w:lvlText w:val="%1."/>
+      <w:lvlJc w:val="left"/>
+    </w:lvl>
+  </w:abstractNum>
   <w:num w:numId="1">
+    <w:abstractNumId w:val="3"/>
+  </w:num>
+  <w:num w:numId="2">
     <w:abstractNumId w:val="1"/>
   </w:num>
-  <w:num w:numId="2">
+  <w:num w:numId="3">
     <w:abstractNumId w:val="0"/>
   </w:num>
-  <w:num w:numId="3">
+  <w:num w:numId="4">
     <w:abstractNumId w:val="2"/>
   </w:num>
 </w:numbering>
 </file>
 
+<file path=word/people.xml><?xml version="1.0" encoding="utf-8"?>
+<w15:people xmlns:wpc="http://schemas.microsoft.com/office/word/2010/wordprocessingCanvas" xmlns:mc="http://schemas.openxmlformats.org/markup-compatibility/2006" xmlns:o="urn:schemas-microsoft-com:office:office" xmlns:r="http://schemas.openxmlformats.org/officeDocument/2006/relationships" xmlns:m="http://schemas.openxmlformats.org/officeDocument/2006/math" xmlns:v="urn:schemas-microsoft-com:vml" xmlns:wp14="http://schemas.microsoft.com/office/word/2010/wordprocessingDrawing" xmlns:wp="http://schemas.openxmlformats.org/drawingml/2006/wordprocessingDrawing" xmlns:w="http://schemas.openxmlformats.org/wordprocessingml/2006/main" xmlns:w14="http://schemas.microsoft.com/office/word/2010/wordml" xmlns:w15="http://schemas.microsoft.com/office/word/2012/wordml" xmlns:w10="urn:schemas-microsoft-com:office:word" xmlns:wpg="http://schemas.microsoft.com/office/word/2010/wordprocessingGroup" xmlns:wpi="http://schemas.microsoft.com/office/word/2010/wordprocessingInk" xmlns:wne="http://schemas.microsoft.com/office/word/2006/wordml" xmlns:wps="http://schemas.microsoft.com/office/word/2010/wordprocessingShape" xmlns:wpsCustomData="http://www.wps.cn/officeDocument/2013/wpsCustomData" mc:Ignorable="w14 w15 wp14">
+  <w15:person w15:author="jhon">
+    <w15:presenceInfo w15:providerId="None" w15:userId="jhon"/>
+  </w15:person>
+</w15:people>
+</file>
+
 <file path=word/styles.xml><?xml version="1.0" encoding="utf-8"?>
-<w:styles xmlns:mc="http://schemas.openxmlformats.org/markup-compatibility/2006" xmlns:r="http://schemas.openxmlformats.org/officeDocument/2006/relationships" xmlns:w="http://schemas.openxmlformats.org/wordprocessingml/2006/main" xmlns:w14="http://schemas.microsoft.com/office/word/2010/wordml" xmlns:w15="http://schemas.microsoft.com/office/word/2012/wordml" xmlns:w16cex="http://schemas.microsoft.com/office/word/2018/wordml/cex" xmlns:w16cid="http://schemas.microsoft.com/office/word/2016/wordml/cid" xmlns:w16="http://schemas.microsoft.com/office/word/2018/wordml" xmlns:w16se="http://schemas.microsoft.com/office/word/2015/wordml/symex" mc:Ignorable="w14 w15 w16se w16cid w16 w16cex">
+<w:styles xmlns:mc="http://schemas.openxmlformats.org/markup-compatibility/2006" xmlns:o="urn:schemas-microsoft-com:office:office" xmlns:r="http://schemas.openxmlformats.org/officeDocument/2006/relationships" xmlns:m="http://schemas.openxmlformats.org/officeDocument/2006/math" xmlns:v="urn:schemas-microsoft-com:vml" xmlns:w="http://schemas.openxmlformats.org/wordprocessingml/2006/main" xmlns:w14="http://schemas.microsoft.com/office/word/2010/wordml" xmlns:w10="urn:schemas-microsoft-com:office:word" xmlns:sl="http://schemas.openxmlformats.org/schemaLibrary/2006/main" xmlns:wpsCustomData="http://www.wps.cn/officeDocument/2013/wpsCustomData" mc:Ignorable="w14">
   <w:docDefaults>
     <w:rPrDefault>
       <w:rPr>
-        <w:rFonts w:asciiTheme="minorHAnsi" w:eastAsiaTheme="minorHAnsi" w:hAnsiTheme="minorHAnsi" w:cstheme="minorBidi"/>
-        <w:sz w:val="22"/>
-        <w:szCs w:val="22"/>
-        <w:lang w:val="en-US" w:eastAsia="en-US" w:bidi="ar-SA"/>
+        <w:rFonts w:asciiTheme="minorHAnsi" w:hAnsiTheme="minorHAnsi" w:eastAsiaTheme="minorHAnsi" w:cstheme="minorBidi"/>
       </w:rPr>
     </w:rPrDefault>
-    <w:pPrDefault>
-      <w:pPr>
-        <w:spacing w:after="160" w:line="259" w:lineRule="auto"/>
-      </w:pPr>
-    </w:pPrDefault>
   </w:docDefaults>
-  <w:latentStyles w:defLockedState="0" w:defUIPriority="99" w:defSemiHidden="0" w:defUnhideWhenUsed="0" w:defQFormat="0" w:count="376">
-    <w:lsdException w:name="Normal" w:uiPriority="0" w:qFormat="1"/>
-    <w:lsdException w:name="heading 1" w:uiPriority="9" w:qFormat="1"/>
-    <w:lsdException w:name="heading 2" w:semiHidden="1" w:uiPriority="9" w:unhideWhenUsed="1" w:qFormat="1"/>
-    <w:lsdException w:name="heading 3" w:semiHidden="1" w:uiPriority="9" w:unhideWhenUsed="1" w:qFormat="1"/>
-    <w:lsdException w:name="heading 4" w:semiHidden="1" w:uiPriority="9" w:unhideWhenUsed="1" w:qFormat="1"/>
-    <w:lsdException w:name="heading 5" w:semiHidden="1" w:uiPriority="9" w:unhideWhenUsed="1" w:qFormat="1"/>
-    <w:lsdException w:name="heading 6" w:semiHidden="1" w:uiPriority="9" w:unhideWhenUsed="1" w:qFormat="1"/>
-    <w:lsdException w:name="heading 7" w:semiHidden="1" w:uiPriority="9" w:unhideWhenUsed="1" w:qFormat="1"/>
-    <w:lsdException w:name="heading 8" w:semiHidden="1" w:uiPriority="9" w:unhideWhenUsed="1" w:qFormat="1"/>
-    <w:lsdException w:name="heading 9" w:semiHidden="1" w:uiPriority="9" w:unhideWhenUsed="1" w:qFormat="1"/>
-    <w:lsdException w:name="index 1" w:semiHidden="1" w:unhideWhenUsed="1"/>
-    <w:lsdException w:name="index 2" w:semiHidden="1" w:unhideWhenUsed="1"/>
-    <w:lsdException w:name="index 3" w:semiHidden="1" w:unhideWhenUsed="1"/>
-    <w:lsdException w:name="index 4" w:semiHidden="1" w:unhideWhenUsed="1"/>
-    <w:lsdException w:name="index 5" w:semiHidden="1" w:unhideWhenUsed="1"/>
-    <w:lsdException w:name="index 6" w:semiHidden="1" w:unhideWhenUsed="1"/>
-    <w:lsdException w:name="index 7" w:semiHidden="1" w:unhideWhenUsed="1"/>
-    <w:lsdException w:name="index 8" w:semiHidden="1" w:unhideWhenUsed="1"/>
-    <w:lsdException w:name="index 9" w:semiHidden="1" w:unhideWhenUsed="1"/>
-    <w:lsdException w:name="toc 1" w:semiHidden="1" w:uiPriority="39" w:unhideWhenUsed="1"/>
-    <w:lsdException w:name="toc 2" w:semiHidden="1" w:uiPriority="39" w:unhideWhenUsed="1"/>
-    <w:lsdException w:name="toc 3" w:semiHidden="1" w:uiPriority="39" w:unhideWhenUsed="1"/>
-    <w:lsdException w:name="toc 4" w:semiHidden="1" w:uiPriority="39" w:unhideWhenUsed="1"/>
-    <w:lsdException w:name="toc 5" w:semiHidden="1" w:uiPriority="39" w:unhideWhenUsed="1"/>
-    <w:lsdException w:name="toc 6" w:semiHidden="1" w:uiPriority="39" w:unhideWhenUsed="1"/>
-    <w:lsdException w:name="toc 7" w:semiHidden="1" w:uiPriority="39" w:unhideWhenUsed="1"/>
-    <w:lsdException w:name="toc 8" w:semiHidden="1" w:uiPriority="39" w:unhideWhenUsed="1"/>
-    <w:lsdException w:name="toc 9" w:semiHidden="1" w:uiPriority="39" w:unhideWhenUsed="1"/>
-    <w:lsdException w:name="Normal Indent" w:semiHidden="1" w:unhideWhenUsed="1"/>
-    <w:lsdException w:name="footnote text" w:semiHidden="1" w:unhideWhenUsed="1"/>
-    <w:lsdException w:name="annotation text" w:semiHidden="1" w:unhideWhenUsed="1"/>
-    <w:lsdException w:name="header" w:semiHidden="1" w:unhideWhenUsed="1"/>
-    <w:lsdException w:name="footer" w:semiHidden="1" w:unhideWhenUsed="1"/>
-    <w:lsdException w:name="index heading" w:semiHidden="1" w:unhideWhenUsed="1"/>
-    <w:lsdException w:name="caption" w:semiHidden="1" w:uiPriority="35" w:unhideWhenUsed="1" w:qFormat="1"/>
-    <w:lsdException w:name="table of figures" w:semiHidden="1" w:unhideWhenUsed="1"/>
-    <w:lsdException w:name="envelope address" w:semiHidden="1" w:unhideWhenUsed="1"/>
-    <w:lsdException w:name="envelope return" w:semiHidden="1" w:unhideWhenUsed="1"/>
-    <w:lsdException w:name="footnote reference" w:semiHidden="1" w:unhideWhenUsed="1"/>
-    <w:lsdException w:name="annotation reference" w:semiHidden="1" w:unhideWhenUsed="1"/>
-    <w:lsdException w:name="line number" w:semiHidden="1" w:unhideWhenUsed="1"/>
-    <w:lsdException w:name="page number" w:semiHidden="1" w:unhideWhenUsed="1"/>
-    <w:lsdException w:name="endnote reference" w:semiHidden="1" w:unhideWhenUsed="1"/>
-    <w:lsdException w:name="endnote text" w:semiHidden="1" w:unhideWhenUsed="1"/>
-    <w:lsdException w:name="table of authorities" w:semiHidden="1" w:unhideWhenUsed="1"/>
-    <w:lsdException w:name="macro" w:semiHidden="1" w:unhideWhenUsed="1"/>
-    <w:lsdException w:name="toa heading" w:semiHidden="1" w:unhideWhenUsed="1"/>
-    <w:lsdException w:name="List" w:semiHidden="1" w:unhideWhenUsed="1"/>
-    <w:lsdException w:name="List Bullet" w:semiHidden="1" w:unhideWhenUsed="1"/>
-    <w:lsdException w:name="List Number" w:semiHidden="1" w:unhideWhenUsed="1"/>
-    <w:lsdException w:name="List 2" w:semiHidden="1" w:unhideWhenUsed="1"/>
-    <w:lsdException w:name="List 3" w:semiHidden="1" w:unhideWhenUsed="1"/>
-    <w:lsdException w:name="List 4" w:semiHidden="1" w:unhideWhenUsed="1"/>
-    <w:lsdException w:name="List 5" w:semiHidden="1" w:unhideWhenUsed="1"/>
-    <w:lsdException w:name="List Bullet 2" w:semiHidden="1" w:unhideWhenUsed="1"/>
-    <w:lsdException w:name="List Bullet 3" w:semiHidden="1" w:unhideWhenUsed="1"/>
-    <w:lsdException w:name="List Bullet 4" w:semiHidden="1" w:unhideWhenUsed="1"/>
-    <w:lsdException w:name="List Bullet 5" w:semiHidden="1" w:unhideWhenUsed="1"/>
-    <w:lsdException w:name="List Number 2" w:semiHidden="1" w:unhideWhenUsed="1"/>
-    <w:lsdException w:name="List Number 3" w:semiHidden="1" w:unhideWhenUsed="1"/>
-    <w:lsdException w:name="List Number 4" w:semiHidden="1" w:unhideWhenUsed="1"/>
-    <w:lsdException w:name="List Number 5" w:semiHidden="1" w:unhideWhenUsed="1"/>
-    <w:lsdException w:name="Title" w:uiPriority="10" w:qFormat="1"/>
-    <w:lsdException w:name="Closing" w:semiHidden="1" w:unhideWhenUsed="1"/>
-    <w:lsdException w:name="Signature" w:semiHidden="1" w:unhideWhenUsed="1"/>
-    <w:lsdException w:name="Default Paragraph Font" w:semiHidden="1" w:uiPriority="1" w:unhideWhenUsed="1"/>
-    <w:lsdException w:name="Body Text" w:semiHidden="1" w:unhideWhenUsed="1"/>
-    <w:lsdException w:name="Body Text Indent" w:semiHidden="1" w:unhideWhenUsed="1"/>
-    <w:lsdException w:name="List Continue" w:semiHidden="1" w:unhideWhenUsed="1"/>
-    <w:lsdException w:name="List Continue 2" w:semiHidden="1" w:unhideWhenUsed="1"/>
-    <w:lsdException w:name="List Continue 3" w:semiHidden="1" w:unhideWhenUsed="1"/>
-    <w:lsdException w:name="List Continue 4" w:semiHidden="1" w:unhideWhenUsed="1"/>
-    <w:lsdException w:name="List Continue 5" w:semiHidden="1" w:unhideWhenUsed="1"/>
-    <w:lsdException w:name="Message Header" w:semiHidden="1" w:unhideWhenUsed="1"/>
-    <w:lsdException w:name="Subtitle" w:uiPriority="11" w:qFormat="1"/>
-    <w:lsdException w:name="Salutation" w:semiHidden="1" w:unhideWhenUsed="1"/>
-    <w:lsdException w:name="Date" w:semiHidden="1" w:unhideWhenUsed="1"/>
-    <w:lsdException w:name="Body Text First Indent" w:semiHidden="1" w:unhideWhenUsed="1"/>
-    <w:lsdException w:name="Body Text First Indent 2" w:semiHidden="1" w:unhideWhenUsed="1"/>
-    <w:lsdException w:name="Note Heading" w:semiHidden="1" w:unhideWhenUsed="1"/>
-    <w:lsdException w:name="Body Text 2" w:semiHidden="1" w:unhideWhenUsed="1"/>
-    <w:lsdException w:name="Body Text 3" w:semiHidden="1" w:unhideWhenUsed="1"/>
-    <w:lsdException w:name="Body Text Indent 2" w:semiHidden="1" w:unhideWhenUsed="1"/>
-    <w:lsdException w:name="Body Text Indent 3" w:semiHidden="1" w:unhideWhenUsed="1"/>
-    <w:lsdException w:name="Block Text" w:semiHidden="1" w:unhideWhenUsed="1"/>
-    <w:lsdException w:name="Hyperlink" w:semiHidden="1" w:unhideWhenUsed="1"/>
-    <w:lsdException w:name="FollowedHyperlink" w:semiHidden="1" w:unhideWhenUsed="1"/>
-    <w:lsdException w:name="Strong" w:uiPriority="22" w:qFormat="1"/>
-    <w:lsdException w:name="Emphasis" w:uiPriority="20" w:qFormat="1"/>
-    <w:lsdException w:name="Document Map" w:semiHidden="1" w:unhideWhenUsed="1"/>
-    <w:lsdException w:name="Plain Text" w:semiHidden="1" w:unhideWhenUsed="1"/>
-    <w:lsdException w:name="E-mail Signature" w:semiHidden="1" w:unhideWhenUsed="1"/>
-    <w:lsdException w:name="HTML Top of Form" w:semiHidden="1" w:unhideWhenUsed="1"/>
-    <w:lsdException w:name="HTML Bottom of Form" w:semiHidden="1" w:unhideWhenUsed="1"/>
-    <w:lsdException w:name="Normal (Web)" w:semiHidden="1" w:unhideWhenUsed="1"/>
-    <w:lsdException w:name="HTML Acronym" w:semiHidden="1" w:unhideWhenUsed="1"/>
-    <w:lsdException w:name="HTML Address" w:semiHidden="1" w:unhideWhenUsed="1"/>
-    <w:lsdException w:name="HTML Cite" w:semiHidden="1" w:unhideWhenUsed="1"/>
-    <w:lsdException w:name="HTML Code" w:semiHidden="1" w:unhideWhenUsed="1"/>
-    <w:lsdException w:name="HTML Definition" w:semiHidden="1" w:unhideWhenUsed="1"/>
-    <w:lsdException w:name="HTML Keyboard" w:semiHidden="1" w:unhideWhenUsed="1"/>
-    <w:lsdException w:name="HTML Preformatted" w:semiHidden="1" w:unhideWhenUsed="1"/>
-    <w:lsdException w:name="HTML Sample" w:semiHidden="1" w:unhideWhenUsed="1"/>
-    <w:lsdException w:name="HTML Typewriter" w:semiHidden="1" w:unhideWhenUsed="1"/>
-    <w:lsdException w:name="HTML Variable" w:semiHidden="1" w:unhideWhenUsed="1"/>
-    <w:lsdException w:name="Normal Table" w:semiHidden="1" w:unhideWhenUsed="1"/>
-    <w:lsdException w:name="annotation subject" w:semiHidden="1" w:unhideWhenUsed="1"/>
-    <w:lsdException w:name="No List" w:semiHidden="1" w:unhideWhenUsed="1"/>
-    <w:lsdException w:name="Outline List 1" w:semiHidden="1" w:unhideWhenUsed="1"/>
-    <w:lsdException w:name="Outline List 2" w:semiHidden="1" w:unhideWhenUsed="1"/>
-    <w:lsdException w:name="Outline List 3" w:semiHidden="1" w:unhideWhenUsed="1"/>
-    <w:lsdException w:name="Table Simple 1" w:semiHidden="1" w:unhideWhenUsed="1"/>
-    <w:lsdException w:name="Table Simple 2" w:semiHidden="1" w:unhideWhenUsed="1"/>
-    <w:lsdException w:name="Table Simple 3" w:semiHidden="1" w:unhideWhenUsed="1"/>
-    <w:lsdException w:name="Table Classic 1" w:semiHidden="1" w:unhideWhenUsed="1"/>
-    <w:lsdException w:name="Table Classic 2" w:semiHidden="1" w:unhideWhenUsed="1"/>
-    <w:lsdException w:name="Table Classic 3" w:semiHidden="1" w:unhideWhenUsed="1"/>
-    <w:lsdException w:name="Table Classic 4" w:semiHidden="1" w:unhideWhenUsed="1"/>
-    <w:lsdException w:name="Table Colorful 1" w:semiHidden="1" w:unhideWhenUsed="1"/>
-    <w:lsdException w:name="Table Colorful 2" w:semiHidden="1" w:unhideWhenUsed="1"/>
-    <w:lsdException w:name="Table Colorful 3" w:semiHidden="1" w:unhideWhenUsed="1"/>
-    <w:lsdException w:name="Table Columns 1" w:semiHidden="1" w:unhideWhenUsed="1"/>
-    <w:lsdException w:name="Table Columns 2" w:semiHidden="1" w:unhideWhenUsed="1"/>
-    <w:lsdException w:name="Table Columns 3" w:semiHidden="1" w:unhideWhenUsed="1"/>
-    <w:lsdException w:name="Table Columns 4" w:semiHidden="1" w:unhideWhenUsed="1"/>
-    <w:lsdException w:name="Table Columns 5" w:semiHidden="1" w:unhideWhenUsed="1"/>
-    <w:lsdException w:name="Table Grid 1" w:semiHidden="1" w:unhideWhenUsed="1"/>
-    <w:lsdException w:name="Table Grid 2" w:semiHidden="1" w:unhideWhenUsed="1"/>
-    <w:lsdException w:name="Table Grid 3" w:semiHidden="1" w:unhideWhenUsed="1"/>
-    <w:lsdException w:name="Table Grid 4" w:semiHidden="1" w:unhideWhenUsed="1"/>
-    <w:lsdException w:name="Table Grid 5" w:semiHidden="1" w:unhideWhenUsed="1"/>
-    <w:lsdException w:name="Table Grid 6" w:semiHidden="1" w:unhideWhenUsed="1"/>
-    <w:lsdException w:name="Table Grid 7" w:semiHidden="1" w:unhideWhenUsed="1"/>
-    <w:lsdException w:name="Table Grid 8" w:semiHidden="1" w:unhideWhenUsed="1"/>
-    <w:lsdException w:name="Table List 1" w:semiHidden="1" w:unhideWhenUsed="1"/>
-    <w:lsdException w:name="Table List 2" w:semiHidden="1" w:unhideWhenUsed="1"/>
-    <w:lsdException w:name="Table List 3" w:semiHidden="1" w:unhideWhenUsed="1"/>
-    <w:lsdException w:name="Table List 4" w:semiHidden="1" w:unhideWhenUsed="1"/>
-    <w:lsdException w:name="Table List 5" w:semiHidden="1" w:unhideWhenUsed="1"/>
-    <w:lsdException w:name="Table List 6" w:semiHidden="1" w:unhideWhenUsed="1"/>
-    <w:lsdException w:name="Table List 7" w:semiHidden="1" w:unhideWhenUsed="1"/>
-    <w:lsdException w:name="Table List 8" w:semiHidden="1" w:unhideWhenUsed="1"/>
-    <w:lsdException w:name="Table 3D effects 1" w:semiHidden="1" w:unhideWhenUsed="1"/>
-    <w:lsdException w:name="Table 3D effects 2" w:semiHidden="1" w:unhideWhenUsed="1"/>
-    <w:lsdException w:name="Table 3D effects 3" w:semiHidden="1" w:unhideWhenUsed="1"/>
-    <w:lsdException w:name="Table Contemporary" w:semiHidden="1" w:unhideWhenUsed="1"/>
-    <w:lsdException w:name="Table Elegant" w:semiHidden="1" w:unhideWhenUsed="1"/>
-    <w:lsdException w:name="Table Professional" w:semiHidden="1" w:unhideWhenUsed="1"/>
-    <w:lsdException w:name="Table Subtle 1" w:semiHidden="1" w:unhideWhenUsed="1"/>
-    <w:lsdException w:name="Table Subtle 2" w:semiHidden="1" w:unhideWhenUsed="1"/>
-    <w:lsdException w:name="Table Web 1" w:semiHidden="1" w:unhideWhenUsed="1"/>
-    <w:lsdException w:name="Table Web 2" w:semiHidden="1" w:unhideWhenUsed="1"/>
-    <w:lsdException w:name="Table Web 3" w:semiHidden="1" w:unhideWhenUsed="1"/>
-    <w:lsdException w:name="Balloon Text" w:semiHidden="1" w:unhideWhenUsed="1"/>
-    <w:lsdException w:name="Table Grid" w:uiPriority="39"/>
-    <w:lsdException w:name="Table Theme" w:semiHidden="1" w:unhideWhenUsed="1"/>
-    <w:lsdException w:name="Placeholder Text" w:semiHidden="1"/>
-    <w:lsdException w:name="No Spacing" w:uiPriority="1" w:qFormat="1"/>
-    <w:lsdException w:name="Light Shading" w:uiPriority="60"/>
-    <w:lsdException w:name="Light List" w:uiPriority="61"/>
-    <w:lsdException w:name="Light Grid" w:uiPriority="62"/>
-    <w:lsdException w:name="Medium Shading 1" w:uiPriority="63"/>
-    <w:lsdException w:name="Medium Shading 2" w:uiPriority="64"/>
-    <w:lsdException w:name="Medium List 1" w:uiPriority="65"/>
-    <w:lsdException w:name="Medium List 2" w:uiPriority="66"/>
-    <w:lsdException w:name="Medium Grid 1" w:uiPriority="67"/>
-    <w:lsdException w:name="Medium Grid 2" w:uiPriority="68"/>
-    <w:lsdException w:name="Medium Grid 3" w:uiPriority="69"/>
-    <w:lsdException w:name="Dark List" w:uiPriority="70"/>
-    <w:lsdException w:name="Colorful Shading" w:uiPriority="71"/>
-    <w:lsdException w:name="Colorful List" w:uiPriority="72"/>
-    <w:lsdException w:name="Colorful Grid" w:uiPriority="73"/>
-    <w:lsdException w:name="Light Shading Accent 1" w:uiPriority="60"/>
-    <w:lsdException w:name="Light List Accent 1" w:uiPriority="61"/>
-    <w:lsdException w:name="Light Grid Accent 1" w:uiPriority="62"/>
-    <w:lsdException w:name="Medium Shading 1 Accent 1" w:uiPriority="63"/>
-    <w:lsdException w:name="Medium Shading 2 Accent 1" w:uiPriority="64"/>
-    <w:lsdException w:name="Medium List 1 Accent 1" w:uiPriority="65"/>
-    <w:lsdException w:name="Revision" w:semiHidden="1"/>
-    <w:lsdException w:name="List Paragraph" w:uiPriority="34" w:qFormat="1"/>
-    <w:lsdException w:name="Quote" w:uiPriority="29" w:qFormat="1"/>
-    <w:lsdException w:name="Intense Quote" w:uiPriority="30" w:qFormat="1"/>
-    <w:lsdException w:name="Medium List 2 Accent 1" w:uiPriority="66"/>
-    <w:lsdException w:name="Medium Grid 1 Accent 1" w:uiPriority="67"/>
-    <w:lsdException w:name="Medium Grid 2 Accent 1" w:uiPriority="68"/>
-    <w:lsdException w:name="Medium Grid 3 Accent 1" w:uiPriority="69"/>
-    <w:lsdException w:name="Dark List Accent 1" w:uiPriority="70"/>
-    <w:lsdException w:name="Colorful Shading Accent 1" w:uiPriority="71"/>
-    <w:lsdException w:name="Colorful List Accent 1" w:uiPriority="72"/>
-    <w:lsdException w:name="Colorful Grid Accent 1" w:uiPriority="73"/>
-    <w:lsdException w:name="Light Shading Accent 2" w:uiPriority="60"/>
-    <w:lsdException w:name="Light List Accent 2" w:uiPriority="61"/>
-    <w:lsdException w:name="Light Grid Accent 2" w:uiPriority="62"/>
-    <w:lsdException w:name="Medium Shading 1 Accent 2" w:uiPriority="63"/>
-    <w:lsdException w:name="Medium Shading 2 Accent 2" w:uiPriority="64"/>
-    <w:lsdException w:name="Medium List 1 Accent 2" w:uiPriority="65"/>
-    <w:lsdException w:name="Medium List 2 Accent 2" w:uiPriority="66"/>
-    <w:lsdException w:name="Medium Grid 1 Accent 2" w:uiPriority="67"/>
-    <w:lsdException w:name="Medium Grid 2 Accent 2" w:uiPriority="68"/>
-    <w:lsdException w:name="Medium Grid 3 Accent 2" w:uiPriority="69"/>
-    <w:lsdException w:name="Dark List Accent 2" w:uiPriority="70"/>
-    <w:lsdException w:name="Colorful Shading Accent 2" w:uiPriority="71"/>
-    <w:lsdException w:name="Colorful List Accent 2" w:uiPriority="72"/>
-    <w:lsdException w:name="Colorful Grid Accent 2" w:uiPriority="73"/>
-    <w:lsdException w:name="Light Shading Accent 3" w:uiPriority="60"/>
-    <w:lsdException w:name="Light List Accent 3" w:uiPriority="61"/>
-    <w:lsdException w:name="Light Grid Accent 3" w:uiPriority="62"/>
-    <w:lsdException w:name="Medium Shading 1 Accent 3" w:uiPriority="63"/>
-    <w:lsdException w:name="Medium Shading 2 Accent 3" w:uiPriority="64"/>
-    <w:lsdException w:name="Medium List 1 Accent 3" w:uiPriority="65"/>
-    <w:lsdException w:name="Medium List 2 Accent 3" w:uiPriority="66"/>
-    <w:lsdException w:name="Medium Grid 1 Accent 3" w:uiPriority="67"/>
-    <w:lsdException w:name="Medium Grid 2 Accent 3" w:uiPriority="68"/>
-    <w:lsdException w:name="Medium Grid 3 Accent 3" w:uiPriority="69"/>
-    <w:lsdException w:name="Dark List Accent 3" w:uiPriority="70"/>
-    <w:lsdException w:name="Colorful Shading Accent 3" w:uiPriority="71"/>
-    <w:lsdException w:name="Colorful List Accent 3" w:uiPriority="72"/>
-    <w:lsdException w:name="Colorful Grid Accent 3" w:uiPriority="73"/>
-    <w:lsdException w:name="Light Shading Accent 4" w:uiPriority="60"/>
-    <w:lsdException w:name="Light List Accent 4" w:uiPriority="61"/>
-    <w:lsdException w:name="Light Grid Accent 4" w:uiPriority="62"/>
-    <w:lsdException w:name="Medium Shading 1 Accent 4" w:uiPriority="63"/>
-    <w:lsdException w:name="Medium Shading 2 Accent 4" w:uiPriority="64"/>
-    <w:lsdException w:name="Medium List 1 Accent 4" w:uiPriority="65"/>
-    <w:lsdException w:name="Medium List 2 Accent 4" w:uiPriority="66"/>
-    <w:lsdException w:name="Medium Grid 1 Accent 4" w:uiPriority="67"/>
-    <w:lsdException w:name="Medium Grid 2 Accent 4" w:uiPriority="68"/>
-    <w:lsdException w:name="Medium Grid 3 Accent 4" w:uiPriority="69"/>
-    <w:lsdException w:name="Dark List Accent 4" w:uiPriority="70"/>
-    <w:lsdException w:name="Colorful Shading Accent 4" w:uiPriority="71"/>
-    <w:lsdException w:name="Colorful List Accent 4" w:uiPriority="72"/>
-    <w:lsdException w:name="Colorful Grid Accent 4" w:uiPriority="73"/>
-    <w:lsdException w:name="Light Shading Accent 5" w:uiPriority="60"/>
-    <w:lsdException w:name="Light List Accent 5" w:uiPriority="61"/>
-    <w:lsdException w:name="Light Grid Accent 5" w:uiPriority="62"/>
-    <w:lsdException w:name="Medium Shading 1 Accent 5" w:uiPriority="63"/>
-    <w:lsdException w:name="Medium Shading 2 Accent 5" w:uiPriority="64"/>
-    <w:lsdException w:name="Medium List 1 Accent 5" w:uiPriority="65"/>
-    <w:lsdException w:name="Medium List 2 Accent 5" w:uiPriority="66"/>
-    <w:lsdException w:name="Medium Grid 1 Accent 5" w:uiPriority="67"/>
-    <w:lsdException w:name="Medium Grid 2 Accent 5" w:uiPriority="68"/>
-    <w:lsdException w:name="Medium Grid 3 Accent 5" w:uiPriority="69"/>
-    <w:lsdException w:name="Dark List Accent 5" w:uiPriority="70"/>
-    <w:lsdException w:name="Colorful Shading Accent 5" w:uiPriority="71"/>
-    <w:lsdException w:name="Colorful List Accent 5" w:uiPriority="72"/>
-    <w:lsdException w:name="Colorful Grid Accent 5" w:uiPriority="73"/>
-    <w:lsdException w:name="Light Shading Accent 6" w:uiPriority="60"/>
-    <w:lsdException w:name="Light List Accent 6" w:uiPriority="61"/>
-    <w:lsdException w:name="Light Grid Accent 6" w:uiPriority="62"/>
-    <w:lsdException w:name="Medium Shading 1 Accent 6" w:uiPriority="63"/>
-    <w:lsdException w:name="Medium Shading 2 Accent 6" w:uiPriority="64"/>
-    <w:lsdException w:name="Medium List 1 Accent 6" w:uiPriority="65"/>
-    <w:lsdException w:name="Medium List 2 Accent 6" w:uiPriority="66"/>
-    <w:lsdException w:name="Medium Grid 1 Accent 6" w:uiPriority="67"/>
-    <w:lsdException w:name="Medium Grid 2 Accent 6" w:uiPriority="68"/>
-    <w:lsdException w:name="Medium Grid 3 Accent 6" w:uiPriority="69"/>
-    <w:lsdException w:name="Dark List Accent 6" w:uiPriority="70"/>
-    <w:lsdException w:name="Colorful Shading Accent 6" w:uiPriority="71"/>
-    <w:lsdException w:name="Colorful List Accent 6" w:uiPriority="72"/>
-    <w:lsdException w:name="Colorful Grid Accent 6" w:uiPriority="73"/>
-    <w:lsdException w:name="Subtle Emphasis" w:uiPriority="19" w:qFormat="1"/>
-    <w:lsdException w:name="Intense Emphasis" w:uiPriority="21" w:qFormat="1"/>
-    <w:lsdException w:name="Subtle Reference" w:uiPriority="31" w:qFormat="1"/>
-    <w:lsdException w:name="Intense Reference" w:uiPriority="32" w:qFormat="1"/>
-    <w:lsdException w:name="Book Title" w:uiPriority="33" w:qFormat="1"/>
-    <w:lsdException w:name="Bibliography" w:semiHidden="1" w:uiPriority="37" w:unhideWhenUsed="1"/>
-    <w:lsdException w:name="TOC Heading" w:semiHidden="1" w:uiPriority="39" w:unhideWhenUsed="1" w:qFormat="1"/>
-    <w:lsdException w:name="Plain Table 1" w:uiPriority="41"/>
-    <w:lsdException w:name="Plain Table 2" w:uiPriority="42"/>
-    <w:lsdException w:name="Plain Table 3" w:uiPriority="43"/>
-    <w:lsdException w:name="Plain Table 4" w:uiPriority="44"/>
-    <w:lsdException w:name="Plain Table 5" w:uiPriority="45"/>
-    <w:lsdException w:name="Grid Table Light" w:uiPriority="40"/>
-    <w:lsdException w:name="Grid Table 1 Light" w:uiPriority="46"/>
-    <w:lsdException w:name="Grid Table 2" w:uiPriority="47"/>
-    <w:lsdException w:name="Grid Table 3" w:uiPriority="48"/>
-    <w:lsdException w:name="Grid Table 4" w:uiPriority="49"/>
-    <w:lsdException w:name="Grid Table 5 Dark" w:uiPriority="50"/>
-    <w:lsdException w:name="Grid Table 6 Colorful" w:uiPriority="51"/>
-    <w:lsdException w:name="Grid Table 7 Colorful" w:uiPriority="52"/>
-    <w:lsdException w:name="Grid Table 1 Light Accent 1" w:uiPriority="46"/>
-    <w:lsdException w:name="Grid Table 2 Accent 1" w:uiPriority="47"/>
-    <w:lsdException w:name="Grid Table 3 Accent 1" w:uiPriority="48"/>
-    <w:lsdException w:name="Grid Table 4 Accent 1" w:uiPriority="49"/>
-    <w:lsdException w:name="Grid Table 5 Dark Accent 1" w:uiPriority="50"/>
-    <w:lsdException w:name="Grid Table 6 Colorful Accent 1" w:uiPriority="51"/>
-    <w:lsdException w:name="Grid Table 7 Colorful Accent 1" w:uiPriority="52"/>
-    <w:lsdException w:name="Grid Table 1 Light Accent 2" w:uiPriority="46"/>
-    <w:lsdException w:name="Grid Table 2 Accent 2" w:uiPriority="47"/>
-    <w:lsdException w:name="Grid Table 3 Accent 2" w:uiPriority="48"/>
-    <w:lsdException w:name="Grid Table 4 Accent 2" w:uiPriority="49"/>
-    <w:lsdException w:name="Grid Table 5 Dark Accent 2" w:uiPriority="50"/>
-    <w:lsdException w:name="Grid Table 6 Colorful Accent 2" w:uiPriority="51"/>
-    <w:lsdException w:name="Grid Table 7 Colorful Accent 2" w:uiPriority="52"/>
-    <w:lsdException w:name="Grid Table 1 Light Accent 3" w:uiPriority="46"/>
-    <w:lsdException w:name="Grid Table 2 Accent 3" w:uiPriority="47"/>
-    <w:lsdException w:name="Grid Table 3 Accent 3" w:uiPriority="48"/>
-    <w:lsdException w:name="Grid Table 4 Accent 3" w:uiPriority="49"/>
-    <w:lsdException w:name="Grid Table 5 Dark Accent 3" w:uiPriority="50"/>
-    <w:lsdException w:name="Grid Table 6 Colorful Accent 3" w:uiPriority="51"/>
-    <w:lsdException w:name="Grid Table 7 Colorful Accent 3" w:uiPriority="52"/>
-    <w:lsdException w:name="Grid Table 1 Light Accent 4" w:uiPriority="46"/>
-    <w:lsdException w:name="Grid Table 2 Accent 4" w:uiPriority="47"/>
-    <w:lsdException w:name="Grid Table 3 Accent 4" w:uiPriority="48"/>
-    <w:lsdException w:name="Grid Table 4 Accent 4" w:uiPriority="49"/>
-    <w:lsdException w:name="Grid Table 5 Dark Accent 4" w:uiPriority="50"/>
-    <w:lsdException w:name="Grid Table 6 Colorful Accent 4" w:uiPriority="51"/>
-    <w:lsdException w:name="Grid Table 7 Colorful Accent 4" w:uiPriority="52"/>
-    <w:lsdException w:name="Grid Table 1 Light Accent 5" w:uiPriority="46"/>
-    <w:lsdException w:name="Grid Table 2 Accent 5" w:uiPriority="47"/>
-    <w:lsdException w:name="Grid Table 3 Accent 5" w:uiPriority="48"/>
-    <w:lsdException w:name="Grid Table 4 Accent 5" w:uiPriority="49"/>
-    <w:lsdException w:name="Grid Table 5 Dark Accent 5" w:uiPriority="50"/>
-    <w:lsdException w:name="Grid Table 6 Colorful Accent 5" w:uiPriority="51"/>
-    <w:lsdException w:name="Grid Table 7 Colorful Accent 5" w:uiPriority="52"/>
-    <w:lsdException w:name="Grid Table 1 Light Accent 6" w:uiPriority="46"/>
-    <w:lsdException w:name="Grid Table 2 Accent 6" w:uiPriority="47"/>
-    <w:lsdException w:name="Grid Table 3 Accent 6" w:uiPriority="48"/>
-    <w:lsdException w:name="Grid Table 4 Accent 6" w:uiPriority="49"/>
-    <w:lsdException w:name="Grid Table 5 Dark Accent 6" w:uiPriority="50"/>
-    <w:lsdException w:name="Grid Table 6 Colorful Accent 6" w:uiPriority="51"/>
-    <w:lsdException w:name="Grid Table 7 Colorful Accent 6" w:uiPriority="52"/>
-    <w:lsdException w:name="List Table 1 Light" w:uiPriority="46"/>
-    <w:lsdException w:name="List Table 2" w:uiPriority="47"/>
-    <w:lsdException w:name="List Table 3" w:uiPriority="48"/>
-    <w:lsdException w:name="List Table 4" w:uiPriority="49"/>
-    <w:lsdException w:name="List Table 5 Dark" w:uiPriority="50"/>
-    <w:lsdException w:name="List Table 6 Colorful" w:uiPriority="51"/>
-    <w:lsdException w:name="List Table 7 Colorful" w:uiPriority="52"/>
-    <w:lsdException w:name="List Table 1 Light Accent 1" w:uiPriority="46"/>
-    <w:lsdException w:name="List Table 2 Accent 1" w:uiPriority="47"/>
-    <w:lsdException w:name="List Table 3 Accent 1" w:uiPriority="48"/>
-    <w:lsdException w:name="List Table 4 Accent 1" w:uiPriority="49"/>
-    <w:lsdException w:name="List Table 5 Dark Accent 1" w:uiPriority="50"/>
-    <w:lsdException w:name="List Table 6 Colorful Accent 1" w:uiPriority="51"/>
-    <w:lsdException w:name="List Table 7 Colorful Accent 1" w:uiPriority="52"/>
-    <w:lsdException w:name="List Table 1 Light Accent 2" w:uiPriority="46"/>
-    <w:lsdException w:name="List Table 2 Accent 2" w:uiPriority="47"/>
-    <w:lsdException w:name="List Table 3 Accent 2" w:uiPriority="48"/>
-    <w:lsdException w:name="List Table 4 Accent 2" w:uiPriority="49"/>
-    <w:lsdException w:name="List Table 5 Dark Accent 2" w:uiPriority="50"/>
-    <w:lsdException w:name="List Table 6 Colorful Accent 2" w:uiPriority="51"/>
-    <w:lsdException w:name="List Table 7 Colorful Accent 2" w:uiPriority="52"/>
-    <w:lsdException w:name="List Table 1 Light Accent 3" w:uiPriority="46"/>
-    <w:lsdException w:name="List Table 2 Accent 3" w:uiPriority="47"/>
-    <w:lsdException w:name="List Table 3 Accent 3" w:uiPriority="48"/>
-    <w:lsdException w:name="List Table 4 Accent 3" w:uiPriority="49"/>
-    <w:lsdException w:name="List Table 5 Dark Accent 3" w:uiPriority="50"/>
-    <w:lsdException w:name="List Table 6 Colorful Accent 3" w:uiPriority="51"/>
-    <w:lsdException w:name="List Table 7 Colorful Accent 3" w:uiPriority="52"/>
-    <w:lsdException w:name="List Table 1 Light Accent 4" w:uiPriority="46"/>
-    <w:lsdException w:name="List Table 2 Accent 4" w:uiPriority="47"/>
-    <w:lsdException w:name="List Table 3 Accent 4" w:uiPriority="48"/>
-    <w:lsdException w:name="List Table 4 Accent 4" w:uiPriority="49"/>
-    <w:lsdException w:name="List Table 5 Dark Accent 4" w:uiPriority="50"/>
-    <w:lsdException w:name="List Table 6 Colorful Accent 4" w:uiPriority="51"/>
-    <w:lsdException w:name="List Table 7 Colorful Accent 4" w:uiPriority="52"/>
-    <w:lsdException w:name="List Table 1 Light Accent 5" w:uiPriority="46"/>
-    <w:lsdException w:name="List Table 2 Accent 5" w:uiPriority="47"/>
-    <w:lsdException w:name="List Table 3 Accent 5" w:uiPriority="48"/>
-    <w:lsdException w:name="List Table 4 Accent 5" w:uiPriority="49"/>
-    <w:lsdException w:name="List Table 5 Dark Accent 5" w:uiPriority="50"/>
-    <w:lsdException w:name="List Table 6 Colorful Accent 5" w:uiPriority="51"/>
-    <w:lsdException w:name="List Table 7 Colorful Accent 5" w:uiPriority="52"/>
-    <w:lsdException w:name="List Table 1 Light Accent 6" w:uiPriority="46"/>
-    <w:lsdException w:name="List Table 2 Accent 6" w:uiPriority="47"/>
-    <w:lsdException w:name="List Table 3 Accent 6" w:uiPriority="48"/>
-    <w:lsdException w:name="List Table 4 Accent 6" w:uiPriority="49"/>
-    <w:lsdException w:name="List Table 5 Dark Accent 6" w:uiPriority="50"/>
-    <w:lsdException w:name="List Table 6 Colorful Accent 6" w:uiPriority="51"/>
-    <w:lsdException w:name="List Table 7 Colorful Accent 6" w:uiPriority="52"/>
-    <w:lsdException w:name="Mention" w:semiHidden="1" w:unhideWhenUsed="1"/>
-    <w:lsdException w:name="Smart Hyperlink" w:semiHidden="1" w:unhideWhenUsed="1"/>
-    <w:lsdException w:name="Hashtag" w:semiHidden="1" w:unhideWhenUsed="1"/>
-    <w:lsdException w:name="Unresolved Mention" w:semiHidden="1" w:unhideWhenUsed="1"/>
-    <w:lsdException w:name="Smart Link" w:semiHidden="1" w:unhideWhenUsed="1"/>
+  <w:latentStyles w:count="260" w:defQFormat="0" w:defUnhideWhenUsed="1" w:defSemiHidden="1" w:defUIPriority="99" w:defLockedState="0">
+    <w:lsdException w:qFormat="1" w:unhideWhenUsed="0" w:uiPriority="0" w:semiHidden="0" w:name="Normal"/>
+    <w:lsdException w:qFormat="1" w:unhideWhenUsed="0" w:uiPriority="9" w:semiHidden="0" w:name="heading 1"/>
+    <w:lsdException w:qFormat="1" w:uiPriority="9" w:name="heading 2"/>
+    <w:lsdException w:qFormat="1" w:uiPriority="9" w:name="heading 3"/>
+    <w:lsdException w:qFormat="1" w:uiPriority="9" w:name="heading 4"/>
+    <w:lsdException w:qFormat="1" w:uiPriority="9" w:name="heading 5"/>
+    <w:lsdException w:qFormat="1" w:uiPriority="9" w:name="heading 6"/>
+    <w:lsdException w:qFormat="1" w:uiPriority="9" w:name="heading 7"/>
+    <w:lsdException w:qFormat="1" w:uiPriority="9" w:name="heading 8"/>
+    <w:lsdException w:qFormat="1" w:uiPriority="9" w:name="heading 9"/>
+    <w:lsdException w:uiPriority="99" w:name="index 1"/>
+    <w:lsdException w:uiPriority="99" w:name="index 2"/>
+    <w:lsdException w:uiPriority="99" w:name="index 3"/>
+    <w:lsdException w:uiPriority="99" w:name="index 4"/>
+    <w:lsdException w:uiPriority="99" w:name="index 5"/>
+    <w:lsdException w:uiPriority="99" w:name="index 6"/>
+    <w:lsdException w:uiPriority="99" w:name="index 7"/>
+    <w:lsdException w:uiPriority="99" w:name="index 8"/>
+    <w:lsdException w:uiPriority="99" w:name="index 9"/>
+    <w:lsdException w:uiPriority="39" w:name="toc 1"/>
+    <w:lsdException w:uiPriority="39" w:name="toc 2"/>
+    <w:lsdException w:uiPriority="39" w:name="toc 3"/>
+    <w:lsdException w:uiPriority="39" w:name="toc 4"/>
+    <w:lsdException w:uiPriority="39" w:name="toc 5"/>
+    <w:lsdException w:uiPriority="39" w:name="toc 6"/>
+    <w:lsdException w:uiPriority="39" w:name="toc 7"/>
+    <w:lsdException w:uiPriority="39" w:name="toc 8"/>
+    <w:lsdException w:uiPriority="39" w:name="toc 9"/>
+    <w:lsdException w:uiPriority="99" w:name="Normal Indent"/>
+    <w:lsdException w:uiPriority="99" w:name="footnote text"/>
+    <w:lsdException w:uiPriority="99" w:name="annotation text"/>
+    <w:lsdException w:qFormat="1" w:uiPriority="99" w:semiHidden="0" w:name="header"/>
+    <w:lsdException w:qFormat="1" w:uiPriority="99" w:semiHidden="0" w:name="footer"/>
+    <w:lsdException w:uiPriority="99" w:name="index heading"/>
+    <w:lsdException w:qFormat="1" w:uiPriority="35" w:name="caption"/>
+    <w:lsdException w:uiPriority="99" w:name="table of figures"/>
+    <w:lsdException w:uiPriority="99" w:name="envelope address"/>
+    <w:lsdException w:uiPriority="99" w:name="envelope return"/>
+    <w:lsdException w:uiPriority="99" w:name="footnote reference"/>
+    <w:lsdException w:uiPriority="99" w:name="annotation reference"/>
+    <w:lsdException w:uiPriority="99" w:name="line number"/>
+    <w:lsdException w:uiPriority="99" w:name="page number"/>
+    <w:lsdException w:uiPriority="99" w:name="endnote reference"/>
+    <w:lsdException w:uiPriority="99" w:name="endnote text"/>
+    <w:lsdException w:uiPriority="99" w:name="table of authorities"/>
+    <w:lsdException w:uiPriority="99" w:name="macro"/>
+    <w:lsdException w:uiPriority="99" w:name="toa heading"/>
+    <w:lsdException w:uiPriority="99" w:name="List"/>
+    <w:lsdException w:uiPriority="99" w:name="List Bullet"/>
+    <w:lsdException w:uiPriority="99" w:name="List Number"/>
+    <w:lsdException w:uiPriority="99" w:name="List 2"/>
+    <w:lsdException w:uiPriority="99" w:name="List 3"/>
+    <w:lsdException w:uiPriority="99" w:name="List 4"/>
+    <w:lsdException w:uiPriority="99" w:name="List 5"/>
+    <w:lsdException w:uiPriority="99" w:name="List Bullet 2"/>
+    <w:lsdException w:uiPriority="99" w:name="List Bullet 3"/>
+    <w:lsdException w:uiPriority="99" w:name="List Bullet 4"/>
+    <w:lsdException w:uiPriority="99" w:name="List Bullet 5"/>
+    <w:lsdException w:uiPriority="99" w:name="List Number 2"/>
+    <w:lsdException w:uiPriority="99" w:name="List Number 3"/>
+    <w:lsdException w:uiPriority="99" w:name="List Number 4"/>
+    <w:lsdException w:uiPriority="99" w:name="List Number 5"/>
+    <w:lsdException w:qFormat="1" w:unhideWhenUsed="0" w:uiPriority="10" w:semiHidden="0" w:name="Title"/>
+    <w:lsdException w:uiPriority="99" w:name="Closing"/>
+    <w:lsdException w:uiPriority="99" w:name="Signature"/>
+    <w:lsdException w:qFormat="1" w:uiPriority="1" w:semiHidden="0" w:name="Default Paragraph Font"/>
+    <w:lsdException w:uiPriority="99" w:name="Body Text"/>
+    <w:lsdException w:uiPriority="99" w:name="Body Text Indent"/>
+    <w:lsdException w:uiPriority="99" w:name="List Continue"/>
+    <w:lsdException w:uiPriority="99" w:name="List Continue 2"/>
+    <w:lsdException w:uiPriority="99" w:name="List Continue 3"/>
+    <w:lsdException w:uiPriority="99" w:name="List Continue 4"/>
+    <w:lsdException w:uiPriority="99" w:name="List Continue 5"/>
+    <w:lsdException w:uiPriority="99" w:name="Message Header"/>
+    <w:lsdException w:qFormat="1" w:unhideWhenUsed="0" w:uiPriority="11" w:semiHidden="0" w:name="Subtitle"/>
+    <w:lsdException w:uiPriority="99" w:name="Salutation"/>
+    <w:lsdException w:uiPriority="99" w:name="Date"/>
+    <w:lsdException w:uiPriority="99" w:name="Body Text First Indent"/>
+    <w:lsdException w:uiPriority="99" w:name="Body Text First Indent 2"/>
+    <w:lsdException w:uiPriority="99" w:name="Note Heading"/>
+    <w:lsdException w:uiPriority="99" w:name="Body Text 2"/>
+    <w:lsdException w:uiPriority="99" w:name="Body Text 3"/>
+    <w:lsdException w:uiPriority="99" w:name="Body Text Indent 2"/>
+    <w:lsdException w:uiPriority="99" w:name="Body Text Indent 3"/>
+    <w:lsdException w:uiPriority="99" w:name="Block Text"/>
+    <w:lsdException w:uiPriority="99" w:name="Hyperlink"/>
+    <w:lsdException w:uiPriority="99" w:name="FollowedHyperlink"/>
+    <w:lsdException w:qFormat="1" w:unhideWhenUsed="0" w:uiPriority="22" w:semiHidden="0" w:name="Strong"/>
+    <w:lsdException w:qFormat="1" w:unhideWhenUsed="0" w:uiPriority="20" w:semiHidden="0" w:name="Emphasis"/>
+    <w:lsdException w:uiPriority="99" w:name="Document Map"/>
+    <w:lsdException w:uiPriority="99" w:name="Plain Text"/>
+    <w:lsdException w:uiPriority="99" w:name="E-mail Signature"/>
+    <w:lsdException w:uiPriority="99" w:name="Normal (Web)"/>
+    <w:lsdException w:uiPriority="99" w:name="HTML Acronym"/>
+    <w:lsdException w:uiPriority="99" w:name="HTML Address"/>
+    <w:lsdException w:uiPriority="99" w:name="HTML Cite"/>
+    <w:lsdException w:uiPriority="99" w:name="HTML Code"/>
+    <w:lsdException w:uiPriority="99" w:name="HTML Definition"/>
+    <w:lsdException w:uiPriority="99" w:name="HTML Keyboard"/>
+    <w:lsdException w:uiPriority="99" w:name="HTML Preformatted"/>
+    <w:lsdException w:uiPriority="99" w:name="HTML Sample"/>
+    <w:lsdException w:uiPriority="99" w:name="HTML Typewriter"/>
+    <w:lsdException w:uiPriority="99" w:name="HTML Variable"/>
+    <w:lsdException w:qFormat="1" w:uiPriority="99" w:name="Normal Table"/>
+    <w:lsdException w:uiPriority="99" w:name="annotation subject"/>
+    <w:lsdException w:uiPriority="99" w:name="Table Simple 1"/>
+    <w:lsdException w:uiPriority="99" w:name="Table Simple 2"/>
+    <w:lsdException w:uiPriority="99" w:name="Table Simple 3"/>
+    <w:lsdException w:uiPriority="99" w:name="Table Classic 1"/>
+    <w:lsdException w:uiPriority="99" w:name="Table Classic 2"/>
+    <w:lsdException w:uiPriority="99" w:name="Table Classic 3"/>
+    <w:lsdException w:uiPriority="99" w:name="Table Classic 4"/>
+    <w:lsdException w:uiPriority="99" w:name="Table Colorful 1"/>
+    <w:lsdException w:uiPriority="99" w:name="Table Colorful 2"/>
+    <w:lsdException w:uiPriority="99" w:name="Table Colorful 3"/>
+    <w:lsdException w:uiPriority="99" w:name="Table Columns 1"/>
+    <w:lsdException w:uiPriority="99" w:name="Table Columns 2"/>
+    <w:lsdException w:uiPriority="99" w:name="Table Columns 3"/>
+    <w:lsdException w:uiPriority="99" w:name="Table Columns 4"/>
+    <w:lsdException w:uiPriority="99" w:name="Table Columns 5"/>
+    <w:lsdException w:uiPriority="99" w:name="Table Grid 1"/>
+    <w:lsdException w:uiPriority="99" w:name="Table Grid 2"/>
+    <w:lsdException w:uiPriority="99" w:name="Table Grid 3"/>
+    <w:lsdException w:uiPriority="99" w:name="Table Grid 4"/>
+    <w:lsdException w:uiPriority="99" w:name="Table Grid 5"/>
+    <w:lsdException w:uiPriority="99" w:name="Table Grid 6"/>
+    <w:lsdException w:uiPriority="99" w:name="Table Grid 7"/>
+    <w:lsdException w:uiPriority="99" w:name="Table Grid 8"/>
+    <w:lsdException w:uiPriority="99" w:name="Table List 1"/>
+    <w:lsdException w:uiPriority="99" w:name="Table List 2"/>
+    <w:lsdException w:uiPriority="99" w:name="Table List 3"/>
+    <w:lsdException w:uiPriority="99" w:name="Table List 4"/>
+    <w:lsdException w:uiPriority="99" w:name="Table List 5"/>
+    <w:lsdException w:uiPriority="99" w:name="Table List 6"/>
+    <w:lsdException w:uiPriority="99" w:name="Table List 7"/>
+    <w:lsdException w:uiPriority="99" w:name="Table List 8"/>
+    <w:lsdException w:uiPriority="99" w:name="Table 3D effects 1"/>
+    <w:lsdException w:uiPriority="99" w:name="Table 3D effects 2"/>
+    <w:lsdException w:uiPriority="99" w:name="Table 3D effects 3"/>
+    <w:lsdException w:uiPriority="99" w:name="Table Contemporary"/>
+    <w:lsdException w:uiPriority="99" w:name="Table Elegant"/>
+    <w:lsdException w:uiPriority="99" w:name="Table Professional"/>
+    <w:lsdException w:uiPriority="99" w:name="Table Subtle 1"/>
+    <w:lsdException w:uiPriority="99" w:name="Table Subtle 2"/>
+    <w:lsdException w:uiPriority="99" w:name="Table Web 1"/>
+    <w:lsdException w:uiPriority="99" w:name="Table Web 2"/>
+    <w:lsdException w:uiPriority="99" w:name="Table Web 3"/>
+    <w:lsdException w:uiPriority="99" w:name="Balloon Text"/>
+    <w:lsdException w:unhideWhenUsed="0" w:uiPriority="39" w:semiHidden="0" w:name="Table Grid"/>
+    <w:lsdException w:uiPriority="99" w:name="Table Theme"/>
+    <w:lsdException w:unhideWhenUsed="0" w:uiPriority="60" w:semiHidden="0" w:name="Light Shading"/>
+    <w:lsdException w:unhideWhenUsed="0" w:uiPriority="61" w:semiHidden="0" w:name="Light List"/>
+    <w:lsdException w:unhideWhenUsed="0" w:uiPriority="62" w:semiHidden="0" w:name="Light Grid"/>
+    <w:lsdException w:unhideWhenUsed="0" w:uiPriority="63" w:semiHidden="0" w:name="Medium Shading 1"/>
+    <w:lsdException w:unhideWhenUsed="0" w:uiPriority="64" w:semiHidden="0" w:name="Medium Shading 2"/>
+    <w:lsdException w:unhideWhenUsed="0" w:uiPriority="65" w:semiHidden="0" w:name="Medium List 1"/>
+    <w:lsdException w:unhideWhenUsed="0" w:uiPriority="66" w:semiHidden="0" w:name="Medium List 2"/>
+    <w:lsdException w:unhideWhenUsed="0" w:uiPriority="67" w:semiHidden="0" w:name="Medium Grid 1"/>
+    <w:lsdException w:unhideWhenUsed="0" w:uiPriority="68" w:semiHidden="0" w:name="Medium Grid 2"/>
+    <w:lsdException w:unhideWhenUsed="0" w:uiPriority="69" w:semiHidden="0" w:name="Medium Grid 3"/>
+    <w:lsdException w:unhideWhenUsed="0" w:uiPriority="70" w:semiHidden="0" w:name="Dark List"/>
+    <w:lsdException w:unhideWhenUsed="0" w:uiPriority="71" w:semiHidden="0" w:name="Colorful Shading"/>
+    <w:lsdException w:unhideWhenUsed="0" w:uiPriority="72" w:semiHidden="0" w:name="Colorful List"/>
+    <w:lsdException w:unhideWhenUsed="0" w:uiPriority="73" w:semiHidden="0" w:name="Colorful Grid"/>
+    <w:lsdException w:unhideWhenUsed="0" w:uiPriority="60" w:semiHidden="0" w:name="Light Shading Accent 1"/>
+    <w:lsdException w:unhideWhenUsed="0" w:uiPriority="61" w:semiHidden="0" w:name="Light List Accent 1"/>
+    <w:lsdException w:unhideWhenUsed="0" w:uiPriority="62" w:semiHidden="0" w:name="Light Grid Accent 1"/>
+    <w:lsdException w:unhideWhenUsed="0" w:uiPriority="63" w:semiHidden="0" w:name="Medium Shading 1 Accent 1"/>
+    <w:lsdException w:unhideWhenUsed="0" w:uiPriority="64" w:semiHidden="0" w:name="Medium Shading 2 Accent 1"/>
+    <w:lsdException w:unhideWhenUsed="0" w:uiPriority="65" w:semiHidden="0" w:name="Medium List 1 Accent 1"/>
+    <w:lsdException w:qFormat="1" w:unhideWhenUsed="0" w:uiPriority="34" w:semiHidden="0" w:name="List Paragraph"/>
+    <w:lsdException w:unhideWhenUsed="0" w:uiPriority="66" w:semiHidden="0" w:name="Medium List 2 Accent 1"/>
+    <w:lsdException w:unhideWhenUsed="0" w:uiPriority="67" w:semiHidden="0" w:name="Medium Grid 1 Accent 1"/>
+    <w:lsdException w:unhideWhenUsed="0" w:uiPriority="68" w:semiHidden="0" w:name="Medium Grid 2 Accent 1"/>
+    <w:lsdException w:unhideWhenUsed="0" w:uiPriority="69" w:semiHidden="0" w:name="Medium Grid 3 Accent 1"/>
+    <w:lsdException w:unhideWhenUsed="0" w:uiPriority="70" w:semiHidden="0" w:name="Dark List Accent 1"/>
+    <w:lsdException w:unhideWhenUsed="0" w:uiPriority="71" w:semiHidden="0" w:name="Colorful Shading Accent 1"/>
+    <w:lsdException w:unhideWhenUsed="0" w:uiPriority="72" w:semiHidden="0" w:name="Colorful List Accent 1"/>
+    <w:lsdException w:unhideWhenUsed="0" w:uiPriority="73" w:semiHidden="0" w:name="Colorful Grid Accent 1"/>
+    <w:lsdException w:unhideWhenUsed="0" w:uiPriority="60" w:semiHidden="0" w:name="Light Shading Accent 2"/>
+    <w:lsdException w:unhideWhenUsed="0" w:uiPriority="61" w:semiHidden="0" w:name="Light List Accent 2"/>
+    <w:lsdException w:unhideWhenUsed="0" w:uiPriority="62" w:semiHidden="0" w:name="Light Grid Accent 2"/>
+    <w:lsdException w:unhideWhenUsed="0" w:uiPriority="63" w:semiHidden="0" w:name="Medium Shading 1 Accent 2"/>
+    <w:lsdException w:unhideWhenUsed="0" w:uiPriority="64" w:semiHidden="0" w:name="Medium Shading 2 Accent 2"/>
+    <w:lsdException w:unhideWhenUsed="0" w:uiPriority="65" w:semiHidden="0" w:name="Medium List 1 Accent 2"/>
+    <w:lsdException w:unhideWhenUsed="0" w:uiPriority="66" w:semiHidden="0" w:name="Medium List 2 Accent 2"/>
+    <w:lsdException w:unhideWhenUsed="0" w:uiPriority="67" w:semiHidden="0" w:name="Medium Grid 1 Accent 2"/>
+    <w:lsdException w:unhideWhenUsed="0" w:uiPriority="68" w:semiHidden="0" w:name="Medium Grid 2 Accent 2"/>
+    <w:lsdException w:unhideWhenUsed="0" w:uiPriority="69" w:semiHidden="0" w:name="Medium Grid 3 Accent 2"/>
+    <w:lsdException w:unhideWhenUsed="0" w:uiPriority="70" w:semiHidden="0" w:name="Dark List Accent 2"/>
+    <w:lsdException w:unhideWhenUsed="0" w:uiPriority="71" w:semiHidden="0" w:name="Colorful Shading Accent 2"/>
+    <w:lsdException w:unhideWhenUsed="0" w:uiPriority="72" w:semiHidden="0" w:name="Colorful List Accent 2"/>
+    <w:lsdException w:unhideWhenUsed="0" w:uiPriority="73" w:semiHidden="0" w:name="Colorful Grid Accent 2"/>
+    <w:lsdException w:unhideWhenUsed="0" w:uiPriority="60" w:semiHidden="0" w:name="Light Shading Accent 3"/>
+    <w:lsdException w:unhideWhenUsed="0" w:uiPriority="61" w:semiHidden="0" w:name="Light List Accent 3"/>
+    <w:lsdException w:unhideWhenUsed="0" w:uiPriority="62" w:semiHidden="0" w:name="Light Grid Accent 3"/>
+    <w:lsdException w:unhideWhenUsed="0" w:uiPriority="63" w:semiHidden="0" w:name="Medium Shading 1 Accent 3"/>
+    <w:lsdException w:unhideWhenUsed="0" w:uiPriority="64" w:semiHidden="0" w:name="Medium Shading 2 Accent 3"/>
+    <w:lsdException w:unhideWhenUsed="0" w:uiPriority="65" w:semiHidden="0" w:name="Medium List 1 Accent 3"/>
+    <w:lsdException w:unhideWhenUsed="0" w:uiPriority="66" w:semiHidden="0" w:name="Medium List 2 Accent 3"/>
+    <w:lsdException w:unhideWhenUsed="0" w:uiPriority="67" w:semiHidden="0" w:name="Medium Grid 1 Accent 3"/>
+    <w:lsdException w:unhideWhenUsed="0" w:uiPriority="68" w:semiHidden="0" w:name="Medium Grid 2 Accent 3"/>
+    <w:lsdException w:unhideWhenUsed="0" w:uiPriority="69" w:semiHidden="0" w:name="Medium Grid 3 Accent 3"/>
+    <w:lsdException w:unhideWhenUsed="0" w:uiPriority="70" w:semiHidden="0" w:name="Dark List Accent 3"/>
+    <w:lsdException w:unhideWhenUsed="0" w:uiPriority="71" w:semiHidden="0" w:name="Colorful Shading Accent 3"/>
+    <w:lsdException w:unhideWhenUsed="0" w:uiPriority="72" w:semiHidden="0" w:name="Colorful List Accent 3"/>
+    <w:lsdException w:unhideWhenUsed="0" w:uiPriority="73" w:semiHidden="0" w:name="Colorful Grid Accent 3"/>
+    <w:lsdException w:unhideWhenUsed="0" w:uiPriority="60" w:semiHidden="0" w:name="Light Shading Accent 4"/>
+    <w:lsdException w:unhideWhenUsed="0" w:uiPriority="61" w:semiHidden="0" w:name="Light List Accent 4"/>
+    <w:lsdException w:unhideWhenUsed="0" w:uiPriority="62" w:semiHidden="0" w:name="Light Grid Accent 4"/>
+    <w:lsdException w:unhideWhenUsed="0" w:uiPriority="63" w:semiHidden="0" w:name="Medium Shading 1 Accent 4"/>
+    <w:lsdException w:unhideWhenUsed="0" w:uiPriority="64" w:semiHidden="0" w:name="Medium Shading 2 Accent 4"/>
+    <w:lsdException w:unhideWhenUsed="0" w:uiPriority="65" w:semiHidden="0" w:name="Medium List 1 Accent 4"/>
+    <w:lsdException w:unhideWhenUsed="0" w:uiPriority="66" w:semiHidden="0" w:name="Medium List 2 Accent 4"/>
+    <w:lsdException w:unhideWhenUsed="0" w:uiPriority="67" w:semiHidden="0" w:name="Medium Grid 1 Accent 4"/>
+    <w:lsdException w:unhideWhenUsed="0" w:uiPriority="68" w:semiHidden="0" w:name="Medium Grid 2 Accent 4"/>
+    <w:lsdException w:unhideWhenUsed="0" w:uiPriority="69" w:semiHidden="0" w:name="Medium Grid 3 Accent 4"/>
+    <w:lsdException w:unhideWhenUsed="0" w:uiPriority="70" w:semiHidden="0" w:name="Dark List Accent 4"/>
+    <w:lsdException w:unhideWhenUsed="0" w:uiPriority="71" w:semiHidden="0" w:name="Colorful Shading Accent 4"/>
+    <w:lsdException w:unhideWhenUsed="0" w:uiPriority="72" w:semiHidden="0" w:name="Colorful List Accent 4"/>
+    <w:lsdException w:unhideWhenUsed="0" w:uiPriority="73" w:semiHidden="0" w:name="Colorful Grid Accent 4"/>
+    <w:lsdException w:unhideWhenUsed="0" w:uiPriority="60" w:semiHidden="0" w:name="Light Shading Accent 5"/>
+    <w:lsdException w:unhideWhenUsed="0" w:uiPriority="61" w:semiHidden="0" w:name="Light List Accent 5"/>
+    <w:lsdException w:unhideWhenUsed="0" w:uiPriority="62" w:semiHidden="0" w:name="Light Grid Accent 5"/>
+    <w:lsdException w:unhideWhenUsed="0" w:uiPriority="63" w:semiHidden="0" w:name="Medium Shading 1 Accent 5"/>
+    <w:lsdException w:unhideWhenUsed="0" w:uiPriority="64" w:semiHidden="0" w:name="Medium Shading 2 Accent 5"/>
+    <w:lsdException w:unhideWhenUsed="0" w:uiPriority="65" w:semiHidden="0" w:name="Medium List 1 Accent 5"/>
+    <w:lsdException w:unhideWhenUsed="0" w:uiPriority="66" w:semiHidden="0" w:name="Medium List 2 Accent 5"/>
+    <w:lsdException w:unhideWhenUsed="0" w:uiPriority="67" w:semiHidden="0" w:name="Medium Grid 1 Accent 5"/>
+    <w:lsdException w:unhideWhenUsed="0" w:uiPriority="68" w:semiHidden="0" w:name="Medium Grid 2 Accent 5"/>
+    <w:lsdException w:unhideWhenUsed="0" w:uiPriority="69" w:semiHidden="0" w:name="Medium Grid 3 Accent 5"/>
+    <w:lsdException w:unhideWhenUsed="0" w:uiPriority="70" w:semiHidden="0" w:name="Dark List Accent 5"/>
+    <w:lsdException w:unhideWhenUsed="0" w:uiPriority="71" w:semiHidden="0" w:name="Colorful Shading Accent 5"/>
+    <w:lsdException w:unhideWhenUsed="0" w:uiPriority="72" w:semiHidden="0" w:name="Colorful List Accent 5"/>
+    <w:lsdException w:unhideWhenUsed="0" w:uiPriority="73" w:semiHidden="0" w:name="Colorful Grid Accent 5"/>
+    <w:lsdException w:unhideWhenUsed="0" w:uiPriority="60" w:semiHidden="0" w:name="Light Shading Accent 6"/>
+    <w:lsdException w:unhideWhenUsed="0" w:uiPriority="61" w:semiHidden="0" w:name="Light List Accent 6"/>
+    <w:lsdException w:unhideWhenUsed="0" w:uiPriority="62" w:semiHidden="0" w:name="Light Grid Accent 6"/>
+    <w:lsdException w:unhideWhenUsed="0" w:uiPriority="63" w:semiHidden="0" w:name="Medium Shading 1 Accent 6"/>
+    <w:lsdException w:unhideWhenUsed="0" w:uiPriority="64" w:semiHidden="0" w:name="Medium Shading 2 Accent 6"/>
+    <w:lsdException w:unhideWhenUsed="0" w:uiPriority="65" w:semiHidden="0" w:name="Medium List 1 Accent 6"/>
+    <w:lsdException w:unhideWhenUsed="0" w:uiPriority="66" w:semiHidden="0" w:name="Medium List 2 Accent 6"/>
+    <w:lsdException w:unhideWhenUsed="0" w:uiPriority="67" w:semiHidden="0" w:name="Medium Grid 1 Accent 6"/>
+    <w:lsdException w:unhideWhenUsed="0" w:uiPriority="68" w:semiHidden="0" w:name="Medium Grid 2 Accent 6"/>
+    <w:lsdException w:unhideWhenUsed="0" w:uiPriority="69" w:semiHidden="0" w:name="Medium Grid 3 Accent 6"/>
+    <w:lsdException w:unhideWhenUsed="0" w:uiPriority="70" w:semiHidden="0" w:name="Dark List Accent 6"/>
+    <w:lsdException w:unhideWhenUsed="0" w:uiPriority="71" w:semiHidden="0" w:name="Colorful Shading Accent 6"/>
+    <w:lsdException w:unhideWhenUsed="0" w:uiPriority="72" w:semiHidden="0" w:name="Colorful List Accent 6"/>
+    <w:lsdException w:unhideWhenUsed="0" w:uiPriority="73" w:semiHidden="0" w:name="Colorful Grid Accent 6"/>
   </w:latentStyles>
-  <w:style w:type="paragraph" w:default="1" w:styleId="Normal">
+  <w:style w:type="paragraph" w:default="1" w:styleId="1">
     <w:name w:val="Normal"/>
     <w:qFormat/>
-    <w:rsid w:val="00C16B74"/>
+    <w:uiPriority w:val="0"/>
+    <w:pPr>
+      <w:spacing w:after="160" w:line="259" w:lineRule="auto"/>
+    </w:pPr>
     <w:rPr>
-      <w:lang w:val="es-ES"/>
+      <w:rFonts w:asciiTheme="minorHAnsi" w:hAnsiTheme="minorHAnsi" w:eastAsiaTheme="minorHAnsi" w:cstheme="minorBidi"/>
+      <w:sz w:val="22"/>
+      <w:szCs w:val="22"/>
+      <w:lang w:val="es-ES" w:eastAsia="en-US" w:bidi="ar-SA"/>
     </w:rPr>
   </w:style>
-  <w:style w:type="character" w:default="1" w:styleId="Fuentedeprrafopredeter">
+  <w:style w:type="character" w:default="1" w:styleId="2">
     <w:name w:val="Default Paragraph Font"/>
+    <w:unhideWhenUsed/>
+    <w:qFormat/>
     <w:uiPriority w:val="1"/>
-    <w:unhideWhenUsed/>
   </w:style>
-  <w:style w:type="table" w:default="1" w:styleId="Tablanormal">
+  <w:style w:type="table" w:default="1" w:styleId="3">
     <w:name w:val="Normal Table"/>
-    <w:uiPriority w:val="99"/>
     <w:semiHidden/>
     <w:unhideWhenUsed/>
+    <w:qFormat/>
+    <w:uiPriority w:val="99"/>
     <w:tblPr>
-      <w:tblInd w:w="0" w:type="dxa"/>
       <w:tblCellMar>
         <w:top w:w="0" w:type="dxa"/>
         <w:left w:w="108" w:type="dxa"/>
@@ -5606,30 +5632,23 @@
       </w:tblCellMar>
     </w:tblPr>
   </w:style>
-  <w:style w:type="numbering" w:default="1" w:styleId="Sinlista">
-    <w:name w:val="No List"/>
-    <w:uiPriority w:val="99"/>
+  <w:style w:type="paragraph" w:styleId="4">
+    <w:name w:val="annotation text"/>
+    <w:basedOn w:val="1"/>
     <w:semiHidden/>
     <w:unhideWhenUsed/>
-  </w:style>
-  <w:style w:type="paragraph" w:styleId="Prrafodelista">
-    <w:name w:val="List Paragraph"/>
-    <w:basedOn w:val="Normal"/>
-    <w:uiPriority w:val="34"/>
-    <w:qFormat/>
-    <w:rsid w:val="003E7B4B"/>
+    <w:uiPriority w:val="99"/>
     <w:pPr>
-      <w:ind w:left="720"/>
-      <w:contextualSpacing/>
+      <w:jc w:val="left"/>
     </w:pPr>
   </w:style>
-  <w:style w:type="paragraph" w:styleId="Encabezado">
-    <w:name w:val="header"/>
-    <w:basedOn w:val="Normal"/>
-    <w:link w:val="EncabezadoCar"/>
+  <w:style w:type="paragraph" w:styleId="5">
+    <w:name w:val="footer"/>
+    <w:basedOn w:val="1"/>
+    <w:link w:val="9"/>
+    <w:unhideWhenUsed/>
+    <w:qFormat/>
     <w:uiPriority w:val="99"/>
-    <w:unhideWhenUsed/>
-    <w:rsid w:val="009F393C"/>
     <w:pPr>
       <w:tabs>
         <w:tab w:val="center" w:pos="4419"/>
@@ -5638,23 +5657,13 @@
       <w:spacing w:after="0" w:line="240" w:lineRule="auto"/>
     </w:pPr>
   </w:style>
-  <w:style w:type="character" w:customStyle="1" w:styleId="EncabezadoCar">
-    <w:name w:val="Encabezado Car"/>
-    <w:basedOn w:val="Fuentedeprrafopredeter"/>
-    <w:link w:val="Encabezado"/>
+  <w:style w:type="paragraph" w:styleId="6">
+    <w:name w:val="header"/>
+    <w:basedOn w:val="1"/>
+    <w:link w:val="8"/>
+    <w:unhideWhenUsed/>
+    <w:qFormat/>
     <w:uiPriority w:val="99"/>
-    <w:rsid w:val="009F393C"/>
-    <w:rPr>
-      <w:lang w:val="es-ES"/>
-    </w:rPr>
-  </w:style>
-  <w:style w:type="paragraph" w:styleId="Piedepgina">
-    <w:name w:val="footer"/>
-    <w:basedOn w:val="Normal"/>
-    <w:link w:val="PiedepginaCar"/>
-    <w:uiPriority w:val="99"/>
-    <w:unhideWhenUsed/>
-    <w:rsid w:val="009F393C"/>
     <w:pPr>
       <w:tabs>
         <w:tab w:val="center" w:pos="4419"/>
@@ -5663,12 +5672,32 @@
       <w:spacing w:after="0" w:line="240" w:lineRule="auto"/>
     </w:pPr>
   </w:style>
-  <w:style w:type="character" w:customStyle="1" w:styleId="PiedepginaCar">
+  <w:style w:type="paragraph" w:styleId="7">
+    <w:name w:val="List Paragraph"/>
+    <w:basedOn w:val="1"/>
+    <w:qFormat/>
+    <w:uiPriority w:val="34"/>
+    <w:pPr>
+      <w:ind w:left="720"/>
+      <w:contextualSpacing/>
+    </w:pPr>
+  </w:style>
+  <w:style w:type="character" w:customStyle="1" w:styleId="8">
+    <w:name w:val="Encabezado Car"/>
+    <w:basedOn w:val="2"/>
+    <w:link w:val="6"/>
+    <w:qFormat/>
+    <w:uiPriority w:val="99"/>
+    <w:rPr>
+      <w:lang w:val="es-ES"/>
+    </w:rPr>
+  </w:style>
+  <w:style w:type="character" w:customStyle="1" w:styleId="9">
     <w:name w:val="Pie de página Car"/>
-    <w:basedOn w:val="Fuentedeprrafopredeter"/>
-    <w:link w:val="Piedepgina"/>
+    <w:basedOn w:val="2"/>
+    <w:link w:val="5"/>
+    <w:qFormat/>
     <w:uiPriority w:val="99"/>
-    <w:rsid w:val="009F393C"/>
     <w:rPr>
       <w:lang w:val="es-ES"/>
     </w:rPr>
@@ -5794,7 +5823,7 @@
         <a:solidFill>
           <a:schemeClr val="phClr"/>
         </a:solidFill>
-        <a:gradFill rotWithShape="1">
+        <a:gradFill rotWithShape="true">
           <a:gsLst>
             <a:gs pos="0">
               <a:schemeClr val="phClr">
@@ -5818,9 +5847,9 @@
               </a:schemeClr>
             </a:gs>
           </a:gsLst>
-          <a:lin ang="5400000" scaled="0"/>
+          <a:lin ang="5400000" scaled="false"/>
         </a:gradFill>
-        <a:gradFill rotWithShape="1">
+        <a:gradFill rotWithShape="true">
           <a:gsLst>
             <a:gs pos="0">
               <a:schemeClr val="phClr">
@@ -5844,7 +5873,7 @@
               </a:schemeClr>
             </a:gs>
           </a:gsLst>
-          <a:lin ang="5400000" scaled="0"/>
+          <a:lin ang="5400000" scaled="false"/>
         </a:gradFill>
       </a:fillStyleLst>
       <a:lnStyleLst>
@@ -5897,7 +5926,7 @@
             <a:satMod val="170000"/>
           </a:schemeClr>
         </a:solidFill>
-        <a:gradFill rotWithShape="1">
+        <a:gradFill rotWithShape="true">
           <a:gsLst>
             <a:gs pos="0">
               <a:schemeClr val="phClr">
@@ -5922,17 +5951,27 @@
               </a:schemeClr>
             </a:gs>
           </a:gsLst>
-          <a:lin ang="5400000" scaled="0"/>
+          <a:lin ang="5400000" scaled="false"/>
         </a:gradFill>
       </a:bgFillStyleLst>
     </a:fmtScheme>
   </a:themeElements>
   <a:objectDefaults/>
-  <a:extraClrSchemeLst/>
-  <a:extLst>
-    <a:ext uri="{05A4C25C-085E-4340-85A3-A5531E510DB2}">
-      <thm15:themeFamily xmlns:thm15="http://schemas.microsoft.com/office/thememl/2012/main" name="Office Theme" id="{62F939B6-93AF-4DB8-9C6B-D6C7DFDC589F}" vid="{4A3C46E8-61CC-4603-A589-7422A47A8E4A}"/>
-    </a:ext>
-  </a:extLst>
 </a:theme>
+</file>
+
+<file path=customXml/item1.xml><?xml version="1.0" encoding="utf-8"?>
+<s:customData xmlns="http://www.wps.cn/officeDocument/2013/wpsCustomData" xmlns:s="http://www.wps.cn/officeDocument/2013/wpsCustomData">
+  <customSectProps>
+    <customSectPr/>
+  </customSectProps>
+</s:customData>
+</file>
+
+<file path=customXml/itemProps1.xml><?xml version="1.0" encoding="utf-8"?>
+<ds:datastoreItem xmlns:ds="http://schemas.openxmlformats.org/officeDocument/2006/customXml" ds:itemID="{B1977F7D-205B-4081-913C-38D41E755F92}">
+  <ds:schemaRefs>
+    <ds:schemaRef ds:uri="http://www.wps.cn/officeDocument/2013/wpsCustomData"/>
+  </ds:schemaRefs>
+</ds:datastoreItem>
 </file>
</xml_diff>